<commit_message>
1er Actualización de la minuta
</commit_message>
<xml_diff>
--- a/formato minuta.docx
+++ b/formato minuta.docx
@@ -83,6 +83,14 @@
               </w:rPr>
               <w:t xml:space="preserve">Fecha: </w:t>
             </w:r>
+            <w:r>
+              <w:rPr>
+                <w:rFonts w:asciiTheme="majorHAnsi" w:hAnsiTheme="majorHAnsi" w:cstheme="majorHAnsi"/>
+                <w:b/>
+                <w:w w:val="105"/>
+              </w:rPr>
+              <w:t>23 de abril de 2024</w:t>
+            </w:r>
           </w:p>
         </w:tc>
         <w:tc>
@@ -114,6 +122,14 @@
               </w:rPr>
               <w:t xml:space="preserve"> </w:t>
             </w:r>
+            <w:r>
+              <w:rPr>
+                <w:rFonts w:asciiTheme="majorHAnsi" w:hAnsiTheme="majorHAnsi" w:cstheme="majorHAnsi"/>
+                <w:b/>
+                <w:w w:val="105"/>
+              </w:rPr>
+              <w:t xml:space="preserve">13:00 </w:t>
+            </w:r>
           </w:p>
         </w:tc>
         <w:tc>
@@ -144,6 +160,14 @@
                 <w:w w:val="105"/>
               </w:rPr>
               <w:t xml:space="preserve"> </w:t>
+            </w:r>
+            <w:r>
+              <w:rPr>
+                <w:rFonts w:asciiTheme="majorHAnsi" w:hAnsiTheme="majorHAnsi" w:cstheme="majorHAnsi"/>
+                <w:b/>
+                <w:w w:val="105"/>
+              </w:rPr>
+              <w:t>Facultad de Ciencias de la Computación</w:t>
             </w:r>
           </w:p>
         </w:tc>
@@ -174,6 +198,14 @@
               </w:rPr>
               <w:t xml:space="preserve">Elaborada por: </w:t>
             </w:r>
+            <w:r>
+              <w:rPr>
+                <w:rFonts w:asciiTheme="majorHAnsi" w:hAnsiTheme="majorHAnsi" w:cstheme="majorHAnsi"/>
+                <w:b/>
+                <w:w w:val="105"/>
+              </w:rPr>
+              <w:t>López Pérez Diego Alexis</w:t>
+            </w:r>
           </w:p>
         </w:tc>
       </w:tr>
@@ -210,6 +242,14 @@
                 <w:w w:val="105"/>
               </w:rPr>
               <w:t xml:space="preserve"> </w:t>
+            </w:r>
+            <w:r>
+              <w:rPr>
+                <w:rFonts w:asciiTheme="majorHAnsi" w:hAnsiTheme="majorHAnsi" w:cstheme="majorHAnsi"/>
+                <w:b/>
+                <w:w w:val="105"/>
+              </w:rPr>
+              <w:t>Redacción del Acta Constitucional del proyecto</w:t>
             </w:r>
           </w:p>
         </w:tc>
@@ -403,6 +443,33 @@
                 <w:lang w:val="es-MX"/>
               </w:rPr>
             </w:pPr>
+            <w:r>
+              <w:rPr>
+                <w:rFonts w:asciiTheme="minorHAnsi" w:eastAsia="Times New Roman" w:hAnsiTheme="minorHAnsi" w:cstheme="minorHAnsi"/>
+                <w:bCs/>
+                <w:color w:val="000000"/>
+                <w:lang w:val="es-MX"/>
+              </w:rPr>
+              <w:t xml:space="preserve">Carro </w:t>
+            </w:r>
+            <w:r>
+              <w:rPr>
+                <w:rFonts w:asciiTheme="minorHAnsi" w:eastAsia="Times New Roman" w:hAnsiTheme="minorHAnsi" w:cstheme="minorHAnsi"/>
+                <w:bCs/>
+                <w:color w:val="000000"/>
+                <w:lang w:val="es-MX"/>
+              </w:rPr>
+              <w:t>Gutiérrez</w:t>
+            </w:r>
+            <w:r>
+              <w:rPr>
+                <w:rFonts w:asciiTheme="minorHAnsi" w:eastAsia="Times New Roman" w:hAnsiTheme="minorHAnsi" w:cstheme="minorHAnsi"/>
+                <w:bCs/>
+                <w:color w:val="000000"/>
+                <w:lang w:val="es-MX"/>
+              </w:rPr>
+              <w:t xml:space="preserve"> Jesús</w:t>
+            </w:r>
           </w:p>
         </w:tc>
         <w:tc>
@@ -487,6 +554,38 @@
                 <w:color w:val="000000"/>
               </w:rPr>
             </w:pPr>
+            <w:r>
+              <w:rPr>
+                <w:rFonts w:asciiTheme="minorHAnsi" w:hAnsiTheme="minorHAnsi" w:cstheme="minorHAnsi"/>
+                <w:bCs/>
+                <w:color w:val="000000"/>
+              </w:rPr>
+              <w:t>Fernández</w:t>
+            </w:r>
+            <w:r>
+              <w:rPr>
+                <w:rFonts w:asciiTheme="minorHAnsi" w:hAnsiTheme="minorHAnsi" w:cstheme="minorHAnsi"/>
+                <w:bCs/>
+                <w:color w:val="000000"/>
+              </w:rPr>
+              <w:t xml:space="preserve"> </w:t>
+            </w:r>
+            <w:r>
+              <w:rPr>
+                <w:rFonts w:asciiTheme="minorHAnsi" w:hAnsiTheme="minorHAnsi" w:cstheme="minorHAnsi"/>
+                <w:bCs/>
+                <w:color w:val="000000"/>
+              </w:rPr>
+              <w:t>Jiménez</w:t>
+            </w:r>
+            <w:r>
+              <w:rPr>
+                <w:rFonts w:asciiTheme="minorHAnsi" w:hAnsiTheme="minorHAnsi" w:cstheme="minorHAnsi"/>
+                <w:bCs/>
+                <w:color w:val="000000"/>
+              </w:rPr>
+              <w:t xml:space="preserve"> Pedro</w:t>
+            </w:r>
           </w:p>
         </w:tc>
         <w:tc>
@@ -554,7 +653,7 @@
       </w:tr>
       <w:tr>
         <w:trPr>
-          <w:trHeight w:val="347"/>
+          <w:trHeight w:val="723"/>
         </w:trPr>
         <w:tc>
           <w:tcPr>
@@ -570,6 +669,14 @@
                 <w:color w:val="000000"/>
               </w:rPr>
             </w:pPr>
+            <w:r>
+              <w:rPr>
+                <w:rFonts w:asciiTheme="minorHAnsi" w:hAnsiTheme="minorHAnsi" w:cstheme="minorHAnsi"/>
+                <w:bCs/>
+                <w:color w:val="000000"/>
+              </w:rPr>
+              <w:t>López Pérez Diego Alexis</w:t>
+            </w:r>
           </w:p>
         </w:tc>
         <w:tc>
@@ -587,6 +694,14 @@
                 <w:color w:val="000000"/>
               </w:rPr>
             </w:pPr>
+            <w:r>
+              <w:rPr>
+                <w:rFonts w:asciiTheme="minorHAnsi" w:hAnsiTheme="minorHAnsi" w:cstheme="minorHAnsi"/>
+                <w:bCs/>
+                <w:color w:val="000000"/>
+              </w:rPr>
+              <w:t>202262883</w:t>
+            </w:r>
           </w:p>
         </w:tc>
         <w:tc>
@@ -632,12 +747,80 @@
                 <w:szCs w:val="22"/>
               </w:rPr>
             </w:pPr>
+            <w:r>
+              <w:rPr>
+                <w:rFonts w:asciiTheme="minorHAnsi" w:hAnsiTheme="minorHAnsi" w:cstheme="minorHAnsi"/>
+                <w:bCs/>
+                <w:noProof/>
+                <w:sz w:val="22"/>
+                <w:szCs w:val="22"/>
+              </w:rPr>
+              <mc:AlternateContent>
+                <mc:Choice Requires="wpi">
+                  <w:drawing>
+                    <wp:anchor distT="0" distB="0" distL="114300" distR="114300" simplePos="0" relativeHeight="251659264" behindDoc="0" locked="0" layoutInCell="1" allowOverlap="1" wp14:anchorId="64E2503D" wp14:editId="3CDE2F0F">
+                      <wp:simplePos x="0" y="0"/>
+                      <wp:positionH relativeFrom="column">
+                        <wp:posOffset>135064</wp:posOffset>
+                      </wp:positionH>
+                      <wp:positionV relativeFrom="paragraph">
+                        <wp:posOffset>92906</wp:posOffset>
+                      </wp:positionV>
+                      <wp:extent cx="876600" cy="343440"/>
+                      <wp:effectExtent l="38100" t="38100" r="19050" b="38100"/>
+                      <wp:wrapNone/>
+                      <wp:docPr id="1809939463" name="Entrada de lápiz 14"/>
+                      <wp:cNvGraphicFramePr/>
+                      <a:graphic xmlns:a="http://schemas.openxmlformats.org/drawingml/2006/main">
+                        <a:graphicData uri="http://schemas.microsoft.com/office/word/2010/wordprocessingInk">
+                          <w14:contentPart bwMode="auto" r:id="rId9">
+                            <w14:nvContentPartPr>
+                              <w14:cNvContentPartPr/>
+                            </w14:nvContentPartPr>
+                            <w14:xfrm>
+                              <a:off x="0" y="0"/>
+                              <a:ext cx="876600" cy="343440"/>
+                            </w14:xfrm>
+                          </w14:contentPart>
+                        </a:graphicData>
+                      </a:graphic>
+                    </wp:anchor>
+                  </w:drawing>
+                </mc:Choice>
+                <mc:Fallback>
+                  <w:pict>
+                    <v:shapetype w14:anchorId="468962EA" id="_x0000_t75" coordsize="21600,21600" o:spt="75" o:preferrelative="t" path="m@4@5l@4@11@9@11@9@5xe" filled="f" stroked="f">
+                      <v:stroke joinstyle="miter"/>
+                      <v:formulas>
+                        <v:f eqn="if lineDrawn pixelLineWidth 0"/>
+                        <v:f eqn="sum @0 1 0"/>
+                        <v:f eqn="sum 0 0 @1"/>
+                        <v:f eqn="prod @2 1 2"/>
+                        <v:f eqn="prod @3 21600 pixelWidth"/>
+                        <v:f eqn="prod @3 21600 pixelHeight"/>
+                        <v:f eqn="sum @0 0 1"/>
+                        <v:f eqn="prod @6 1 2"/>
+                        <v:f eqn="prod @7 21600 pixelWidth"/>
+                        <v:f eqn="sum @8 21600 0"/>
+                        <v:f eqn="prod @7 21600 pixelHeight"/>
+                        <v:f eqn="sum @10 21600 0"/>
+                      </v:formulas>
+                      <v:path o:extrusionok="f" gradientshapeok="t" o:connecttype="rect"/>
+                      <o:lock v:ext="edit" aspectratio="t"/>
+                    </v:shapetype>
+                    <v:shape id="Entrada de lápiz 14" o:spid="_x0000_s1026" type="#_x0000_t75" style="position:absolute;margin-left:10.15pt;margin-top:6.8pt;width:70pt;height:28.05pt;z-index:251659264;visibility:visible;mso-wrap-style:square;mso-wrap-distance-left:9pt;mso-wrap-distance-top:0;mso-wrap-distance-right:9pt;mso-wrap-distance-bottom:0;mso-position-horizontal:absolute;mso-position-horizontal-relative:text;mso-position-vertical:absolute;mso-position-vertical-relative:text" o:gfxdata="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">
+                      <v:imagedata r:id="rId10" o:title=""/>
+                    </v:shape>
+                  </w:pict>
+                </mc:Fallback>
+              </mc:AlternateContent>
+            </w:r>
           </w:p>
         </w:tc>
       </w:tr>
       <w:tr>
         <w:trPr>
-          <w:trHeight w:val="359"/>
+          <w:trHeight w:val="705"/>
         </w:trPr>
         <w:tc>
           <w:tcPr>
@@ -653,6 +836,14 @@
                 <w:color w:val="000000"/>
               </w:rPr>
             </w:pPr>
+            <w:r>
+              <w:rPr>
+                <w:rFonts w:asciiTheme="minorHAnsi" w:hAnsiTheme="minorHAnsi" w:cstheme="minorHAnsi"/>
+                <w:bCs/>
+                <w:color w:val="000000"/>
+              </w:rPr>
+              <w:t>Reyes Arroyo Gael</w:t>
+            </w:r>
           </w:p>
         </w:tc>
         <w:tc>
@@ -720,7 +911,7 @@
       </w:tr>
       <w:tr>
         <w:trPr>
-          <w:trHeight w:val="359"/>
+          <w:trHeight w:val="688"/>
         </w:trPr>
         <w:tc>
           <w:tcPr>
@@ -736,6 +927,14 @@
                 <w:color w:val="000000"/>
               </w:rPr>
             </w:pPr>
+            <w:r>
+              <w:rPr>
+                <w:rFonts w:asciiTheme="minorHAnsi" w:hAnsiTheme="minorHAnsi" w:cstheme="minorHAnsi"/>
+                <w:bCs/>
+                <w:color w:val="000000"/>
+              </w:rPr>
+              <w:t>Zepeda Minero Manuel</w:t>
+            </w:r>
           </w:p>
         </w:tc>
         <w:tc>
@@ -1035,7 +1234,6 @@
         <w:rPr>
           <w:shd w:val="clear" w:color="auto" w:fill="FFFFFF"/>
         </w:rPr>
-        <w:lastRenderedPageBreak/>
         <w:t>Pr</w:t>
       </w:r>
       <w:r>
@@ -1385,6 +1583,12 @@
                 <w:rFonts w:asciiTheme="minorHAnsi" w:hAnsiTheme="minorHAnsi" w:cstheme="minorHAnsi"/>
               </w:rPr>
             </w:pPr>
+            <w:r>
+              <w:rPr>
+                <w:rFonts w:asciiTheme="minorHAnsi" w:hAnsiTheme="minorHAnsi" w:cstheme="minorHAnsi"/>
+              </w:rPr>
+              <w:t>Logo</w:t>
+            </w:r>
           </w:p>
         </w:tc>
         <w:tc>
@@ -1403,6 +1607,12 @@
                 <w:bCs/>
               </w:rPr>
             </w:pPr>
+            <w:r>
+              <w:rPr>
+                <w:rFonts w:asciiTheme="minorHAnsi" w:hAnsiTheme="minorHAnsi" w:cstheme="minorHAnsi"/>
+              </w:rPr>
+              <w:t>Pedro</w:t>
+            </w:r>
           </w:p>
         </w:tc>
         <w:tc>
@@ -1422,6 +1632,13 @@
                 <w:bCs/>
               </w:rPr>
             </w:pPr>
+            <w:r>
+              <w:rPr>
+                <w:rFonts w:asciiTheme="minorHAnsi" w:hAnsiTheme="minorHAnsi" w:cstheme="minorHAnsi"/>
+                <w:bCs/>
+              </w:rPr>
+              <w:t>22/04/2024</w:t>
+            </w:r>
           </w:p>
         </w:tc>
         <w:tc>
@@ -1441,6 +1658,13 @@
                 <w:bCs/>
               </w:rPr>
             </w:pPr>
+            <w:r>
+              <w:rPr>
+                <w:rFonts w:asciiTheme="minorHAnsi" w:hAnsiTheme="minorHAnsi" w:cstheme="minorHAnsi"/>
+                <w:bCs/>
+              </w:rPr>
+              <w:t>Realizado</w:t>
+            </w:r>
           </w:p>
         </w:tc>
       </w:tr>
@@ -1482,6 +1706,12 @@
                 <w:rFonts w:asciiTheme="minorHAnsi" w:hAnsiTheme="minorHAnsi" w:cstheme="minorHAnsi"/>
               </w:rPr>
             </w:pPr>
+            <w:r>
+              <w:rPr>
+                <w:rFonts w:asciiTheme="minorHAnsi" w:hAnsiTheme="minorHAnsi" w:cstheme="minorHAnsi"/>
+              </w:rPr>
+              <w:t xml:space="preserve">Descripción del proyecto </w:t>
+            </w:r>
           </w:p>
         </w:tc>
         <w:tc>
@@ -1500,6 +1730,13 @@
                 <w:bCs/>
               </w:rPr>
             </w:pPr>
+            <w:r>
+              <w:rPr>
+                <w:rFonts w:asciiTheme="minorHAnsi" w:hAnsiTheme="minorHAnsi" w:cstheme="minorHAnsi"/>
+                <w:bCs/>
+              </w:rPr>
+              <w:t>Alexis</w:t>
+            </w:r>
           </w:p>
         </w:tc>
         <w:tc>
@@ -1518,6 +1755,13 @@
                 <w:bCs/>
               </w:rPr>
             </w:pPr>
+            <w:r>
+              <w:rPr>
+                <w:rFonts w:asciiTheme="minorHAnsi" w:hAnsiTheme="minorHAnsi" w:cstheme="minorHAnsi"/>
+                <w:bCs/>
+              </w:rPr>
+              <w:t>22/04/2024</w:t>
+            </w:r>
           </w:p>
         </w:tc>
         <w:tc>
@@ -1537,6 +1781,1638 @@
                 <w:bCs/>
               </w:rPr>
             </w:pPr>
+            <w:r>
+              <w:rPr>
+                <w:rFonts w:asciiTheme="minorHAnsi" w:hAnsiTheme="minorHAnsi" w:cstheme="minorHAnsi"/>
+                <w:bCs/>
+              </w:rPr>
+              <w:t>Realizado</w:t>
+            </w:r>
+          </w:p>
+        </w:tc>
+      </w:tr>
+      <w:tr>
+        <w:tc>
+          <w:tcPr>
+            <w:tcW w:w="703" w:type="dxa"/>
+            <w:vAlign w:val="center"/>
+          </w:tcPr>
+          <w:p>
+            <w:pPr>
+              <w:tabs>
+                <w:tab w:val="left" w:pos="10454"/>
+              </w:tabs>
+              <w:spacing w:before="92"/>
+              <w:jc w:val="center"/>
+              <w:rPr>
+                <w:rFonts w:asciiTheme="minorHAnsi" w:hAnsiTheme="minorHAnsi" w:cstheme="minorHAnsi"/>
+                <w:bCs/>
+              </w:rPr>
+            </w:pPr>
+            <w:r>
+              <w:rPr>
+                <w:rFonts w:asciiTheme="minorHAnsi" w:hAnsiTheme="minorHAnsi" w:cstheme="minorHAnsi"/>
+                <w:bCs/>
+              </w:rPr>
+              <w:t>3</w:t>
+            </w:r>
+          </w:p>
+        </w:tc>
+        <w:tc>
+          <w:tcPr>
+            <w:tcW w:w="2835" w:type="dxa"/>
+            <w:vAlign w:val="center"/>
+          </w:tcPr>
+          <w:p>
+            <w:pPr>
+              <w:rPr>
+                <w:rFonts w:asciiTheme="minorHAnsi" w:hAnsiTheme="minorHAnsi" w:cstheme="minorHAnsi"/>
+              </w:rPr>
+            </w:pPr>
+            <w:r>
+              <w:rPr>
+                <w:rFonts w:asciiTheme="minorHAnsi" w:hAnsiTheme="minorHAnsi" w:cstheme="minorHAnsi"/>
+              </w:rPr>
+              <w:t>Descripción del producto</w:t>
+            </w:r>
+          </w:p>
+        </w:tc>
+        <w:tc>
+          <w:tcPr>
+            <w:tcW w:w="3261" w:type="dxa"/>
+            <w:vAlign w:val="center"/>
+          </w:tcPr>
+          <w:p>
+            <w:pPr>
+              <w:tabs>
+                <w:tab w:val="left" w:pos="10454"/>
+              </w:tabs>
+              <w:spacing w:before="92"/>
+              <w:rPr>
+                <w:rFonts w:asciiTheme="minorHAnsi" w:hAnsiTheme="minorHAnsi" w:cstheme="minorHAnsi"/>
+                <w:bCs/>
+              </w:rPr>
+            </w:pPr>
+            <w:r>
+              <w:rPr>
+                <w:rFonts w:asciiTheme="minorHAnsi" w:hAnsiTheme="minorHAnsi" w:cstheme="minorHAnsi"/>
+                <w:bCs/>
+              </w:rPr>
+              <w:t>Jesús</w:t>
+            </w:r>
+          </w:p>
+        </w:tc>
+        <w:tc>
+          <w:tcPr>
+            <w:tcW w:w="1503" w:type="dxa"/>
+            <w:vAlign w:val="center"/>
+          </w:tcPr>
+          <w:p>
+            <w:pPr>
+              <w:tabs>
+                <w:tab w:val="left" w:pos="10454"/>
+              </w:tabs>
+              <w:spacing w:before="92"/>
+              <w:rPr>
+                <w:rFonts w:asciiTheme="minorHAnsi" w:hAnsiTheme="minorHAnsi" w:cstheme="minorHAnsi"/>
+                <w:bCs/>
+              </w:rPr>
+            </w:pPr>
+            <w:r>
+              <w:rPr>
+                <w:rFonts w:asciiTheme="minorHAnsi" w:hAnsiTheme="minorHAnsi" w:cstheme="minorHAnsi"/>
+                <w:bCs/>
+              </w:rPr>
+              <w:t>22/04/2024</w:t>
+            </w:r>
+          </w:p>
+        </w:tc>
+        <w:tc>
+          <w:tcPr>
+            <w:tcW w:w="2062" w:type="dxa"/>
+            <w:vAlign w:val="center"/>
+          </w:tcPr>
+          <w:p>
+            <w:pPr>
+              <w:tabs>
+                <w:tab w:val="left" w:pos="10454"/>
+              </w:tabs>
+              <w:spacing w:before="92"/>
+              <w:jc w:val="center"/>
+              <w:rPr>
+                <w:rFonts w:asciiTheme="minorHAnsi" w:hAnsiTheme="minorHAnsi" w:cstheme="minorHAnsi"/>
+                <w:bCs/>
+              </w:rPr>
+            </w:pPr>
+            <w:r>
+              <w:rPr>
+                <w:rFonts w:asciiTheme="minorHAnsi" w:hAnsiTheme="minorHAnsi" w:cstheme="minorHAnsi"/>
+                <w:bCs/>
+              </w:rPr>
+              <w:t>Realizado</w:t>
+            </w:r>
+          </w:p>
+        </w:tc>
+      </w:tr>
+      <w:tr>
+        <w:tc>
+          <w:tcPr>
+            <w:tcW w:w="703" w:type="dxa"/>
+            <w:vAlign w:val="center"/>
+          </w:tcPr>
+          <w:p>
+            <w:pPr>
+              <w:tabs>
+                <w:tab w:val="left" w:pos="10454"/>
+              </w:tabs>
+              <w:spacing w:before="92"/>
+              <w:jc w:val="center"/>
+              <w:rPr>
+                <w:rFonts w:asciiTheme="minorHAnsi" w:hAnsiTheme="minorHAnsi" w:cstheme="minorHAnsi"/>
+                <w:bCs/>
+              </w:rPr>
+            </w:pPr>
+            <w:r>
+              <w:rPr>
+                <w:rFonts w:asciiTheme="minorHAnsi" w:hAnsiTheme="minorHAnsi" w:cstheme="minorHAnsi"/>
+                <w:bCs/>
+              </w:rPr>
+              <w:t>4</w:t>
+            </w:r>
+          </w:p>
+        </w:tc>
+        <w:tc>
+          <w:tcPr>
+            <w:tcW w:w="2835" w:type="dxa"/>
+            <w:vAlign w:val="center"/>
+          </w:tcPr>
+          <w:p>
+            <w:pPr>
+              <w:rPr>
+                <w:rFonts w:asciiTheme="minorHAnsi" w:hAnsiTheme="minorHAnsi" w:cstheme="minorHAnsi"/>
+              </w:rPr>
+            </w:pPr>
+            <w:r>
+              <w:rPr>
+                <w:rFonts w:asciiTheme="minorHAnsi" w:hAnsiTheme="minorHAnsi" w:cstheme="minorHAnsi"/>
+              </w:rPr>
+              <w:t xml:space="preserve">Objetivos </w:t>
+            </w:r>
+          </w:p>
+        </w:tc>
+        <w:tc>
+          <w:tcPr>
+            <w:tcW w:w="3261" w:type="dxa"/>
+            <w:vAlign w:val="center"/>
+          </w:tcPr>
+          <w:p>
+            <w:pPr>
+              <w:tabs>
+                <w:tab w:val="left" w:pos="10454"/>
+              </w:tabs>
+              <w:spacing w:before="92"/>
+              <w:rPr>
+                <w:rFonts w:asciiTheme="minorHAnsi" w:hAnsiTheme="minorHAnsi" w:cstheme="minorHAnsi"/>
+                <w:bCs/>
+              </w:rPr>
+            </w:pPr>
+            <w:r>
+              <w:rPr>
+                <w:rFonts w:asciiTheme="minorHAnsi" w:hAnsiTheme="minorHAnsi" w:cstheme="minorHAnsi"/>
+                <w:bCs/>
+              </w:rPr>
+              <w:t>Alexis</w:t>
+            </w:r>
+          </w:p>
+        </w:tc>
+        <w:tc>
+          <w:tcPr>
+            <w:tcW w:w="1503" w:type="dxa"/>
+            <w:vAlign w:val="center"/>
+          </w:tcPr>
+          <w:p>
+            <w:pPr>
+              <w:tabs>
+                <w:tab w:val="left" w:pos="10454"/>
+              </w:tabs>
+              <w:spacing w:before="92"/>
+              <w:rPr>
+                <w:rFonts w:asciiTheme="minorHAnsi" w:hAnsiTheme="minorHAnsi" w:cstheme="minorHAnsi"/>
+                <w:bCs/>
+              </w:rPr>
+            </w:pPr>
+            <w:r>
+              <w:rPr>
+                <w:rFonts w:asciiTheme="minorHAnsi" w:hAnsiTheme="minorHAnsi" w:cstheme="minorHAnsi"/>
+                <w:bCs/>
+              </w:rPr>
+              <w:t>22/04/2024</w:t>
+            </w:r>
+          </w:p>
+        </w:tc>
+        <w:tc>
+          <w:tcPr>
+            <w:tcW w:w="2062" w:type="dxa"/>
+            <w:vAlign w:val="center"/>
+          </w:tcPr>
+          <w:p>
+            <w:pPr>
+              <w:tabs>
+                <w:tab w:val="left" w:pos="10454"/>
+              </w:tabs>
+              <w:spacing w:before="92"/>
+              <w:jc w:val="center"/>
+              <w:rPr>
+                <w:rFonts w:asciiTheme="minorHAnsi" w:hAnsiTheme="minorHAnsi" w:cstheme="minorHAnsi"/>
+                <w:bCs/>
+              </w:rPr>
+            </w:pPr>
+            <w:r>
+              <w:rPr>
+                <w:rFonts w:asciiTheme="minorHAnsi" w:hAnsiTheme="minorHAnsi" w:cstheme="minorHAnsi"/>
+                <w:bCs/>
+              </w:rPr>
+              <w:t>Realizado</w:t>
+            </w:r>
+          </w:p>
+        </w:tc>
+      </w:tr>
+      <w:tr>
+        <w:tc>
+          <w:tcPr>
+            <w:tcW w:w="703" w:type="dxa"/>
+            <w:vAlign w:val="center"/>
+          </w:tcPr>
+          <w:p>
+            <w:pPr>
+              <w:tabs>
+                <w:tab w:val="left" w:pos="10454"/>
+              </w:tabs>
+              <w:spacing w:before="92"/>
+              <w:jc w:val="center"/>
+              <w:rPr>
+                <w:rFonts w:asciiTheme="minorHAnsi" w:hAnsiTheme="minorHAnsi" w:cstheme="minorHAnsi"/>
+                <w:bCs/>
+              </w:rPr>
+            </w:pPr>
+            <w:r>
+              <w:rPr>
+                <w:rFonts w:asciiTheme="minorHAnsi" w:hAnsiTheme="minorHAnsi" w:cstheme="minorHAnsi"/>
+                <w:bCs/>
+              </w:rPr>
+              <w:t>5</w:t>
+            </w:r>
+          </w:p>
+        </w:tc>
+        <w:tc>
+          <w:tcPr>
+            <w:tcW w:w="2835" w:type="dxa"/>
+            <w:vAlign w:val="center"/>
+          </w:tcPr>
+          <w:p>
+            <w:pPr>
+              <w:rPr>
+                <w:rFonts w:asciiTheme="minorHAnsi" w:hAnsiTheme="minorHAnsi" w:cstheme="minorHAnsi"/>
+              </w:rPr>
+            </w:pPr>
+            <w:r>
+              <w:rPr>
+                <w:rFonts w:asciiTheme="minorHAnsi" w:hAnsiTheme="minorHAnsi" w:cstheme="minorHAnsi"/>
+              </w:rPr>
+              <w:t xml:space="preserve">Criterios de </w:t>
+            </w:r>
+            <w:r>
+              <w:rPr>
+                <w:rFonts w:asciiTheme="minorHAnsi" w:hAnsiTheme="minorHAnsi" w:cstheme="minorHAnsi"/>
+              </w:rPr>
+              <w:t>éxito</w:t>
+            </w:r>
+          </w:p>
+        </w:tc>
+        <w:tc>
+          <w:tcPr>
+            <w:tcW w:w="3261" w:type="dxa"/>
+            <w:vAlign w:val="center"/>
+          </w:tcPr>
+          <w:p>
+            <w:pPr>
+              <w:tabs>
+                <w:tab w:val="left" w:pos="10454"/>
+              </w:tabs>
+              <w:spacing w:before="92"/>
+              <w:rPr>
+                <w:rFonts w:asciiTheme="minorHAnsi" w:hAnsiTheme="minorHAnsi" w:cstheme="minorHAnsi"/>
+                <w:bCs/>
+              </w:rPr>
+            </w:pPr>
+            <w:r>
+              <w:rPr>
+                <w:rFonts w:asciiTheme="minorHAnsi" w:hAnsiTheme="minorHAnsi" w:cstheme="minorHAnsi"/>
+                <w:bCs/>
+              </w:rPr>
+              <w:t>Manuel</w:t>
+            </w:r>
+          </w:p>
+        </w:tc>
+        <w:tc>
+          <w:tcPr>
+            <w:tcW w:w="1503" w:type="dxa"/>
+            <w:vAlign w:val="center"/>
+          </w:tcPr>
+          <w:p>
+            <w:pPr>
+              <w:tabs>
+                <w:tab w:val="left" w:pos="10454"/>
+              </w:tabs>
+              <w:spacing w:before="92"/>
+              <w:rPr>
+                <w:rFonts w:asciiTheme="minorHAnsi" w:hAnsiTheme="minorHAnsi" w:cstheme="minorHAnsi"/>
+                <w:bCs/>
+              </w:rPr>
+            </w:pPr>
+            <w:r>
+              <w:rPr>
+                <w:rFonts w:asciiTheme="minorHAnsi" w:hAnsiTheme="minorHAnsi" w:cstheme="minorHAnsi"/>
+                <w:bCs/>
+              </w:rPr>
+              <w:t>22/04/2024</w:t>
+            </w:r>
+          </w:p>
+        </w:tc>
+        <w:tc>
+          <w:tcPr>
+            <w:tcW w:w="2062" w:type="dxa"/>
+            <w:vAlign w:val="center"/>
+          </w:tcPr>
+          <w:p>
+            <w:pPr>
+              <w:tabs>
+                <w:tab w:val="left" w:pos="10454"/>
+              </w:tabs>
+              <w:spacing w:before="92"/>
+              <w:jc w:val="center"/>
+              <w:rPr>
+                <w:rFonts w:asciiTheme="minorHAnsi" w:hAnsiTheme="minorHAnsi" w:cstheme="minorHAnsi"/>
+                <w:bCs/>
+              </w:rPr>
+            </w:pPr>
+            <w:r>
+              <w:rPr>
+                <w:rFonts w:asciiTheme="minorHAnsi" w:hAnsiTheme="minorHAnsi" w:cstheme="minorHAnsi"/>
+                <w:bCs/>
+              </w:rPr>
+              <w:t>Realizado</w:t>
+            </w:r>
+          </w:p>
+        </w:tc>
+      </w:tr>
+      <w:tr>
+        <w:tc>
+          <w:tcPr>
+            <w:tcW w:w="703" w:type="dxa"/>
+            <w:vAlign w:val="center"/>
+          </w:tcPr>
+          <w:p>
+            <w:pPr>
+              <w:tabs>
+                <w:tab w:val="left" w:pos="10454"/>
+              </w:tabs>
+              <w:spacing w:before="92"/>
+              <w:jc w:val="center"/>
+              <w:rPr>
+                <w:rFonts w:asciiTheme="minorHAnsi" w:hAnsiTheme="minorHAnsi" w:cstheme="minorHAnsi"/>
+                <w:bCs/>
+              </w:rPr>
+            </w:pPr>
+            <w:r>
+              <w:rPr>
+                <w:rFonts w:asciiTheme="minorHAnsi" w:hAnsiTheme="minorHAnsi" w:cstheme="minorHAnsi"/>
+                <w:bCs/>
+              </w:rPr>
+              <w:t>6</w:t>
+            </w:r>
+          </w:p>
+        </w:tc>
+        <w:tc>
+          <w:tcPr>
+            <w:tcW w:w="2835" w:type="dxa"/>
+            <w:vAlign w:val="center"/>
+          </w:tcPr>
+          <w:p>
+            <w:pPr>
+              <w:rPr>
+                <w:rFonts w:asciiTheme="minorHAnsi" w:hAnsiTheme="minorHAnsi" w:cstheme="minorHAnsi"/>
+              </w:rPr>
+            </w:pPr>
+            <w:r>
+              <w:rPr>
+                <w:rFonts w:asciiTheme="minorHAnsi" w:hAnsiTheme="minorHAnsi" w:cstheme="minorHAnsi"/>
+              </w:rPr>
+              <w:t xml:space="preserve">Requisitos de aprobación del proyecto </w:t>
+            </w:r>
+          </w:p>
+        </w:tc>
+        <w:tc>
+          <w:tcPr>
+            <w:tcW w:w="3261" w:type="dxa"/>
+            <w:vAlign w:val="center"/>
+          </w:tcPr>
+          <w:p>
+            <w:pPr>
+              <w:tabs>
+                <w:tab w:val="left" w:pos="10454"/>
+              </w:tabs>
+              <w:spacing w:before="92"/>
+              <w:rPr>
+                <w:rFonts w:asciiTheme="minorHAnsi" w:hAnsiTheme="minorHAnsi" w:cstheme="minorHAnsi"/>
+                <w:bCs/>
+              </w:rPr>
+            </w:pPr>
+            <w:r>
+              <w:rPr>
+                <w:rFonts w:asciiTheme="minorHAnsi" w:hAnsiTheme="minorHAnsi" w:cstheme="minorHAnsi"/>
+              </w:rPr>
+              <w:t>Pedro</w:t>
+            </w:r>
+          </w:p>
+        </w:tc>
+        <w:tc>
+          <w:tcPr>
+            <w:tcW w:w="1503" w:type="dxa"/>
+            <w:vAlign w:val="center"/>
+          </w:tcPr>
+          <w:p>
+            <w:pPr>
+              <w:tabs>
+                <w:tab w:val="left" w:pos="10454"/>
+              </w:tabs>
+              <w:spacing w:before="92"/>
+              <w:rPr>
+                <w:rFonts w:asciiTheme="minorHAnsi" w:hAnsiTheme="minorHAnsi" w:cstheme="minorHAnsi"/>
+                <w:bCs/>
+              </w:rPr>
+            </w:pPr>
+            <w:r>
+              <w:rPr>
+                <w:rFonts w:asciiTheme="minorHAnsi" w:hAnsiTheme="minorHAnsi" w:cstheme="minorHAnsi"/>
+                <w:bCs/>
+              </w:rPr>
+              <w:t>22/04/2024</w:t>
+            </w:r>
+          </w:p>
+        </w:tc>
+        <w:tc>
+          <w:tcPr>
+            <w:tcW w:w="2062" w:type="dxa"/>
+            <w:vAlign w:val="center"/>
+          </w:tcPr>
+          <w:p>
+            <w:pPr>
+              <w:tabs>
+                <w:tab w:val="left" w:pos="10454"/>
+              </w:tabs>
+              <w:spacing w:before="92"/>
+              <w:jc w:val="center"/>
+              <w:rPr>
+                <w:rFonts w:asciiTheme="minorHAnsi" w:hAnsiTheme="minorHAnsi" w:cstheme="minorHAnsi"/>
+                <w:bCs/>
+              </w:rPr>
+            </w:pPr>
+            <w:r>
+              <w:rPr>
+                <w:rFonts w:asciiTheme="minorHAnsi" w:hAnsiTheme="minorHAnsi" w:cstheme="minorHAnsi"/>
+                <w:bCs/>
+              </w:rPr>
+              <w:t>Realizado</w:t>
+            </w:r>
+          </w:p>
+        </w:tc>
+      </w:tr>
+      <w:tr>
+        <w:tc>
+          <w:tcPr>
+            <w:tcW w:w="703" w:type="dxa"/>
+            <w:vAlign w:val="center"/>
+          </w:tcPr>
+          <w:p>
+            <w:pPr>
+              <w:tabs>
+                <w:tab w:val="left" w:pos="10454"/>
+              </w:tabs>
+              <w:spacing w:before="92"/>
+              <w:jc w:val="center"/>
+              <w:rPr>
+                <w:rFonts w:asciiTheme="minorHAnsi" w:hAnsiTheme="minorHAnsi" w:cstheme="minorHAnsi"/>
+                <w:bCs/>
+              </w:rPr>
+            </w:pPr>
+            <w:r>
+              <w:rPr>
+                <w:rFonts w:asciiTheme="minorHAnsi" w:hAnsiTheme="minorHAnsi" w:cstheme="minorHAnsi"/>
+                <w:bCs/>
+              </w:rPr>
+              <w:t>7</w:t>
+            </w:r>
+          </w:p>
+        </w:tc>
+        <w:tc>
+          <w:tcPr>
+            <w:tcW w:w="2835" w:type="dxa"/>
+            <w:vAlign w:val="center"/>
+          </w:tcPr>
+          <w:p>
+            <w:pPr>
+              <w:rPr>
+                <w:rFonts w:asciiTheme="minorHAnsi" w:hAnsiTheme="minorHAnsi" w:cstheme="minorHAnsi"/>
+              </w:rPr>
+            </w:pPr>
+            <w:r>
+              <w:rPr>
+                <w:rFonts w:asciiTheme="minorHAnsi" w:hAnsiTheme="minorHAnsi" w:cstheme="minorHAnsi"/>
+              </w:rPr>
+              <w:t>Finalidad del proyecto</w:t>
+            </w:r>
+          </w:p>
+        </w:tc>
+        <w:tc>
+          <w:tcPr>
+            <w:tcW w:w="3261" w:type="dxa"/>
+            <w:vAlign w:val="center"/>
+          </w:tcPr>
+          <w:p>
+            <w:pPr>
+              <w:tabs>
+                <w:tab w:val="left" w:pos="10454"/>
+              </w:tabs>
+              <w:spacing w:before="92"/>
+              <w:rPr>
+                <w:rFonts w:asciiTheme="minorHAnsi" w:hAnsiTheme="minorHAnsi" w:cstheme="minorHAnsi"/>
+                <w:bCs/>
+              </w:rPr>
+            </w:pPr>
+            <w:r>
+              <w:rPr>
+                <w:rFonts w:asciiTheme="minorHAnsi" w:hAnsiTheme="minorHAnsi" w:cstheme="minorHAnsi"/>
+                <w:bCs/>
+              </w:rPr>
+              <w:t>Gael</w:t>
+            </w:r>
+          </w:p>
+        </w:tc>
+        <w:tc>
+          <w:tcPr>
+            <w:tcW w:w="1503" w:type="dxa"/>
+            <w:vAlign w:val="center"/>
+          </w:tcPr>
+          <w:p>
+            <w:pPr>
+              <w:tabs>
+                <w:tab w:val="left" w:pos="10454"/>
+              </w:tabs>
+              <w:spacing w:before="92"/>
+              <w:rPr>
+                <w:rFonts w:asciiTheme="minorHAnsi" w:hAnsiTheme="minorHAnsi" w:cstheme="minorHAnsi"/>
+                <w:bCs/>
+              </w:rPr>
+            </w:pPr>
+            <w:r>
+              <w:rPr>
+                <w:rFonts w:asciiTheme="minorHAnsi" w:hAnsiTheme="minorHAnsi" w:cstheme="minorHAnsi"/>
+                <w:bCs/>
+              </w:rPr>
+              <w:t>2</w:t>
+            </w:r>
+            <w:r>
+              <w:rPr>
+                <w:rFonts w:asciiTheme="minorHAnsi" w:hAnsiTheme="minorHAnsi" w:cstheme="minorHAnsi"/>
+                <w:bCs/>
+              </w:rPr>
+              <w:t>3</w:t>
+            </w:r>
+            <w:r>
+              <w:rPr>
+                <w:rFonts w:asciiTheme="minorHAnsi" w:hAnsiTheme="minorHAnsi" w:cstheme="minorHAnsi"/>
+                <w:bCs/>
+              </w:rPr>
+              <w:t>/04/2024</w:t>
+            </w:r>
+          </w:p>
+        </w:tc>
+        <w:tc>
+          <w:tcPr>
+            <w:tcW w:w="2062" w:type="dxa"/>
+            <w:vAlign w:val="center"/>
+          </w:tcPr>
+          <w:p>
+            <w:pPr>
+              <w:tabs>
+                <w:tab w:val="left" w:pos="10454"/>
+              </w:tabs>
+              <w:spacing w:before="92"/>
+              <w:jc w:val="center"/>
+              <w:rPr>
+                <w:rFonts w:asciiTheme="minorHAnsi" w:hAnsiTheme="minorHAnsi" w:cstheme="minorHAnsi"/>
+                <w:bCs/>
+              </w:rPr>
+            </w:pPr>
+            <w:r>
+              <w:rPr>
+                <w:rFonts w:asciiTheme="minorHAnsi" w:hAnsiTheme="minorHAnsi" w:cstheme="minorHAnsi"/>
+                <w:bCs/>
+              </w:rPr>
+              <w:t>Realizado</w:t>
+            </w:r>
+          </w:p>
+        </w:tc>
+      </w:tr>
+      <w:tr>
+        <w:tc>
+          <w:tcPr>
+            <w:tcW w:w="703" w:type="dxa"/>
+            <w:vAlign w:val="center"/>
+          </w:tcPr>
+          <w:p>
+            <w:pPr>
+              <w:tabs>
+                <w:tab w:val="left" w:pos="10454"/>
+              </w:tabs>
+              <w:spacing w:before="92"/>
+              <w:jc w:val="center"/>
+              <w:rPr>
+                <w:rFonts w:asciiTheme="minorHAnsi" w:hAnsiTheme="minorHAnsi" w:cstheme="minorHAnsi"/>
+                <w:bCs/>
+              </w:rPr>
+            </w:pPr>
+            <w:r>
+              <w:rPr>
+                <w:rFonts w:asciiTheme="minorHAnsi" w:hAnsiTheme="minorHAnsi" w:cstheme="minorHAnsi"/>
+                <w:bCs/>
+              </w:rPr>
+              <w:t>8</w:t>
+            </w:r>
+          </w:p>
+        </w:tc>
+        <w:tc>
+          <w:tcPr>
+            <w:tcW w:w="2835" w:type="dxa"/>
+            <w:vAlign w:val="center"/>
+          </w:tcPr>
+          <w:p>
+            <w:pPr>
+              <w:rPr>
+                <w:rFonts w:asciiTheme="minorHAnsi" w:hAnsiTheme="minorHAnsi" w:cstheme="minorHAnsi"/>
+              </w:rPr>
+            </w:pPr>
+            <w:r>
+              <w:rPr>
+                <w:rFonts w:asciiTheme="minorHAnsi" w:hAnsiTheme="minorHAnsi" w:cstheme="minorHAnsi"/>
+              </w:rPr>
+              <w:t>Entregables principales</w:t>
+            </w:r>
+          </w:p>
+        </w:tc>
+        <w:tc>
+          <w:tcPr>
+            <w:tcW w:w="3261" w:type="dxa"/>
+            <w:vAlign w:val="center"/>
+          </w:tcPr>
+          <w:p>
+            <w:pPr>
+              <w:tabs>
+                <w:tab w:val="left" w:pos="10454"/>
+              </w:tabs>
+              <w:spacing w:before="92"/>
+              <w:rPr>
+                <w:rFonts w:asciiTheme="minorHAnsi" w:hAnsiTheme="minorHAnsi" w:cstheme="minorHAnsi"/>
+                <w:bCs/>
+              </w:rPr>
+            </w:pPr>
+            <w:r>
+              <w:rPr>
+                <w:rFonts w:asciiTheme="minorHAnsi" w:hAnsiTheme="minorHAnsi" w:cstheme="minorHAnsi"/>
+                <w:bCs/>
+              </w:rPr>
+              <w:t>Alexis</w:t>
+            </w:r>
+          </w:p>
+        </w:tc>
+        <w:tc>
+          <w:tcPr>
+            <w:tcW w:w="1503" w:type="dxa"/>
+            <w:vAlign w:val="center"/>
+          </w:tcPr>
+          <w:p>
+            <w:pPr>
+              <w:tabs>
+                <w:tab w:val="left" w:pos="10454"/>
+              </w:tabs>
+              <w:spacing w:before="92"/>
+              <w:rPr>
+                <w:rFonts w:asciiTheme="minorHAnsi" w:hAnsiTheme="minorHAnsi" w:cstheme="minorHAnsi"/>
+                <w:bCs/>
+              </w:rPr>
+            </w:pPr>
+            <w:r>
+              <w:rPr>
+                <w:rFonts w:asciiTheme="minorHAnsi" w:hAnsiTheme="minorHAnsi" w:cstheme="minorHAnsi"/>
+                <w:bCs/>
+              </w:rPr>
+              <w:t>23/04/2024</w:t>
+            </w:r>
+          </w:p>
+        </w:tc>
+        <w:tc>
+          <w:tcPr>
+            <w:tcW w:w="2062" w:type="dxa"/>
+            <w:vAlign w:val="center"/>
+          </w:tcPr>
+          <w:p>
+            <w:pPr>
+              <w:tabs>
+                <w:tab w:val="left" w:pos="10454"/>
+              </w:tabs>
+              <w:spacing w:before="92"/>
+              <w:jc w:val="center"/>
+              <w:rPr>
+                <w:rFonts w:asciiTheme="minorHAnsi" w:hAnsiTheme="minorHAnsi" w:cstheme="minorHAnsi"/>
+                <w:bCs/>
+              </w:rPr>
+            </w:pPr>
+            <w:r>
+              <w:rPr>
+                <w:rFonts w:asciiTheme="minorHAnsi" w:hAnsiTheme="minorHAnsi" w:cstheme="minorHAnsi"/>
+                <w:bCs/>
+              </w:rPr>
+              <w:t>Realizado</w:t>
+            </w:r>
+          </w:p>
+        </w:tc>
+      </w:tr>
+      <w:tr>
+        <w:tc>
+          <w:tcPr>
+            <w:tcW w:w="703" w:type="dxa"/>
+            <w:vAlign w:val="center"/>
+          </w:tcPr>
+          <w:p>
+            <w:pPr>
+              <w:tabs>
+                <w:tab w:val="left" w:pos="10454"/>
+              </w:tabs>
+              <w:spacing w:before="92"/>
+              <w:jc w:val="center"/>
+              <w:rPr>
+                <w:rFonts w:asciiTheme="minorHAnsi" w:hAnsiTheme="minorHAnsi" w:cstheme="minorHAnsi"/>
+                <w:bCs/>
+              </w:rPr>
+            </w:pPr>
+            <w:r>
+              <w:rPr>
+                <w:rFonts w:asciiTheme="minorHAnsi" w:hAnsiTheme="minorHAnsi" w:cstheme="minorHAnsi"/>
+                <w:bCs/>
+              </w:rPr>
+              <w:t>9</w:t>
+            </w:r>
+          </w:p>
+        </w:tc>
+        <w:tc>
+          <w:tcPr>
+            <w:tcW w:w="2835" w:type="dxa"/>
+            <w:vAlign w:val="center"/>
+          </w:tcPr>
+          <w:p>
+            <w:pPr>
+              <w:rPr>
+                <w:rFonts w:asciiTheme="minorHAnsi" w:hAnsiTheme="minorHAnsi" w:cstheme="minorHAnsi"/>
+              </w:rPr>
+            </w:pPr>
+            <w:r>
+              <w:rPr>
+                <w:rFonts w:asciiTheme="minorHAnsi" w:hAnsiTheme="minorHAnsi" w:cstheme="minorHAnsi"/>
+              </w:rPr>
+              <w:t xml:space="preserve">Justificación del proyecto </w:t>
+            </w:r>
+          </w:p>
+        </w:tc>
+        <w:tc>
+          <w:tcPr>
+            <w:tcW w:w="3261" w:type="dxa"/>
+            <w:vAlign w:val="center"/>
+          </w:tcPr>
+          <w:p>
+            <w:pPr>
+              <w:tabs>
+                <w:tab w:val="left" w:pos="10454"/>
+              </w:tabs>
+              <w:spacing w:before="92"/>
+              <w:rPr>
+                <w:rFonts w:asciiTheme="minorHAnsi" w:hAnsiTheme="minorHAnsi" w:cstheme="minorHAnsi"/>
+                <w:bCs/>
+              </w:rPr>
+            </w:pPr>
+            <w:r>
+              <w:rPr>
+                <w:rFonts w:asciiTheme="minorHAnsi" w:hAnsiTheme="minorHAnsi" w:cstheme="minorHAnsi"/>
+                <w:bCs/>
+              </w:rPr>
+              <w:t>Jesús</w:t>
+            </w:r>
+          </w:p>
+        </w:tc>
+        <w:tc>
+          <w:tcPr>
+            <w:tcW w:w="1503" w:type="dxa"/>
+            <w:vAlign w:val="center"/>
+          </w:tcPr>
+          <w:p>
+            <w:pPr>
+              <w:tabs>
+                <w:tab w:val="left" w:pos="10454"/>
+              </w:tabs>
+              <w:spacing w:before="92"/>
+              <w:rPr>
+                <w:rFonts w:asciiTheme="minorHAnsi" w:hAnsiTheme="minorHAnsi" w:cstheme="minorHAnsi"/>
+                <w:bCs/>
+              </w:rPr>
+            </w:pPr>
+            <w:r>
+              <w:rPr>
+                <w:rFonts w:asciiTheme="minorHAnsi" w:hAnsiTheme="minorHAnsi" w:cstheme="minorHAnsi"/>
+                <w:bCs/>
+              </w:rPr>
+              <w:t>23/04/2024</w:t>
+            </w:r>
+          </w:p>
+        </w:tc>
+        <w:tc>
+          <w:tcPr>
+            <w:tcW w:w="2062" w:type="dxa"/>
+            <w:vAlign w:val="center"/>
+          </w:tcPr>
+          <w:p>
+            <w:pPr>
+              <w:tabs>
+                <w:tab w:val="left" w:pos="10454"/>
+              </w:tabs>
+              <w:spacing w:before="92"/>
+              <w:jc w:val="center"/>
+              <w:rPr>
+                <w:rFonts w:asciiTheme="minorHAnsi" w:hAnsiTheme="minorHAnsi" w:cstheme="minorHAnsi"/>
+                <w:bCs/>
+              </w:rPr>
+            </w:pPr>
+            <w:r>
+              <w:rPr>
+                <w:rFonts w:asciiTheme="minorHAnsi" w:hAnsiTheme="minorHAnsi" w:cstheme="minorHAnsi"/>
+                <w:bCs/>
+              </w:rPr>
+              <w:t>Realizado</w:t>
+            </w:r>
+          </w:p>
+        </w:tc>
+      </w:tr>
+      <w:tr>
+        <w:tc>
+          <w:tcPr>
+            <w:tcW w:w="703" w:type="dxa"/>
+            <w:vAlign w:val="center"/>
+          </w:tcPr>
+          <w:p>
+            <w:pPr>
+              <w:tabs>
+                <w:tab w:val="left" w:pos="10454"/>
+              </w:tabs>
+              <w:spacing w:before="92"/>
+              <w:jc w:val="center"/>
+              <w:rPr>
+                <w:rFonts w:asciiTheme="minorHAnsi" w:hAnsiTheme="minorHAnsi" w:cstheme="minorHAnsi"/>
+                <w:bCs/>
+              </w:rPr>
+            </w:pPr>
+            <w:r>
+              <w:rPr>
+                <w:rFonts w:asciiTheme="minorHAnsi" w:hAnsiTheme="minorHAnsi" w:cstheme="minorHAnsi"/>
+                <w:bCs/>
+              </w:rPr>
+              <w:t>10</w:t>
+            </w:r>
+          </w:p>
+        </w:tc>
+        <w:tc>
+          <w:tcPr>
+            <w:tcW w:w="2835" w:type="dxa"/>
+            <w:vAlign w:val="center"/>
+          </w:tcPr>
+          <w:p>
+            <w:pPr>
+              <w:rPr>
+                <w:rFonts w:asciiTheme="minorHAnsi" w:hAnsiTheme="minorHAnsi" w:cstheme="minorHAnsi"/>
+              </w:rPr>
+            </w:pPr>
+            <w:r>
+              <w:rPr>
+                <w:rFonts w:asciiTheme="minorHAnsi" w:hAnsiTheme="minorHAnsi" w:cstheme="minorHAnsi"/>
+              </w:rPr>
+              <w:t xml:space="preserve">Principales interesados </w:t>
+            </w:r>
+          </w:p>
+        </w:tc>
+        <w:tc>
+          <w:tcPr>
+            <w:tcW w:w="3261" w:type="dxa"/>
+            <w:vAlign w:val="center"/>
+          </w:tcPr>
+          <w:p>
+            <w:pPr>
+              <w:tabs>
+                <w:tab w:val="left" w:pos="10454"/>
+              </w:tabs>
+              <w:spacing w:before="92"/>
+              <w:rPr>
+                <w:rFonts w:asciiTheme="minorHAnsi" w:hAnsiTheme="minorHAnsi" w:cstheme="minorHAnsi"/>
+                <w:bCs/>
+              </w:rPr>
+            </w:pPr>
+            <w:r>
+              <w:rPr>
+                <w:rFonts w:asciiTheme="minorHAnsi" w:hAnsiTheme="minorHAnsi" w:cstheme="minorHAnsi"/>
+                <w:bCs/>
+              </w:rPr>
+              <w:t>Manuel</w:t>
+            </w:r>
+          </w:p>
+        </w:tc>
+        <w:tc>
+          <w:tcPr>
+            <w:tcW w:w="1503" w:type="dxa"/>
+            <w:vAlign w:val="center"/>
+          </w:tcPr>
+          <w:p>
+            <w:pPr>
+              <w:tabs>
+                <w:tab w:val="left" w:pos="10454"/>
+              </w:tabs>
+              <w:spacing w:before="92"/>
+              <w:rPr>
+                <w:rFonts w:asciiTheme="minorHAnsi" w:hAnsiTheme="minorHAnsi" w:cstheme="minorHAnsi"/>
+                <w:bCs/>
+              </w:rPr>
+            </w:pPr>
+            <w:r>
+              <w:rPr>
+                <w:rFonts w:asciiTheme="minorHAnsi" w:hAnsiTheme="minorHAnsi" w:cstheme="minorHAnsi"/>
+                <w:bCs/>
+              </w:rPr>
+              <w:t>23/04/2024</w:t>
+            </w:r>
+          </w:p>
+        </w:tc>
+        <w:tc>
+          <w:tcPr>
+            <w:tcW w:w="2062" w:type="dxa"/>
+            <w:vAlign w:val="center"/>
+          </w:tcPr>
+          <w:p>
+            <w:pPr>
+              <w:tabs>
+                <w:tab w:val="left" w:pos="10454"/>
+              </w:tabs>
+              <w:spacing w:before="92"/>
+              <w:jc w:val="center"/>
+              <w:rPr>
+                <w:rFonts w:asciiTheme="minorHAnsi" w:hAnsiTheme="minorHAnsi" w:cstheme="minorHAnsi"/>
+                <w:bCs/>
+              </w:rPr>
+            </w:pPr>
+            <w:r>
+              <w:rPr>
+                <w:rFonts w:asciiTheme="minorHAnsi" w:hAnsiTheme="minorHAnsi" w:cstheme="minorHAnsi"/>
+                <w:bCs/>
+              </w:rPr>
+              <w:t>Realizado</w:t>
+            </w:r>
+          </w:p>
+        </w:tc>
+      </w:tr>
+      <w:tr>
+        <w:tc>
+          <w:tcPr>
+            <w:tcW w:w="703" w:type="dxa"/>
+            <w:vAlign w:val="center"/>
+          </w:tcPr>
+          <w:p>
+            <w:pPr>
+              <w:tabs>
+                <w:tab w:val="left" w:pos="10454"/>
+              </w:tabs>
+              <w:spacing w:before="92"/>
+              <w:jc w:val="center"/>
+              <w:rPr>
+                <w:rFonts w:asciiTheme="minorHAnsi" w:hAnsiTheme="minorHAnsi" w:cstheme="minorHAnsi"/>
+                <w:bCs/>
+              </w:rPr>
+            </w:pPr>
+            <w:r>
+              <w:rPr>
+                <w:rFonts w:asciiTheme="minorHAnsi" w:hAnsiTheme="minorHAnsi" w:cstheme="minorHAnsi"/>
+                <w:bCs/>
+              </w:rPr>
+              <w:t>11</w:t>
+            </w:r>
+          </w:p>
+        </w:tc>
+        <w:tc>
+          <w:tcPr>
+            <w:tcW w:w="2835" w:type="dxa"/>
+            <w:vAlign w:val="center"/>
+          </w:tcPr>
+          <w:p>
+            <w:pPr>
+              <w:rPr>
+                <w:rFonts w:asciiTheme="minorHAnsi" w:hAnsiTheme="minorHAnsi" w:cstheme="minorHAnsi"/>
+              </w:rPr>
+            </w:pPr>
+            <w:r>
+              <w:rPr>
+                <w:rFonts w:asciiTheme="minorHAnsi" w:hAnsiTheme="minorHAnsi" w:cstheme="minorHAnsi"/>
+              </w:rPr>
+              <w:t xml:space="preserve">Riesgos iniciales </w:t>
+            </w:r>
+          </w:p>
+        </w:tc>
+        <w:tc>
+          <w:tcPr>
+            <w:tcW w:w="3261" w:type="dxa"/>
+            <w:vAlign w:val="center"/>
+          </w:tcPr>
+          <w:p>
+            <w:pPr>
+              <w:tabs>
+                <w:tab w:val="left" w:pos="10454"/>
+              </w:tabs>
+              <w:spacing w:before="92"/>
+              <w:rPr>
+                <w:rFonts w:asciiTheme="minorHAnsi" w:hAnsiTheme="minorHAnsi" w:cstheme="minorHAnsi"/>
+                <w:bCs/>
+              </w:rPr>
+            </w:pPr>
+            <w:r>
+              <w:rPr>
+                <w:rFonts w:asciiTheme="minorHAnsi" w:hAnsiTheme="minorHAnsi" w:cstheme="minorHAnsi"/>
+              </w:rPr>
+              <w:t>Pedro</w:t>
+            </w:r>
+          </w:p>
+        </w:tc>
+        <w:tc>
+          <w:tcPr>
+            <w:tcW w:w="1503" w:type="dxa"/>
+            <w:vAlign w:val="center"/>
+          </w:tcPr>
+          <w:p>
+            <w:pPr>
+              <w:tabs>
+                <w:tab w:val="left" w:pos="10454"/>
+              </w:tabs>
+              <w:spacing w:before="92"/>
+              <w:rPr>
+                <w:rFonts w:asciiTheme="minorHAnsi" w:hAnsiTheme="minorHAnsi" w:cstheme="minorHAnsi"/>
+                <w:bCs/>
+              </w:rPr>
+            </w:pPr>
+            <w:r>
+              <w:rPr>
+                <w:rFonts w:asciiTheme="minorHAnsi" w:hAnsiTheme="minorHAnsi" w:cstheme="minorHAnsi"/>
+                <w:bCs/>
+              </w:rPr>
+              <w:t>23/04/2024</w:t>
+            </w:r>
+          </w:p>
+        </w:tc>
+        <w:tc>
+          <w:tcPr>
+            <w:tcW w:w="2062" w:type="dxa"/>
+            <w:vAlign w:val="center"/>
+          </w:tcPr>
+          <w:p>
+            <w:pPr>
+              <w:tabs>
+                <w:tab w:val="left" w:pos="10454"/>
+              </w:tabs>
+              <w:spacing w:before="92"/>
+              <w:jc w:val="center"/>
+              <w:rPr>
+                <w:rFonts w:asciiTheme="minorHAnsi" w:hAnsiTheme="minorHAnsi" w:cstheme="minorHAnsi"/>
+                <w:bCs/>
+              </w:rPr>
+            </w:pPr>
+            <w:r>
+              <w:rPr>
+                <w:rFonts w:asciiTheme="minorHAnsi" w:hAnsiTheme="minorHAnsi" w:cstheme="minorHAnsi"/>
+                <w:bCs/>
+              </w:rPr>
+              <w:t>Realizado</w:t>
+            </w:r>
+          </w:p>
+        </w:tc>
+      </w:tr>
+      <w:tr>
+        <w:tc>
+          <w:tcPr>
+            <w:tcW w:w="703" w:type="dxa"/>
+            <w:vAlign w:val="center"/>
+          </w:tcPr>
+          <w:p>
+            <w:pPr>
+              <w:tabs>
+                <w:tab w:val="left" w:pos="10454"/>
+              </w:tabs>
+              <w:spacing w:before="92"/>
+              <w:jc w:val="center"/>
+              <w:rPr>
+                <w:rFonts w:asciiTheme="minorHAnsi" w:hAnsiTheme="minorHAnsi" w:cstheme="minorHAnsi"/>
+                <w:bCs/>
+              </w:rPr>
+            </w:pPr>
+            <w:r>
+              <w:rPr>
+                <w:rFonts w:asciiTheme="minorHAnsi" w:hAnsiTheme="minorHAnsi" w:cstheme="minorHAnsi"/>
+                <w:bCs/>
+              </w:rPr>
+              <w:t>12</w:t>
+            </w:r>
+          </w:p>
+        </w:tc>
+        <w:tc>
+          <w:tcPr>
+            <w:tcW w:w="2835" w:type="dxa"/>
+            <w:vAlign w:val="center"/>
+          </w:tcPr>
+          <w:p>
+            <w:pPr>
+              <w:rPr>
+                <w:rFonts w:asciiTheme="minorHAnsi" w:hAnsiTheme="minorHAnsi" w:cstheme="minorHAnsi"/>
+              </w:rPr>
+            </w:pPr>
+            <w:r>
+              <w:rPr>
+                <w:rFonts w:asciiTheme="minorHAnsi" w:hAnsiTheme="minorHAnsi" w:cstheme="minorHAnsi"/>
+              </w:rPr>
+              <w:t xml:space="preserve">Duración e hitos </w:t>
+            </w:r>
+          </w:p>
+        </w:tc>
+        <w:tc>
+          <w:tcPr>
+            <w:tcW w:w="3261" w:type="dxa"/>
+            <w:vAlign w:val="center"/>
+          </w:tcPr>
+          <w:p>
+            <w:pPr>
+              <w:tabs>
+                <w:tab w:val="left" w:pos="10454"/>
+              </w:tabs>
+              <w:spacing w:before="92"/>
+              <w:rPr>
+                <w:rFonts w:asciiTheme="minorHAnsi" w:hAnsiTheme="minorHAnsi" w:cstheme="minorHAnsi"/>
+                <w:bCs/>
+              </w:rPr>
+            </w:pPr>
+            <w:r>
+              <w:rPr>
+                <w:rFonts w:asciiTheme="minorHAnsi" w:hAnsiTheme="minorHAnsi" w:cstheme="minorHAnsi"/>
+                <w:bCs/>
+              </w:rPr>
+              <w:t>Jesús</w:t>
+            </w:r>
+          </w:p>
+        </w:tc>
+        <w:tc>
+          <w:tcPr>
+            <w:tcW w:w="1503" w:type="dxa"/>
+            <w:vAlign w:val="center"/>
+          </w:tcPr>
+          <w:p>
+            <w:pPr>
+              <w:tabs>
+                <w:tab w:val="left" w:pos="10454"/>
+              </w:tabs>
+              <w:spacing w:before="92"/>
+              <w:rPr>
+                <w:rFonts w:asciiTheme="minorHAnsi" w:hAnsiTheme="minorHAnsi" w:cstheme="minorHAnsi"/>
+                <w:bCs/>
+              </w:rPr>
+            </w:pPr>
+            <w:r>
+              <w:rPr>
+                <w:rFonts w:asciiTheme="minorHAnsi" w:hAnsiTheme="minorHAnsi" w:cstheme="minorHAnsi"/>
+                <w:bCs/>
+              </w:rPr>
+              <w:t>23/04/2024</w:t>
+            </w:r>
+          </w:p>
+        </w:tc>
+        <w:tc>
+          <w:tcPr>
+            <w:tcW w:w="2062" w:type="dxa"/>
+            <w:vAlign w:val="center"/>
+          </w:tcPr>
+          <w:p>
+            <w:pPr>
+              <w:tabs>
+                <w:tab w:val="left" w:pos="10454"/>
+              </w:tabs>
+              <w:spacing w:before="92"/>
+              <w:jc w:val="center"/>
+              <w:rPr>
+                <w:rFonts w:asciiTheme="minorHAnsi" w:hAnsiTheme="minorHAnsi" w:cstheme="minorHAnsi"/>
+                <w:bCs/>
+              </w:rPr>
+            </w:pPr>
+            <w:r>
+              <w:rPr>
+                <w:rFonts w:asciiTheme="minorHAnsi" w:hAnsiTheme="minorHAnsi" w:cstheme="minorHAnsi"/>
+                <w:bCs/>
+              </w:rPr>
+              <w:t>Realizado</w:t>
+            </w:r>
+          </w:p>
+        </w:tc>
+      </w:tr>
+      <w:tr>
+        <w:tc>
+          <w:tcPr>
+            <w:tcW w:w="703" w:type="dxa"/>
+            <w:vAlign w:val="center"/>
+          </w:tcPr>
+          <w:p>
+            <w:pPr>
+              <w:tabs>
+                <w:tab w:val="left" w:pos="10454"/>
+              </w:tabs>
+              <w:spacing w:before="92"/>
+              <w:jc w:val="center"/>
+              <w:rPr>
+                <w:rFonts w:asciiTheme="minorHAnsi" w:hAnsiTheme="minorHAnsi" w:cstheme="minorHAnsi"/>
+                <w:bCs/>
+              </w:rPr>
+            </w:pPr>
+            <w:r>
+              <w:rPr>
+                <w:rFonts w:asciiTheme="minorHAnsi" w:hAnsiTheme="minorHAnsi" w:cstheme="minorHAnsi"/>
+                <w:bCs/>
+              </w:rPr>
+              <w:t>13</w:t>
+            </w:r>
+          </w:p>
+        </w:tc>
+        <w:tc>
+          <w:tcPr>
+            <w:tcW w:w="2835" w:type="dxa"/>
+            <w:vAlign w:val="center"/>
+          </w:tcPr>
+          <w:p>
+            <w:pPr>
+              <w:rPr>
+                <w:rFonts w:asciiTheme="minorHAnsi" w:hAnsiTheme="minorHAnsi" w:cstheme="minorHAnsi"/>
+              </w:rPr>
+            </w:pPr>
+            <w:r>
+              <w:rPr>
+                <w:rFonts w:asciiTheme="minorHAnsi" w:hAnsiTheme="minorHAnsi" w:cstheme="minorHAnsi"/>
+              </w:rPr>
+              <w:t xml:space="preserve">Presupuesto </w:t>
+            </w:r>
+          </w:p>
+        </w:tc>
+        <w:tc>
+          <w:tcPr>
+            <w:tcW w:w="3261" w:type="dxa"/>
+            <w:vAlign w:val="center"/>
+          </w:tcPr>
+          <w:p>
+            <w:pPr>
+              <w:tabs>
+                <w:tab w:val="left" w:pos="10454"/>
+              </w:tabs>
+              <w:spacing w:before="92"/>
+              <w:rPr>
+                <w:rFonts w:asciiTheme="minorHAnsi" w:hAnsiTheme="minorHAnsi" w:cstheme="minorHAnsi"/>
+                <w:bCs/>
+              </w:rPr>
+            </w:pPr>
+            <w:r>
+              <w:rPr>
+                <w:rFonts w:asciiTheme="minorHAnsi" w:hAnsiTheme="minorHAnsi" w:cstheme="minorHAnsi"/>
+                <w:bCs/>
+              </w:rPr>
+              <w:t>Manuel</w:t>
+            </w:r>
+          </w:p>
+        </w:tc>
+        <w:tc>
+          <w:tcPr>
+            <w:tcW w:w="1503" w:type="dxa"/>
+            <w:vAlign w:val="center"/>
+          </w:tcPr>
+          <w:p>
+            <w:pPr>
+              <w:tabs>
+                <w:tab w:val="left" w:pos="10454"/>
+              </w:tabs>
+              <w:spacing w:before="92"/>
+              <w:rPr>
+                <w:rFonts w:asciiTheme="minorHAnsi" w:hAnsiTheme="minorHAnsi" w:cstheme="minorHAnsi"/>
+                <w:bCs/>
+              </w:rPr>
+            </w:pPr>
+            <w:r>
+              <w:rPr>
+                <w:rFonts w:asciiTheme="minorHAnsi" w:hAnsiTheme="minorHAnsi" w:cstheme="minorHAnsi"/>
+                <w:bCs/>
+              </w:rPr>
+              <w:t>23/04/2024</w:t>
+            </w:r>
+          </w:p>
+        </w:tc>
+        <w:tc>
+          <w:tcPr>
+            <w:tcW w:w="2062" w:type="dxa"/>
+            <w:vAlign w:val="center"/>
+          </w:tcPr>
+          <w:p>
+            <w:pPr>
+              <w:tabs>
+                <w:tab w:val="left" w:pos="10454"/>
+              </w:tabs>
+              <w:spacing w:before="92"/>
+              <w:jc w:val="center"/>
+              <w:rPr>
+                <w:rFonts w:asciiTheme="minorHAnsi" w:hAnsiTheme="minorHAnsi" w:cstheme="minorHAnsi"/>
+                <w:bCs/>
+              </w:rPr>
+            </w:pPr>
+            <w:r>
+              <w:rPr>
+                <w:rFonts w:asciiTheme="minorHAnsi" w:hAnsiTheme="minorHAnsi" w:cstheme="minorHAnsi"/>
+                <w:bCs/>
+              </w:rPr>
+              <w:t>Realizado</w:t>
+            </w:r>
+          </w:p>
+        </w:tc>
+      </w:tr>
+      <w:tr>
+        <w:tc>
+          <w:tcPr>
+            <w:tcW w:w="703" w:type="dxa"/>
+            <w:vAlign w:val="center"/>
+          </w:tcPr>
+          <w:p>
+            <w:pPr>
+              <w:tabs>
+                <w:tab w:val="left" w:pos="10454"/>
+              </w:tabs>
+              <w:spacing w:before="92"/>
+              <w:jc w:val="center"/>
+              <w:rPr>
+                <w:rFonts w:asciiTheme="minorHAnsi" w:hAnsiTheme="minorHAnsi" w:cstheme="minorHAnsi"/>
+                <w:bCs/>
+              </w:rPr>
+            </w:pPr>
+            <w:r>
+              <w:rPr>
+                <w:rFonts w:asciiTheme="minorHAnsi" w:hAnsiTheme="minorHAnsi" w:cstheme="minorHAnsi"/>
+                <w:bCs/>
+              </w:rPr>
+              <w:t>14</w:t>
+            </w:r>
+          </w:p>
+        </w:tc>
+        <w:tc>
+          <w:tcPr>
+            <w:tcW w:w="2835" w:type="dxa"/>
+            <w:vAlign w:val="center"/>
+          </w:tcPr>
+          <w:p>
+            <w:pPr>
+              <w:rPr>
+                <w:rFonts w:asciiTheme="minorHAnsi" w:hAnsiTheme="minorHAnsi" w:cstheme="minorHAnsi"/>
+              </w:rPr>
+            </w:pPr>
+            <w:proofErr w:type="gramStart"/>
+            <w:r>
+              <w:rPr>
+                <w:rFonts w:asciiTheme="minorHAnsi" w:hAnsiTheme="minorHAnsi" w:cstheme="minorHAnsi"/>
+              </w:rPr>
+              <w:t>Sponsor</w:t>
+            </w:r>
+            <w:proofErr w:type="gramEnd"/>
+            <w:r>
+              <w:rPr>
+                <w:rFonts w:asciiTheme="minorHAnsi" w:hAnsiTheme="minorHAnsi" w:cstheme="minorHAnsi"/>
+              </w:rPr>
+              <w:t xml:space="preserve"> </w:t>
+            </w:r>
+          </w:p>
+        </w:tc>
+        <w:tc>
+          <w:tcPr>
+            <w:tcW w:w="3261" w:type="dxa"/>
+            <w:vAlign w:val="center"/>
+          </w:tcPr>
+          <w:p>
+            <w:pPr>
+              <w:tabs>
+                <w:tab w:val="left" w:pos="10454"/>
+              </w:tabs>
+              <w:spacing w:before="92"/>
+              <w:rPr>
+                <w:rFonts w:asciiTheme="minorHAnsi" w:hAnsiTheme="minorHAnsi" w:cstheme="minorHAnsi"/>
+                <w:bCs/>
+              </w:rPr>
+            </w:pPr>
+            <w:r>
+              <w:rPr>
+                <w:rFonts w:asciiTheme="minorHAnsi" w:hAnsiTheme="minorHAnsi" w:cstheme="minorHAnsi"/>
+                <w:bCs/>
+              </w:rPr>
+              <w:t>Gael</w:t>
+            </w:r>
+          </w:p>
+        </w:tc>
+        <w:tc>
+          <w:tcPr>
+            <w:tcW w:w="1503" w:type="dxa"/>
+            <w:vAlign w:val="center"/>
+          </w:tcPr>
+          <w:p>
+            <w:pPr>
+              <w:tabs>
+                <w:tab w:val="left" w:pos="10454"/>
+              </w:tabs>
+              <w:spacing w:before="92"/>
+              <w:rPr>
+                <w:rFonts w:asciiTheme="minorHAnsi" w:hAnsiTheme="minorHAnsi" w:cstheme="minorHAnsi"/>
+                <w:bCs/>
+              </w:rPr>
+            </w:pPr>
+            <w:r>
+              <w:rPr>
+                <w:rFonts w:asciiTheme="minorHAnsi" w:hAnsiTheme="minorHAnsi" w:cstheme="minorHAnsi"/>
+                <w:bCs/>
+              </w:rPr>
+              <w:t>23/04/2024</w:t>
+            </w:r>
+          </w:p>
+        </w:tc>
+        <w:tc>
+          <w:tcPr>
+            <w:tcW w:w="2062" w:type="dxa"/>
+            <w:vAlign w:val="center"/>
+          </w:tcPr>
+          <w:p>
+            <w:pPr>
+              <w:tabs>
+                <w:tab w:val="left" w:pos="10454"/>
+              </w:tabs>
+              <w:spacing w:before="92"/>
+              <w:jc w:val="center"/>
+              <w:rPr>
+                <w:rFonts w:asciiTheme="minorHAnsi" w:hAnsiTheme="minorHAnsi" w:cstheme="minorHAnsi"/>
+                <w:bCs/>
+              </w:rPr>
+            </w:pPr>
+            <w:r>
+              <w:rPr>
+                <w:rFonts w:asciiTheme="minorHAnsi" w:hAnsiTheme="minorHAnsi" w:cstheme="minorHAnsi"/>
+                <w:bCs/>
+              </w:rPr>
+              <w:t>Realizado</w:t>
+            </w:r>
+          </w:p>
+        </w:tc>
+      </w:tr>
+      <w:tr>
+        <w:tc>
+          <w:tcPr>
+            <w:tcW w:w="703" w:type="dxa"/>
+            <w:vAlign w:val="center"/>
+          </w:tcPr>
+          <w:p>
+            <w:pPr>
+              <w:tabs>
+                <w:tab w:val="left" w:pos="10454"/>
+              </w:tabs>
+              <w:spacing w:before="92"/>
+              <w:jc w:val="center"/>
+              <w:rPr>
+                <w:rFonts w:asciiTheme="minorHAnsi" w:hAnsiTheme="minorHAnsi" w:cstheme="minorHAnsi"/>
+                <w:bCs/>
+              </w:rPr>
+            </w:pPr>
+            <w:r>
+              <w:rPr>
+                <w:rFonts w:asciiTheme="minorHAnsi" w:hAnsiTheme="minorHAnsi" w:cstheme="minorHAnsi"/>
+                <w:bCs/>
+              </w:rPr>
+              <w:t>15</w:t>
+            </w:r>
+          </w:p>
+        </w:tc>
+        <w:tc>
+          <w:tcPr>
+            <w:tcW w:w="2835" w:type="dxa"/>
+            <w:vAlign w:val="center"/>
+          </w:tcPr>
+          <w:p>
+            <w:pPr>
+              <w:rPr>
+                <w:rFonts w:asciiTheme="minorHAnsi" w:hAnsiTheme="minorHAnsi" w:cstheme="minorHAnsi"/>
+              </w:rPr>
+            </w:pPr>
+            <w:r>
+              <w:rPr>
+                <w:rFonts w:asciiTheme="minorHAnsi" w:hAnsiTheme="minorHAnsi" w:cstheme="minorHAnsi"/>
+              </w:rPr>
+              <w:t xml:space="preserve">Director del proyecto </w:t>
+            </w:r>
+          </w:p>
+        </w:tc>
+        <w:tc>
+          <w:tcPr>
+            <w:tcW w:w="3261" w:type="dxa"/>
+            <w:vAlign w:val="center"/>
+          </w:tcPr>
+          <w:p>
+            <w:pPr>
+              <w:tabs>
+                <w:tab w:val="left" w:pos="10454"/>
+              </w:tabs>
+              <w:spacing w:before="92"/>
+              <w:rPr>
+                <w:rFonts w:asciiTheme="minorHAnsi" w:hAnsiTheme="minorHAnsi" w:cstheme="minorHAnsi"/>
+                <w:bCs/>
+              </w:rPr>
+            </w:pPr>
+            <w:r>
+              <w:rPr>
+                <w:rFonts w:asciiTheme="minorHAnsi" w:hAnsiTheme="minorHAnsi" w:cstheme="minorHAnsi"/>
+                <w:bCs/>
+              </w:rPr>
+              <w:t>Gael</w:t>
+            </w:r>
+          </w:p>
+        </w:tc>
+        <w:tc>
+          <w:tcPr>
+            <w:tcW w:w="1503" w:type="dxa"/>
+            <w:vAlign w:val="center"/>
+          </w:tcPr>
+          <w:p>
+            <w:pPr>
+              <w:tabs>
+                <w:tab w:val="left" w:pos="10454"/>
+              </w:tabs>
+              <w:spacing w:before="92"/>
+              <w:rPr>
+                <w:rFonts w:asciiTheme="minorHAnsi" w:hAnsiTheme="minorHAnsi" w:cstheme="minorHAnsi"/>
+                <w:bCs/>
+              </w:rPr>
+            </w:pPr>
+            <w:r>
+              <w:rPr>
+                <w:rFonts w:asciiTheme="minorHAnsi" w:hAnsiTheme="minorHAnsi" w:cstheme="minorHAnsi"/>
+                <w:bCs/>
+              </w:rPr>
+              <w:t>23/04/2024</w:t>
+            </w:r>
+          </w:p>
+        </w:tc>
+        <w:tc>
+          <w:tcPr>
+            <w:tcW w:w="2062" w:type="dxa"/>
+            <w:vAlign w:val="center"/>
+          </w:tcPr>
+          <w:p>
+            <w:pPr>
+              <w:tabs>
+                <w:tab w:val="left" w:pos="10454"/>
+              </w:tabs>
+              <w:spacing w:before="92"/>
+              <w:jc w:val="center"/>
+              <w:rPr>
+                <w:rFonts w:asciiTheme="minorHAnsi" w:hAnsiTheme="minorHAnsi" w:cstheme="minorHAnsi"/>
+                <w:bCs/>
+              </w:rPr>
+            </w:pPr>
+            <w:r>
+              <w:rPr>
+                <w:rFonts w:asciiTheme="minorHAnsi" w:hAnsiTheme="minorHAnsi" w:cstheme="minorHAnsi"/>
+                <w:bCs/>
+              </w:rPr>
+              <w:t>Realizado</w:t>
+            </w:r>
           </w:p>
         </w:tc>
       </w:tr>
@@ -1583,12 +3459,12 @@
       </w:pPr>
     </w:p>
     <w:sectPr>
-      <w:headerReference w:type="even" r:id="rId7"/>
-      <w:headerReference w:type="default" r:id="rId8"/>
-      <w:footerReference w:type="even" r:id="rId9"/>
-      <w:footerReference w:type="default" r:id="rId10"/>
-      <w:headerReference w:type="first" r:id="rId11"/>
-      <w:footerReference w:type="first" r:id="rId12"/>
+      <w:headerReference w:type="even" r:id="rId11"/>
+      <w:headerReference w:type="default" r:id="rId12"/>
+      <w:footerReference w:type="even" r:id="rId13"/>
+      <w:footerReference w:type="default" r:id="rId14"/>
+      <w:headerReference w:type="first" r:id="rId15"/>
+      <w:footerReference w:type="first" r:id="rId16"/>
       <w:pgSz w:w="12240" w:h="15840"/>
       <w:pgMar w:top="720" w:right="720" w:bottom="720" w:left="720" w:header="708" w:footer="708" w:gutter="0"/>
       <w:cols w:space="708"/>
@@ -2877,6 +4753,33 @@
 </w:styles>
 </file>
 
+<file path=word/ink/ink1.xml><?xml version="1.0" encoding="utf-8"?>
+<inkml:ink xmlns:inkml="http://www.w3.org/2003/InkML">
+  <inkml:definitions>
+    <inkml:context xml:id="ctx0">
+      <inkml:inkSource xml:id="inkSrc0">
+        <inkml:traceFormat>
+          <inkml:channel name="X" type="integer" min="-2.14748E9" max="2.14748E9" units="cm"/>
+          <inkml:channel name="Y" type="integer" min="-2.14748E9" max="2.14748E9" units="cm"/>
+          <inkml:channel name="F" type="integer" max="32767" units="dev"/>
+        </inkml:traceFormat>
+        <inkml:channelProperties>
+          <inkml:channelProperty channel="X" name="resolution" value="1000" units="1/cm"/>
+          <inkml:channelProperty channel="Y" name="resolution" value="1000" units="1/cm"/>
+          <inkml:channelProperty channel="F" name="resolution" value="0" units="1/dev"/>
+        </inkml:channelProperties>
+      </inkml:inkSource>
+      <inkml:timestamp xml:id="ts0" timeString="2024-04-24T07:29:20.462"/>
+    </inkml:context>
+    <inkml:brush xml:id="br0">
+      <inkml:brushProperty name="width" value="0.035" units="cm"/>
+      <inkml:brushProperty name="height" value="0.035" units="cm"/>
+    </inkml:brush>
+  </inkml:definitions>
+  <inkml:trace contextRef="#ctx0" brushRef="#br0">161 493 24575,'2'0'0,"22"1"0,0-2 0,0 0 0,29-7 0,-44 6 0,-1 0 0,1-1 0,-1-1 0,0 1 0,0-1 0,0-1 0,0 1 0,-1-1 0,0-1 0,0 1 0,0-1 0,6-8 0,4-4 0,14-14 0,-1-2 0,-1-1 0,29-47 0,-56 78 0,0 0 0,0-1 0,-1 1 0,1-1 0,-1 0 0,0 1 0,0-1 0,-1 0 0,0 0 0,1 1 0,-2-1 0,1 0 0,0 0 0,-3-8 0,0-33 0,6 42 0,3 16 0,1 15 0,-6-12 0,0-1 0,-1 0 0,-1 1 0,-1-1 0,0 0 0,0 0 0,-2 0 0,1 0 0,-2 0 0,0-1 0,-1 0 0,0 0 0,0 0 0,-2-1 0,-14 20 0,1 3 0,-18 24 0,37-56 0,1-1 0,-1 0 0,-1 1 0,1-1 0,0 0 0,-1-1 0,1 1 0,-1 0 0,1-1 0,-1 1 0,0-1 0,1 0 0,-1 0 0,0 0 0,0 0 0,0 0 0,0-1 0,-5 1 0,8-1 0,-1 0 0,1 0 0,0 0 0,-1 0 0,1 0 0,0 0 0,-1 0 0,1 0 0,0 0 0,-1-1 0,1 1 0,0 0 0,-1 0 0,1 0 0,0 0 0,0-1 0,-1 1 0,1 0 0,0 0 0,0 0 0,-1-1 0,1 1 0,0 0 0,0 0 0,0-1 0,-1 1 0,1 0 0,0-1 0,0 1 0,0 0 0,0-1 0,0 1 0,0 0 0,0-1 0,0 1 0,0 0 0,0-1 0,0 1 0,0 0 0,0-1 0,0 1 0,0 0 0,0-1 0,0 1 0,0 0 0,0-1 0,0 1 0,0 0 0,1 0 0,-1-1 0,0 1 0,0 0 0,0-1 0,0 1 0,1 0 0,-1 0 0,0 0 0,0-1 0,1 1 0,-1 0 0,0 0 0,1 0 0,-1-1 0,0 1 0,1 0 0,24-25 0,-17 17 0,-2 1 0,1 1 0,0-1 0,0 1 0,0 1 0,1-1 0,0 1 0,0 1 0,17-8 0,-15 8 0,1-2 0,-1 0 0,1 0 0,11-10 0,-21 14 0,1 0 0,0 1 0,-1-1 0,1 1 0,0-1 0,0 1 0,0 0 0,0 0 0,0 0 0,0 0 0,1 0 0,-1 0 0,4 0 0,-5 1 0,-1 1 0,1 0 0,0 0 0,0 0 0,0 0 0,0 0 0,-1-1 0,1 1 0,0 1 0,-1-1 0,1 0 0,-1 0 0,1 0 0,-1 0 0,0 0 0,1 0 0,-1 1 0,0-1 0,0 0 0,0 0 0,0 0 0,0 1 0,0-1 0,0 0 0,0 0 0,0 0 0,-1 0 0,0 2 0,0 8 0,-1-1 0,0 0 0,-1 0 0,0 1 0,0-2 0,-1 1 0,-1 0 0,0-1 0,-8 14 0,-6 11 0,53-97 0,29-61 0,-7-30 0,-46 131 0,-6 38 0,-7 42 0,-4-25 0,-1 0 0,-1-1 0,-25 57 0,25-64 0,12-34 0,2-4 0,0 1 0,1 0 0,0 0 0,16-23 0,-22 35 0,1 0 0,0-1 0,0 1 0,0 0 0,0 0 0,0 0 0,0 0 0,0 0 0,0 0 0,0 0 0,1 1 0,-1-1 0,0 0 0,1 1 0,-1-1 0,0 1 0,1-1 0,-1 1 0,2-1 0,-2 1 0,0 1 0,0-1 0,0 0 0,0 1 0,-1-1 0,1 1 0,0-1 0,0 1 0,0-1 0,-1 1 0,1-1 0,0 1 0,-1 0 0,1 0 0,-1-1 0,1 1 0,-1 0 0,1 0 0,-1-1 0,1 1 0,-1 0 0,1 1 0,2 9 0,0 1 0,0-1 0,1 24 0,0-10 0,-3-23 0,1 0 0,-1 0 0,1 0 0,-1 0 0,1 0 0,0 0 0,-1 0 0,1 0 0,0-1 0,0 1 0,1-1 0,-1 1 0,0-1 0,0 0 0,1 0 0,-1 0 0,0 0 0,1 0 0,-1-1 0,1 1 0,-1-1 0,1 1 0,0-1 0,-1 0 0,1 0 0,-1 0 0,1 0 0,4-2 0,-1 2 0,0-1 0,0 1 0,0-2 0,0 1 0,-1-1 0,1 0 0,0 0 0,-1 0 0,1-1 0,-1 1 0,8-7 0,-3 0 0,1-1 0,-1 0 0,-1-1 0,0 0 0,-1 0 0,0-1 0,0 0 0,8-20 0,-16 31 0,1 0 0,0-1 0,-1 1 0,0-1 0,1 1 0,-1-1 0,0 1 0,0 0 0,0-1 0,0 1 0,0-1 0,0 1 0,0-1 0,0 1 0,-1-1 0,1 1 0,0-1 0,-1 1 0,1 0 0,-1-1 0,0 1 0,0 0 0,1-1 0,-1 1 0,0 0 0,0 0 0,0 0 0,0 0 0,0 0 0,0 0 0,0 0 0,-2-1 0,1 2 0,0-1 0,0 1 0,0 0 0,0 0 0,1 0 0,-1 0 0,0 0 0,0 1 0,0-1 0,0 0 0,0 1 0,0 0 0,1-1 0,-1 1 0,0 0 0,1 0 0,-1 0 0,0 0 0,1 0 0,-1 0 0,1 0 0,-1 1 0,1-1 0,-2 3 0,-3 2 0,0 0 0,0 0 0,1 1 0,0 0 0,0 0 0,0 0 0,1 0 0,0 1 0,1 0 0,-1 0 0,2 0 0,-1 0 0,1 0 0,0 1 0,1-1 0,0 1 0,0-1 0,1 10 0,0-17 0,0 0 0,0 0 0,0 0 0,0-1 0,1 1 0,-1 0 0,0 0 0,0-1 0,1 1 0,-1 0 0,0-1 0,1 1 0,-1 0 0,0-1 0,1 1 0,-1 0 0,1-1 0,0 1 0,-1-1 0,1 1 0,-1-1 0,1 1 0,0-1 0,-1 1 0,1-1 0,0 0 0,-1 1 0,1-1 0,1 0 0,24-5 0,-21 2 0,0 0 0,0 0 0,0 0 0,0-1 0,-1 1 0,1-1 0,4-5 0,31-58 0,-37 62 0,-1-1 0,0 1 0,1-1 0,-2 1 0,1-1 0,-1 0 0,0 0 0,0 0 0,0 1 0,-1-12 0,-9 69 0,8-34 0,0-11 0,1 1 0,0-1 0,1 0 0,-1 1 0,1-1 0,3 11 0,-3-16 0,0-1 0,0 1 0,0 0 0,0 0 0,0-1 0,0 1 0,0-1 0,0 1 0,1-1 0,-1 0 0,1 1 0,-1-1 0,1 0 0,0 0 0,-1 0 0,1 0 0,0 0 0,0 0 0,0-1 0,-1 1 0,1-1 0,0 1 0,0-1 0,0 0 0,0 1 0,0-1 0,0 0 0,0 0 0,2-1 0,0 1 0,1 0 0,-1 0 0,1 0 0,-1-1 0,1 0 0,-1 0 0,0 0 0,0 0 0,1-1 0,-1 1 0,0-1 0,0 0 0,0-1 0,-1 1 0,5-4 0,-2 0 0,-1 0 0,0 0 0,-1 0 0,1-1 0,-1 0 0,0 0 0,5-13 0,4-12 0,-1 1 0,13-52 0,-25 83 0,1 0 0,-1-1 0,0 1 0,0-1 0,0 1 0,0 0 0,0-1 0,0 1 0,0 0 0,0-1 0,0 1 0,0 0 0,0-1 0,0 1 0,0 0 0,0-1 0,0 1 0,0 0 0,0-1 0,-1 1 0,1 0 0,0-1 0,0 1 0,0 0 0,0-1 0,-1 1 0,1 0 0,0 0 0,0-1 0,-1 1 0,1 0 0,0 0 0,-1-1 0,1 1 0,0 0 0,0 0 0,-1 0 0,1 0 0,0 0 0,-1-1 0,1 1 0,-1 0 0,1 0 0,-22 5 0,-17 16 0,22-8 0,0 0 0,-20 22 0,33-33 0,1 1 0,0 0 0,1 1 0,-1-1 0,0 0 0,1 1 0,0-1 0,0 1 0,0 0 0,0 0 0,1 0 0,-1 0 0,1 0 0,0 0 0,0 0 0,1 0 0,-1 0 0,1 1 0,0 6 0,0-10 0,1 1 0,-1 0 0,1-1 0,-1 1 0,1 0 0,-1-1 0,1 1 0,0-1 0,0 1 0,0-1 0,0 1 0,0-1 0,0 0 0,0 0 0,0 1 0,1-1 0,-1 0 0,0 0 0,1 0 0,-1 0 0,1 0 0,-1-1 0,1 1 0,-1 0 0,1-1 0,0 1 0,-1-1 0,1 1 0,0-1 0,-1 0 0,1 0 0,0 0 0,-1 0 0,1 0 0,0 0 0,0 0 0,1-1 0,1 0 0,-1 0 0,1 0 0,-1 0 0,0-1 0,1 1 0,-1-1 0,0 0 0,0 0 0,0 0 0,0 0 0,0-1 0,-1 1 0,1-1 0,-1 1 0,1-1 0,2-4 0,11-31 0,-5 16 0,-6 56 0,-3-15 0,-2-1 0,0 1 0,-1-1 0,-1 1 0,0-1 0,-2 1 0,0-1 0,-1 0 0,-1 0 0,0-1 0,-1 0 0,-1 0 0,-13 19 0,17-29 0,-1 0 0,0 0 0,0 0 0,0-1 0,-1 0 0,0 0 0,0 0 0,0-1 0,-1 0 0,0 0 0,-8 4 0,14-9 0,1 0 0,-1 0 0,1 1 0,-1-1 0,0 0 0,1 0 0,-1 0 0,1 0 0,-1 0 0,1 0 0,-1 0 0,1 0 0,-1 0 0,0 0 0,1 0 0,-1 0 0,1 0 0,-1-1 0,1 1 0,-1 0 0,1 0 0,-1-1 0,1 1 0,-1 0 0,1-1 0,-1 1 0,1 0 0,0-1 0,-1 1 0,1 0 0,0-1 0,-1 1 0,1-1 0,-1 0 0,-1-23 0,15-22 0,-11 43 0,1-1 0,-1 1 0,1 0 0,0 1 0,-1-1 0,1 0 0,0 1 0,1 0 0,-1 0 0,0 0 0,1 0 0,-1 0 0,5-1 0,55-16 0,-27 9 0,-30 8 0,1 0 0,1 0 0,-1-1 0,1 1 0,-1-2 0,0 1 0,0-1 0,0 0 0,-1 0 0,1-1 0,-1 0 0,0 0 0,9-10 0,2-7 0,0 0 0,16-30 0,-28 45 0,-2 0 0,1-1 0,-1 1 0,0-1 0,0 0 0,-1 0 0,0 0 0,-1 0 0,0 0 0,0-1 0,-1 1 0,0-9 0,-20 74 0,16-42 0,0 1 0,1 0 0,-1 16 0,4-28 0,-1 0 0,1 0 0,0 0 0,1 0 0,-1 0 0,1 0 0,-1 0 0,1-1 0,0 1 0,0 0 0,1-1 0,-1 1 0,1 0 0,0-1 0,0 0 0,0 1 0,0-1 0,5 4 0,-5-5 0,0-1 0,0 0 0,0 1 0,0-1 0,0 0 0,1 0 0,-1-1 0,0 1 0,0 0 0,1-1 0,-1 0 0,1 1 0,-1-1 0,0 0 0,1 0 0,-1 0 0,0 0 0,1-1 0,-1 1 0,1-1 0,-1 1 0,3-2 0,0 0 0,-1 0 0,1 0 0,-1 0 0,0 0 0,1-1 0,-1 0 0,0 0 0,0 0 0,4-5 0,3-3 0,-1-1 0,-1 0 0,0-1 0,-1 0 0,0 0 0,-1 0 0,0-1 0,-1 0 0,-1-1 0,5-16 0,-4 10 0,-5 32 0,-7 36 0,-2-16 0,6-25 0,0 0 0,1 0 0,-1 0 0,1 1 0,0-1 0,1 0 0,0 12 0,1-16 0,-1 1 0,1 0 0,0-1 0,0 1 0,1-1 0,-1 0 0,0 1 0,1-1 0,-1 0 0,1 0 0,0 0 0,0 0 0,0 0 0,0 0 0,0 0 0,0-1 0,1 1 0,-1-1 0,0 1 0,1-1 0,-1 0 0,6 1 0,-6-1 0,1 0 0,0 0 0,0 0 0,0-1 0,0 1 0,-1-1 0,1 0 0,0 0 0,0 0 0,0 0 0,0 0 0,0-1 0,0 1 0,-1-1 0,1 0 0,0 0 0,4-2 0,-1 0 0,-1 0 0,1-1 0,0 0 0,-1 0 0,0 0 0,0-1 0,6-7 0,-1-1 0,1 0 0,-2-1 0,0 0 0,-1-1 0,9-21 0,-1 1 0,-14 31 0,-11 22 0,-6 11 0,7-14 0,0 1 0,-11 33 0,17-44 0,1 1 0,0-1 0,0 0 0,1 1 0,-1-1 0,1 1 0,0-1 0,1 1 0,-1-1 0,1 1 0,0-1 0,1 0 0,3 11 0,-5-16 0,0 0 0,0 0 0,0 0 0,0 1 0,0-1 0,1 0 0,-1 0 0,0 1 0,0-1 0,0 0 0,0 0 0,1 0 0,-1 0 0,0 1 0,0-1 0,0 0 0,1 0 0,-1 0 0,0 0 0,0 0 0,1 0 0,-1 0 0,0 0 0,0 0 0,1 0 0,-1 0 0,0 0 0,0 0 0,1 0 0,-1 0 0,0 0 0,0 0 0,1 0 0,-1 0 0,0 0 0,0 0 0,1 0 0,-1 0 0,0 0 0,0 0 0,0 0 0,1-1 0,13-11 0,13-25 0,-24 33 0,7-10 0,-1 1 0,2 1 0,0 0 0,0 0 0,1 1 0,1 1 0,0 0 0,0 1 0,19-10 0,68-36 0,-150 80 0,-35 22 0,-13 26 0,87-64 0,1 1 0,0 0 0,1 0 0,0 1 0,0 1 0,-11 19 0,19-30 0,1 0 0,-1 0 0,1-1 0,0 1 0,-1 0 0,1 0 0,0 0 0,0-1 0,-1 1 0,1 0 0,0 0 0,0 0 0,0 0 0,0 0 0,0-1 0,0 1 0,0 0 0,0 0 0,1 0 0,-1 0 0,0-1 0,0 1 0,1 0 0,-1 0 0,0 0 0,1-1 0,-1 1 0,1 0 0,1 1 0,-1-1 0,1 0 0,-1 0 0,1 0 0,-1 0 0,1-1 0,0 1 0,0 0 0,-1-1 0,1 1 0,0-1 0,3 1 0,0 0 0,0-1 0,1 0 0,-1 0 0,0 0 0,0 0 0,1-1 0,-1 0 0,8-2 0,5-7 0,-1 0 0,0-1 0,-1-1 0,0 0 0,-1-1 0,-1-1 0,0 0 0,0-1 0,12-19 0,14-23 0,38-75 0,-76 130 0,19-39 0,-15 27 0,1 0 0,1 0 0,0 0 0,20-22 0,-77 113 0,-31 46 0,-68 94 0,229-276 0,-67 48 0,0 0 0,0 0 0,1 1 0,0 0 0,1 1 0,0 1 0,25-9 0,-40 16 0,-1 1 0,1 0 0,0-1 0,0 1 0,-1 0 0,1-1 0,0 1 0,0 0 0,0 0 0,0 0 0,-1 0 0,1 0 0,0 0 0,0 0 0,0 0 0,0 0 0,-1 0 0,1 0 0,0 0 0,0 1 0,0-1 0,0 0 0,-1 1 0,1-1 0,0 0 0,0 1 0,-1-1 0,1 1 0,0-1 0,-1 1 0,1 0 0,-1-1 0,1 1 0,-1-1 0,1 1 0,-1 0 0,1 0 0,-1-1 0,1 1 0,-1 0 0,0 0 0,0 0 0,1-1 0,-1 1 0,0 0 0,0 0 0,0 0 0,0 0 0,0-1 0,0 1 0,0 0 0,0 0 0,0 0 0,0 0 0,-1-1 0,1 1 0,-1 1 0,0 4 0,-1-1 0,0 1 0,0-1 0,0 1 0,-1-1 0,0 0 0,-3 5 0,-8 7 0,0 0 0,-1-1 0,0-1 0,-1-1 0,-1 0 0,-23 14 0,40-28 0,0 1 0,0-1 0,0 0 0,0 0 0,0 0 0,0 0 0,0 1 0,-1-1 0,1 0 0,0 0 0,0 0 0,0 0 0,0 0 0,-1 0 0,1 1 0,0-1 0,0 0 0,0 0 0,0 0 0,-1 0 0,1 0 0,0 0 0,0 0 0,0 0 0,-1 0 0,1 0 0,0 0 0,0 0 0,0 0 0,0 0 0,-1 0 0,1 0 0,0 0 0,0 0 0,0 0 0,-1 0 0,1 0 0,0-1 0,0 1 0,0 0 0,0 0 0,-1 0 0,1 0 0,0 0 0,0 0 0,0 0 0,0-1 0,0 1 0,0 0 0,-1 0 0,1 0 0,0-1 0,4-12 0,12-16 0,1 11 0,1 1 0,0 0 0,1 2 0,0 0 0,1 1 0,1 1 0,0 0 0,43-16 0,-64 29 0,0-1 0,0 1 0,1 0 0,-1-1 0,0 1 0,1 0 0,-1-1 0,0 1 0,1 0 0,-1 0 0,1-1 0,-1 1 0,0 0 0,1 0 0,-1 0 0,1 0 0,-1 0 0,1 0 0,-1 0 0,0-1 0,1 1 0,-1 0 0,1 0 0,-1 1 0,1-1 0,-1 0 0,1 0 0,-1 0 0,0 0 0,1 0 0,-1 0 0,1 1 0,-1-1 0,0 0 0,1 0 0,-1 1 0,1-1 0,-1 0 0,0 0 0,1 1 0,-8 17 0,-1 1 0,13-15 0,10-7 0,36-26 0,-43 23 0,-1 1 0,1 0 0,1 1 0,-1 0 0,11-4 0,-18 7 0,-1 1 0,0 0 0,1 0 0,-1 0 0,1 0 0,-1 0 0,0-1 0,1 1 0,-1 0 0,1 0 0,-1 0 0,0 0 0,1 0 0,-1 0 0,1 0 0,-1 0 0,0 1 0,1-1 0,-1 0 0,1 0 0,-1 0 0,0 0 0,1 0 0,-1 1 0,0-1 0,1 0 0,-1 0 0,0 1 0,1-1 0,-1 0 0,0 1 0,1-1 0,-1 0 0,0 0 0,0 1 0,1 0 0,-2 17 0,-14 18 0,3-16 0,2 0 0,35-33 0,-22 11 0,32-20 0,-36 23 0,1-1 0,0 1 0,0-1 0,-1 0 0,1 1 0,0-1 0,0 1 0,0-1 0,0 1 0,-1-1 0,1 1 0,0-1 0,0 1 0,0-1 0,0 1 0,0-1 0,0 1 0,0-1 0,1 1 0,-1-1 0,0 0 0,0 1 0,0-1 0,0 1 0,0-1 0,1 1 0,-1-1 0,0 0 0,1 1 0,-1-1 0,0 1 0,0-1 0,1 0 0,-1 1 0,1-1 0,-1 0 0,0 1 0,1-1 0,-1 0 0,1 0 0,-1 0 0,0 1 0,1-1 0,-1 0 0,1 0 0,-1 0 0,1 0 0,-1 0 0,1 0 0,-1 0 0,1 0 0,-1 0 0,1 0 0,-1 0 0,1 0 0,-1 0 0,1 0 0,-1 0 0,0 0 0,1-1 0,-1 1 0,1 0 0,-1 0 0,1-1 0,-1 1 0,0 0 0,1-1 0,0 1 0,-2 0 0,0 0 0,0 0 0,0 0 0,1 1 0,-1-1 0,0 0 0,0 0 0,0 0 0,0 0 0,1-1 0,-1 1 0,0 0 0,0 0 0,0 0 0,1-1 0,-1 1 0,0 0 0,0-1 0,1 1 0,-1 0 0,0-1 0,1 1 0,-1-1 0,0 1 0,1-1 0,-1 0 0,1 1 0,-1-1 0,1 0 0,-1 1 0,0-2 0,-23-21 0,-4-8 0,-1 2 0,-1 2 0,-1 0 0,-2 2 0,-1 2 0,0 1 0,-72-33 0,56 33 0,0 3 0,-1 2 0,-1 3 0,0 1 0,-106-10 0,93 19 0,0 2 0,1 4 0,-1 2 0,-105 21 0,122-13 0,0 2 0,-69 30 0,-87 53 0,170-80 0,-73 42 0,-141 105 0,50-31 0,185-124 0,-1 0 0,2 1 0,-1 0 0,1 1 0,1 0 0,0 1 0,1 1 0,-17 24 0,22-28 0,1-1 0,0 1 0,0 0 0,1 0 0,0 0 0,0 0 0,1 1 0,1-1 0,-1 1 0,1-1 0,1 1 0,0-1 0,0 1 0,1 0 0,0-1 0,4 12 0,-4-17 0,1 0 0,0 0 0,0-1 0,1 1 0,-1 0 0,1-1 0,-1 0 0,1 0 0,0 0 0,0 0 0,1 0 0,-1 0 0,0-1 0,1 0 0,0 0 0,-1 0 0,1 0 0,5 2 0,5 1 0,0 0 0,1-1 0,27 5 0,10-3 0,0-3 0,0-2 0,1-2 0,-1-2 0,0-3 0,100-25 0,293-120 0,-105 29 0,-255 96 0,58-15 0,253-112 0,-373 143 0,-1-1 0,-1-1 0,0-2 0,-1 0 0,27-23 0,-46 36 0,-1 0 0,1 0 0,0 0 0,-1 0 0,1 0 0,0 0 0,-1 0 0,1 0 0,-1 0 0,0-1 0,1 1 0,-1 0 0,0 0 0,0 0 0,1 0 0,-1-1 0,0 1 0,0 0 0,0 0 0,-1 0 0,1-1 0,0 1 0,0 0 0,-1 0 0,1 0 0,0 0 0,-1 0 0,1 0 0,-1 0 0,0 0 0,1 0 0,-1 0 0,0 0 0,1 0 0,-1 0 0,0 0 0,0 0 0,0 1 0,0-1 0,0 0 0,-1 0 0,-48-29 0,46 28 0,-32-13 0,-1 1 0,0 1 0,-1 2 0,-1 2 0,0 2 0,-46-4 0,9 6 0,-1 4 0,-96 10 0,90 2 0,0 4 0,1 3 0,-154 56 0,-219 134 0,453-207 0,1-1 0,-1 1 0,1 0 0,-1-1 0,1 1 0,0 0 0,-1 0 0,1 0 0,0 0 0,0 0 0,0 1 0,0-1 0,0 0 0,0 0 0,-1 3 0,2-4 0,0 1 0,0-1 0,0 1 0,0-1 0,0 0 0,1 1 0,-1-1 0,0 1 0,0-1 0,0 1 0,1-1 0,-1 0 0,0 1 0,1-1 0,-1 0 0,0 1 0,1-1 0,-1 0 0,0 1 0,1-1 0,-1 0 0,1 1 0,-1-1 0,0 0 0,1 0 0,-1 0 0,1 0 0,-1 1 0,1-1 0,-1 0 0,1 0 0,5 1 0,0 0 0,1 0 0,-1 0 0,0-1 0,0 0 0,9-1 0,116-22 0,145-45 0,-98 22 0,132-23-682,482-43-1,-629 100-6143</inkml:trace>
+</inkml:ink>
+</file>
+
 <file path=word/theme/theme1.xml><?xml version="1.0" encoding="utf-8"?>
 <a:theme xmlns:a="http://schemas.openxmlformats.org/drawingml/2006/main" name="Tema de Office">
   <a:themeElements>
@@ -3173,6 +5076,15 @@
 </file>
 
 <file path=customXml/item1.xml><?xml version="1.0" encoding="utf-8"?>
+<?mso-contentType ?>
+<FormTemplates xmlns="http://schemas.microsoft.com/sharepoint/v3/contenttype/forms">
+  <Display>DocumentLibraryForm</Display>
+  <Edit>DocumentLibraryForm</Edit>
+  <New>DocumentLibraryForm</New>
+</FormTemplates>
+</file>
+
+<file path=customXml/item2.xml><?xml version="1.0" encoding="utf-8"?>
 <ct:contentTypeSchema xmlns:ct="http://schemas.microsoft.com/office/2006/metadata/contentType" xmlns:ma="http://schemas.microsoft.com/office/2006/metadata/properties/metaAttributes" ct:_="" ma:_="" ma:contentTypeName="Documento" ma:contentTypeID="0x010100CE57BEB1B1716E4B90D39931339F7555" ma:contentTypeVersion="11" ma:contentTypeDescription="Crear nuevo documento." ma:contentTypeScope="" ma:versionID="2f7c1100cbba27815056d524e29ec45b">
   <xsd:schema xmlns:xsd="http://www.w3.org/2001/XMLSchema" xmlns:xs="http://www.w3.org/2001/XMLSchema" xmlns:p="http://schemas.microsoft.com/office/2006/metadata/properties" xmlns:ns2="c5717a2b-7326-4671-a4a4-fa422976fcb5" xmlns:ns3="3187eb38-e45f-4dbf-aad8-6febc15e6204" targetNamespace="http://schemas.microsoft.com/office/2006/metadata/properties" ma:root="true" ma:fieldsID="b0ef533d1754442e6aaa173f4d8a3787" ns2:_="" ns3:_="">
     <xsd:import namespace="c5717a2b-7326-4671-a4a4-fa422976fcb5"/>
@@ -3367,19 +5279,29 @@
 </ct:contentTypeSchema>
 </file>
 
-<file path=customXml/item2.xml><?xml version="1.0" encoding="utf-8"?>
-<?mso-contentType ?>
-<FormTemplates xmlns="http://schemas.microsoft.com/sharepoint/v3/contenttype/forms">
-  <Display>DocumentLibraryForm</Display>
-  <Edit>DocumentLibraryForm</Edit>
-  <New>DocumentLibraryForm</New>
-</FormTemplates>
-</file>
-
 <file path=customXml/itemProps1.xml><?xml version="1.0" encoding="utf-8"?>
-<ds:datastoreItem xmlns:ds="http://schemas.openxmlformats.org/officeDocument/2006/customXml" ds:itemID="{F19CB026-8DC9-41DE-B197-82F165BDB0C2}"/>
+<ds:datastoreItem xmlns:ds="http://schemas.openxmlformats.org/officeDocument/2006/customXml" ds:itemID="{FEACE56E-1E8C-4331-B710-195FBC050FBB}">
+  <ds:schemaRefs>
+    <ds:schemaRef ds:uri="http://schemas.microsoft.com/sharepoint/v3/contenttype/forms"/>
+  </ds:schemaRefs>
+</ds:datastoreItem>
 </file>
 
 <file path=customXml/itemProps2.xml><?xml version="1.0" encoding="utf-8"?>
-<ds:datastoreItem xmlns:ds="http://schemas.openxmlformats.org/officeDocument/2006/customXml" ds:itemID="{FEACE56E-1E8C-4331-B710-195FBC050FBB}"/>
+<ds:datastoreItem xmlns:ds="http://schemas.openxmlformats.org/officeDocument/2006/customXml" ds:itemID="{F19CB026-8DC9-41DE-B197-82F165BDB0C2}">
+  <ds:schemaRefs>
+    <ds:schemaRef ds:uri="http://schemas.microsoft.com/office/2006/metadata/contentType"/>
+    <ds:schemaRef ds:uri="http://schemas.microsoft.com/office/2006/metadata/properties/metaAttributes"/>
+    <ds:schemaRef ds:uri="http://www.w3.org/2001/XMLSchema"/>
+    <ds:schemaRef ds:uri="http://schemas.microsoft.com/office/2006/metadata/properties"/>
+    <ds:schemaRef ds:uri="c5717a2b-7326-4671-a4a4-fa422976fcb5"/>
+    <ds:schemaRef ds:uri="3187eb38-e45f-4dbf-aad8-6febc15e6204"/>
+    <ds:schemaRef ds:uri="http://schemas.microsoft.com/office/2006/documentManagement/types"/>
+    <ds:schemaRef ds:uri="http://schemas.microsoft.com/office/infopath/2007/PartnerControls"/>
+    <ds:schemaRef ds:uri="http://schemas.openxmlformats.org/package/2006/metadata/core-properties"/>
+    <ds:schemaRef ds:uri="http://purl.org/dc/elements/1.1/"/>
+    <ds:schemaRef ds:uri="http://purl.org/dc/terms/"/>
+    <ds:schemaRef ds:uri="http://schemas.microsoft.com/internal/obd"/>
+  </ds:schemaRefs>
+</ds:datastoreItem>
 </file>
</xml_diff>

<commit_message>
Se añadieron las firmas
</commit_message>
<xml_diff>
--- a/formato minuta.docx
+++ b/formato minuta.docx
@@ -450,25 +450,7 @@
                 <w:color w:val="000000"/>
                 <w:lang w:val="es-MX"/>
               </w:rPr>
-              <w:t xml:space="preserve">Carro </w:t>
-            </w:r>
-            <w:r>
-              <w:rPr>
-                <w:rFonts w:asciiTheme="minorHAnsi" w:eastAsia="Times New Roman" w:hAnsiTheme="minorHAnsi" w:cstheme="minorHAnsi"/>
-                <w:bCs/>
-                <w:color w:val="000000"/>
-                <w:lang w:val="es-MX"/>
-              </w:rPr>
-              <w:t>Gutiérrez</w:t>
-            </w:r>
-            <w:r>
-              <w:rPr>
-                <w:rFonts w:asciiTheme="minorHAnsi" w:eastAsia="Times New Roman" w:hAnsiTheme="minorHAnsi" w:cstheme="minorHAnsi"/>
-                <w:bCs/>
-                <w:color w:val="000000"/>
-                <w:lang w:val="es-MX"/>
-              </w:rPr>
-              <w:t xml:space="preserve"> Jesús</w:t>
+              <w:t>Carro Gutiérrez Jesús</w:t>
             </w:r>
           </w:p>
         </w:tc>
@@ -560,31 +542,7 @@
                 <w:bCs/>
                 <w:color w:val="000000"/>
               </w:rPr>
-              <w:t>Fernández</w:t>
-            </w:r>
-            <w:r>
-              <w:rPr>
-                <w:rFonts w:asciiTheme="minorHAnsi" w:hAnsiTheme="minorHAnsi" w:cstheme="minorHAnsi"/>
-                <w:bCs/>
-                <w:color w:val="000000"/>
-              </w:rPr>
-              <w:t xml:space="preserve"> </w:t>
-            </w:r>
-            <w:r>
-              <w:rPr>
-                <w:rFonts w:asciiTheme="minorHAnsi" w:hAnsiTheme="minorHAnsi" w:cstheme="minorHAnsi"/>
-                <w:bCs/>
-                <w:color w:val="000000"/>
-              </w:rPr>
-              <w:t>Jiménez</w:t>
-            </w:r>
-            <w:r>
-              <w:rPr>
-                <w:rFonts w:asciiTheme="minorHAnsi" w:hAnsiTheme="minorHAnsi" w:cstheme="minorHAnsi"/>
-                <w:bCs/>
-                <w:color w:val="000000"/>
-              </w:rPr>
-              <w:t xml:space="preserve"> Pedro</w:t>
+              <w:t>Fernández Jiménez Pedro</w:t>
             </w:r>
           </w:p>
         </w:tc>
@@ -603,6 +561,14 @@
                 <w:color w:val="000000"/>
               </w:rPr>
             </w:pPr>
+            <w:r>
+              <w:rPr>
+                <w:rFonts w:asciiTheme="minorHAnsi" w:hAnsiTheme="minorHAnsi" w:cstheme="minorHAnsi"/>
+                <w:bCs/>
+                <w:color w:val="000000"/>
+              </w:rPr>
+              <w:t>202273544</w:t>
+            </w:r>
           </w:p>
         </w:tc>
         <w:tc>
@@ -648,6 +614,276 @@
                 <w:szCs w:val="22"/>
               </w:rPr>
             </w:pPr>
+            <w:r>
+              <w:rPr>
+                <w:rFonts w:asciiTheme="minorHAnsi" w:hAnsiTheme="minorHAnsi" w:cstheme="minorHAnsi"/>
+                <w:bCs/>
+                <w:noProof/>
+                <w:sz w:val="22"/>
+                <w:szCs w:val="22"/>
+              </w:rPr>
+              <mc:AlternateContent>
+                <mc:Choice Requires="wpi">
+                  <w:drawing>
+                    <wp:anchor distT="0" distB="0" distL="114300" distR="114300" simplePos="0" relativeHeight="251673600" behindDoc="0" locked="0" layoutInCell="1" allowOverlap="1" wp14:anchorId="47C271D5" wp14:editId="4180EA8C">
+                      <wp:simplePos x="0" y="0"/>
+                      <wp:positionH relativeFrom="column">
+                        <wp:posOffset>-73660</wp:posOffset>
+                      </wp:positionH>
+                      <wp:positionV relativeFrom="paragraph">
+                        <wp:posOffset>36830</wp:posOffset>
+                      </wp:positionV>
+                      <wp:extent cx="962025" cy="349250"/>
+                      <wp:effectExtent l="38100" t="38100" r="28575" b="50800"/>
+                      <wp:wrapNone/>
+                      <wp:docPr id="2005853022" name="Entrada de lápiz 28"/>
+                      <wp:cNvGraphicFramePr/>
+                      <a:graphic xmlns:a="http://schemas.openxmlformats.org/drawingml/2006/main">
+                        <a:graphicData uri="http://schemas.microsoft.com/office/word/2010/wordprocessingInk">
+                          <w14:contentPart bwMode="auto" r:id="rId9">
+                            <w14:nvContentPartPr>
+                              <w14:cNvContentPartPr/>
+                            </w14:nvContentPartPr>
+                            <w14:xfrm>
+                              <a:off x="0" y="0"/>
+                              <a:ext cx="962025" cy="349250"/>
+                            </w14:xfrm>
+                          </w14:contentPart>
+                        </a:graphicData>
+                      </a:graphic>
+                      <wp14:sizeRelH relativeFrom="margin">
+                        <wp14:pctWidth>0</wp14:pctWidth>
+                      </wp14:sizeRelH>
+                      <wp14:sizeRelV relativeFrom="margin">
+                        <wp14:pctHeight>0</wp14:pctHeight>
+                      </wp14:sizeRelV>
+                    </wp:anchor>
+                  </w:drawing>
+                </mc:Choice>
+                <mc:Fallback>
+                  <w:pict>
+                    <v:shapetype w14:anchorId="6FB5BE1A" id="_x0000_t75" coordsize="21600,21600" o:spt="75" o:preferrelative="t" path="m@4@5l@4@11@9@11@9@5xe" filled="f" stroked="f">
+                      <v:stroke joinstyle="miter"/>
+                      <v:formulas>
+                        <v:f eqn="if lineDrawn pixelLineWidth 0"/>
+                        <v:f eqn="sum @0 1 0"/>
+                        <v:f eqn="sum 0 0 @1"/>
+                        <v:f eqn="prod @2 1 2"/>
+                        <v:f eqn="prod @3 21600 pixelWidth"/>
+                        <v:f eqn="prod @3 21600 pixelHeight"/>
+                        <v:f eqn="sum @0 0 1"/>
+                        <v:f eqn="prod @6 1 2"/>
+                        <v:f eqn="prod @7 21600 pixelWidth"/>
+                        <v:f eqn="sum @8 21600 0"/>
+                        <v:f eqn="prod @7 21600 pixelHeight"/>
+                        <v:f eqn="sum @10 21600 0"/>
+                      </v:formulas>
+                      <v:path o:extrusionok="f" gradientshapeok="t" o:connecttype="rect"/>
+                      <o:lock v:ext="edit" aspectratio="t"/>
+                    </v:shapetype>
+                    <v:shape id="Entrada de lápiz 28" o:spid="_x0000_s1026" type="#_x0000_t75" style="position:absolute;margin-left:-6.3pt;margin-top:2.4pt;width:76.7pt;height:28.45pt;z-index:251673600;visibility:visible;mso-wrap-style:square;mso-width-percent:0;mso-height-percent:0;mso-wrap-distance-left:9pt;mso-wrap-distance-top:0;mso-wrap-distance-right:9pt;mso-wrap-distance-bottom:0;mso-position-horizontal:absolute;mso-position-horizontal-relative:text;mso-position-vertical:absolute;mso-position-vertical-relative:text;mso-width-percent:0;mso-height-percent:0;mso-width-relative:margin;mso-height-relative:margin" o:gfxdata="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">
+                      <v:imagedata r:id="rId10" o:title=""/>
+                    </v:shape>
+                  </w:pict>
+                </mc:Fallback>
+              </mc:AlternateContent>
+            </w:r>
+            <w:r>
+              <w:rPr>
+                <w:rFonts w:asciiTheme="minorHAnsi" w:hAnsiTheme="minorHAnsi" w:cstheme="minorHAnsi"/>
+                <w:bCs/>
+                <w:noProof/>
+                <w:sz w:val="22"/>
+                <w:szCs w:val="22"/>
+              </w:rPr>
+              <mc:AlternateContent>
+                <mc:Choice Requires="wpi">
+                  <w:drawing>
+                    <wp:anchor distT="0" distB="0" distL="114300" distR="114300" simplePos="0" relativeHeight="251672576" behindDoc="0" locked="0" layoutInCell="1" allowOverlap="1" wp14:anchorId="02031116" wp14:editId="0820D174">
+                      <wp:simplePos x="0" y="0"/>
+                      <wp:positionH relativeFrom="column">
+                        <wp:posOffset>439500</wp:posOffset>
+                      </wp:positionH>
+                      <wp:positionV relativeFrom="paragraph">
+                        <wp:posOffset>303775</wp:posOffset>
+                      </wp:positionV>
+                      <wp:extent cx="360" cy="360"/>
+                      <wp:effectExtent l="38100" t="38100" r="38100" b="38100"/>
+                      <wp:wrapNone/>
+                      <wp:docPr id="2027026896" name="Entrada de lápiz 27"/>
+                      <wp:cNvGraphicFramePr/>
+                      <a:graphic xmlns:a="http://schemas.openxmlformats.org/drawingml/2006/main">
+                        <a:graphicData uri="http://schemas.microsoft.com/office/word/2010/wordprocessingInk">
+                          <w14:contentPart bwMode="auto" r:id="rId11">
+                            <w14:nvContentPartPr>
+                              <w14:cNvContentPartPr/>
+                            </w14:nvContentPartPr>
+                            <w14:xfrm>
+                              <a:off x="0" y="0"/>
+                              <a:ext cx="360" cy="360"/>
+                            </w14:xfrm>
+                          </w14:contentPart>
+                        </a:graphicData>
+                      </a:graphic>
+                    </wp:anchor>
+                  </w:drawing>
+                </mc:Choice>
+                <mc:Fallback>
+                  <w:pict>
+                    <v:shape w14:anchorId="2CC854E7" id="Entrada de lápiz 27" o:spid="_x0000_s1026" type="#_x0000_t75" style="position:absolute;margin-left:34.1pt;margin-top:23.4pt;width:1.05pt;height:1.05pt;z-index:251672576;visibility:visible;mso-wrap-style:square;mso-wrap-distance-left:9pt;mso-wrap-distance-top:0;mso-wrap-distance-right:9pt;mso-wrap-distance-bottom:0;mso-position-horizontal:absolute;mso-position-horizontal-relative:text;mso-position-vertical:absolute;mso-position-vertical-relative:text" o:gfxdata="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">
+                      <v:imagedata r:id="rId12" o:title=""/>
+                    </v:shape>
+                  </w:pict>
+                </mc:Fallback>
+              </mc:AlternateContent>
+            </w:r>
+            <w:r>
+              <w:rPr>
+                <w:rFonts w:asciiTheme="minorHAnsi" w:hAnsiTheme="minorHAnsi" w:cstheme="minorHAnsi"/>
+                <w:bCs/>
+                <w:noProof/>
+                <w:sz w:val="22"/>
+                <w:szCs w:val="22"/>
+              </w:rPr>
+              <mc:AlternateContent>
+                <mc:Choice Requires="wpi">
+                  <w:drawing>
+                    <wp:anchor distT="0" distB="0" distL="114300" distR="114300" simplePos="0" relativeHeight="251671552" behindDoc="0" locked="0" layoutInCell="1" allowOverlap="1" wp14:anchorId="632DA401" wp14:editId="7E7B9EB3">
+                      <wp:simplePos x="0" y="0"/>
+                      <wp:positionH relativeFrom="column">
+                        <wp:posOffset>236220</wp:posOffset>
+                      </wp:positionH>
+                      <wp:positionV relativeFrom="paragraph">
+                        <wp:posOffset>22225</wp:posOffset>
+                      </wp:positionV>
+                      <wp:extent cx="413385" cy="194310"/>
+                      <wp:effectExtent l="38100" t="38100" r="43815" b="53340"/>
+                      <wp:wrapNone/>
+                      <wp:docPr id="1691562597" name="Entrada de lápiz 25"/>
+                      <wp:cNvGraphicFramePr/>
+                      <a:graphic xmlns:a="http://schemas.openxmlformats.org/drawingml/2006/main">
+                        <a:graphicData uri="http://schemas.microsoft.com/office/word/2010/wordprocessingInk">
+                          <w14:contentPart bwMode="auto" r:id="rId13">
+                            <w14:nvContentPartPr>
+                              <w14:cNvContentPartPr/>
+                            </w14:nvContentPartPr>
+                            <w14:xfrm>
+                              <a:off x="0" y="0"/>
+                              <a:ext cx="413385" cy="194310"/>
+                            </w14:xfrm>
+                          </w14:contentPart>
+                        </a:graphicData>
+                      </a:graphic>
+                    </wp:anchor>
+                  </w:drawing>
+                </mc:Choice>
+                <mc:Fallback>
+                  <w:pict>
+                    <v:shape w14:anchorId="73E2FB85" id="Entrada de lápiz 25" o:spid="_x0000_s1026" type="#_x0000_t75" style="position:absolute;margin-left:18.1pt;margin-top:1.25pt;width:33.5pt;height:16.25pt;z-index:251671552;visibility:visible;mso-wrap-style:square;mso-wrap-distance-left:9pt;mso-wrap-distance-top:0;mso-wrap-distance-right:9pt;mso-wrap-distance-bottom:0;mso-position-horizontal:absolute;mso-position-horizontal-relative:text;mso-position-vertical:absolute;mso-position-vertical-relative:text" o:gfxdata="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">
+                      <v:imagedata r:id="rId14" o:title=""/>
+                    </v:shape>
+                  </w:pict>
+                </mc:Fallback>
+              </mc:AlternateContent>
+            </w:r>
+            <w:r>
+              <w:rPr>
+                <w:rFonts w:asciiTheme="minorHAnsi" w:hAnsiTheme="minorHAnsi" w:cstheme="minorHAnsi"/>
+                <w:bCs/>
+                <w:noProof/>
+                <w:sz w:val="22"/>
+                <w:szCs w:val="22"/>
+              </w:rPr>
+              <mc:AlternateContent>
+                <mc:Choice Requires="wpi">
+                  <w:drawing>
+                    <wp:anchor distT="0" distB="0" distL="114300" distR="114300" simplePos="0" relativeHeight="251668480" behindDoc="0" locked="0" layoutInCell="1" allowOverlap="1" wp14:anchorId="678AA097" wp14:editId="29A43089">
+                      <wp:simplePos x="0" y="0"/>
+                      <wp:positionH relativeFrom="column">
+                        <wp:posOffset>349250</wp:posOffset>
+                      </wp:positionH>
+                      <wp:positionV relativeFrom="paragraph">
+                        <wp:posOffset>157480</wp:posOffset>
+                      </wp:positionV>
+                      <wp:extent cx="36195" cy="217170"/>
+                      <wp:effectExtent l="38100" t="38100" r="40005" b="49530"/>
+                      <wp:wrapNone/>
+                      <wp:docPr id="1064379464" name="Entrada de lápiz 22"/>
+                      <wp:cNvGraphicFramePr/>
+                      <a:graphic xmlns:a="http://schemas.openxmlformats.org/drawingml/2006/main">
+                        <a:graphicData uri="http://schemas.microsoft.com/office/word/2010/wordprocessingInk">
+                          <w14:contentPart bwMode="auto" r:id="rId15">
+                            <w14:nvContentPartPr>
+                              <w14:cNvContentPartPr/>
+                            </w14:nvContentPartPr>
+                            <w14:xfrm>
+                              <a:off x="0" y="0"/>
+                              <a:ext cx="36195" cy="217170"/>
+                            </w14:xfrm>
+                          </w14:contentPart>
+                        </a:graphicData>
+                      </a:graphic>
+                    </wp:anchor>
+                  </w:drawing>
+                </mc:Choice>
+                <mc:Fallback>
+                  <w:pict>
+                    <v:shape w14:anchorId="0430E7D2" id="Entrada de lápiz 22" o:spid="_x0000_s1026" type="#_x0000_t75" style="position:absolute;margin-left:27pt;margin-top:11.9pt;width:3.8pt;height:18.05pt;z-index:251668480;visibility:visible;mso-wrap-style:square;mso-wrap-distance-left:9pt;mso-wrap-distance-top:0;mso-wrap-distance-right:9pt;mso-wrap-distance-bottom:0;mso-position-horizontal:absolute;mso-position-horizontal-relative:text;mso-position-vertical:absolute;mso-position-vertical-relative:text" o:gfxdata="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">
+                      <v:imagedata r:id="rId16" o:title=""/>
+                    </v:shape>
+                  </w:pict>
+                </mc:Fallback>
+              </mc:AlternateContent>
+            </w:r>
+            <w:r>
+              <w:rPr>
+                <w:rFonts w:asciiTheme="minorHAnsi" w:hAnsiTheme="minorHAnsi" w:cstheme="minorHAnsi"/>
+                <w:bCs/>
+                <w:noProof/>
+                <w:sz w:val="22"/>
+                <w:szCs w:val="22"/>
+              </w:rPr>
+              <mc:AlternateContent>
+                <mc:Choice Requires="wpi">
+                  <w:drawing>
+                    <wp:anchor distT="0" distB="0" distL="114300" distR="114300" simplePos="0" relativeHeight="251665408" behindDoc="0" locked="0" layoutInCell="1" allowOverlap="1" wp14:anchorId="384CA479" wp14:editId="1D558648">
+                      <wp:simplePos x="0" y="0"/>
+                      <wp:positionH relativeFrom="column">
+                        <wp:posOffset>358775</wp:posOffset>
+                      </wp:positionH>
+                      <wp:positionV relativeFrom="paragraph">
+                        <wp:posOffset>255270</wp:posOffset>
+                      </wp:positionV>
+                      <wp:extent cx="360" cy="360"/>
+                      <wp:effectExtent l="38100" t="38100" r="38100" b="38100"/>
+                      <wp:wrapNone/>
+                      <wp:docPr id="28978787" name="Entrada de lápiz 19"/>
+                      <wp:cNvGraphicFramePr/>
+                      <a:graphic xmlns:a="http://schemas.openxmlformats.org/drawingml/2006/main">
+                        <a:graphicData uri="http://schemas.microsoft.com/office/word/2010/wordprocessingInk">
+                          <w14:contentPart bwMode="auto" r:id="rId17">
+                            <w14:nvContentPartPr>
+                              <w14:cNvContentPartPr/>
+                            </w14:nvContentPartPr>
+                            <w14:xfrm>
+                              <a:off x="0" y="0"/>
+                              <a:ext cx="360" cy="360"/>
+                            </w14:xfrm>
+                          </w14:contentPart>
+                        </a:graphicData>
+                      </a:graphic>
+                    </wp:anchor>
+                  </w:drawing>
+                </mc:Choice>
+                <mc:Fallback>
+                  <w:pict>
+                    <v:shape w14:anchorId="66FA1D10" id="Entrada de lápiz 19" o:spid="_x0000_s1026" type="#_x0000_t75" style="position:absolute;margin-left:27.75pt;margin-top:19.6pt;width:1.05pt;height:1.05pt;z-index:251665408;visibility:visible;mso-wrap-style:square;mso-wrap-distance-left:9pt;mso-wrap-distance-top:0;mso-wrap-distance-right:9pt;mso-wrap-distance-bottom:0;mso-position-horizontal:absolute;mso-position-horizontal-relative:text;mso-position-vertical:absolute;mso-position-vertical-relative:text" o:gfxdata="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">
+                      <v:imagedata r:id="rId12" o:title=""/>
+                    </v:shape>
+                  </w:pict>
+                </mc:Fallback>
+              </mc:AlternateContent>
+            </w:r>
           </w:p>
         </w:tc>
       </w:tr>
@@ -773,7 +1009,7 @@
                       <wp:cNvGraphicFramePr/>
                       <a:graphic xmlns:a="http://schemas.openxmlformats.org/drawingml/2006/main">
                         <a:graphicData uri="http://schemas.microsoft.com/office/word/2010/wordprocessingInk">
-                          <w14:contentPart bwMode="auto" r:id="rId9">
+                          <w14:contentPart bwMode="auto" r:id="rId18">
                             <w14:nvContentPartPr>
                               <w14:cNvContentPartPr/>
                             </w14:nvContentPartPr>
@@ -809,7 +1045,7 @@
                       <o:lock v:ext="edit" aspectratio="t"/>
                     </v:shapetype>
                     <v:shape id="Entrada de lápiz 14" o:spid="_x0000_s1026" type="#_x0000_t75" style="position:absolute;margin-left:10.15pt;margin-top:6.8pt;width:70pt;height:28.05pt;z-index:251659264;visibility:visible;mso-wrap-style:square;mso-wrap-distance-left:9pt;mso-wrap-distance-top:0;mso-wrap-distance-right:9pt;mso-wrap-distance-bottom:0;mso-position-horizontal:absolute;mso-position-horizontal-relative:text;mso-position-vertical:absolute;mso-position-vertical-relative:text" o:gfxdata="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">
-                      <v:imagedata r:id="rId10" o:title=""/>
+                      <v:imagedata r:id="rId19" o:title=""/>
                     </v:shape>
                   </w:pict>
                 </mc:Fallback>
@@ -861,6 +1097,14 @@
                 <w:color w:val="000000"/>
               </w:rPr>
             </w:pPr>
+            <w:r>
+              <w:rPr>
+                <w:rFonts w:asciiTheme="minorHAnsi" w:hAnsiTheme="minorHAnsi" w:cstheme="minorHAnsi"/>
+                <w:bCs/>
+                <w:color w:val="000000"/>
+              </w:rPr>
+              <w:t>202154715</w:t>
+            </w:r>
           </w:p>
         </w:tc>
         <w:tc>
@@ -906,6 +1150,153 @@
                 <w:szCs w:val="22"/>
               </w:rPr>
             </w:pPr>
+            <w:r>
+              <w:rPr>
+                <w:rFonts w:asciiTheme="minorHAnsi" w:hAnsiTheme="minorHAnsi" w:cstheme="minorHAnsi"/>
+                <w:bCs/>
+                <w:noProof/>
+                <w:sz w:val="22"/>
+                <w:szCs w:val="22"/>
+              </w:rPr>
+              <mc:AlternateContent>
+                <mc:Choice Requires="wpi">
+                  <w:drawing>
+                    <wp:anchor distT="0" distB="0" distL="114300" distR="114300" simplePos="0" relativeHeight="251662336" behindDoc="0" locked="0" layoutInCell="1" allowOverlap="1" wp14:anchorId="773AC55D" wp14:editId="51FD6B1B">
+                      <wp:simplePos x="0" y="0"/>
+                      <wp:positionH relativeFrom="column">
+                        <wp:posOffset>196552</wp:posOffset>
+                      </wp:positionH>
+                      <wp:positionV relativeFrom="paragraph">
+                        <wp:posOffset>46218</wp:posOffset>
+                      </wp:positionV>
+                      <wp:extent cx="745560" cy="390600"/>
+                      <wp:effectExtent l="38100" t="38100" r="0" b="47625"/>
+                      <wp:wrapNone/>
+                      <wp:docPr id="1757381784" name="Entrada de lápiz 14"/>
+                      <wp:cNvGraphicFramePr/>
+                      <a:graphic xmlns:a="http://schemas.openxmlformats.org/drawingml/2006/main">
+                        <a:graphicData uri="http://schemas.microsoft.com/office/word/2010/wordprocessingInk">
+                          <w14:contentPart bwMode="auto" r:id="rId20">
+                            <w14:nvContentPartPr>
+                              <w14:cNvContentPartPr/>
+                            </w14:nvContentPartPr>
+                            <w14:xfrm>
+                              <a:off x="0" y="0"/>
+                              <a:ext cx="745560" cy="390600"/>
+                            </w14:xfrm>
+                          </w14:contentPart>
+                        </a:graphicData>
+                      </a:graphic>
+                    </wp:anchor>
+                  </w:drawing>
+                </mc:Choice>
+                <mc:Fallback>
+                  <w:pict>
+                    <v:shape w14:anchorId="3673B9B5" id="Entrada de lápiz 14" o:spid="_x0000_s1026" type="#_x0000_t75" style="position:absolute;margin-left:15pt;margin-top:3.15pt;width:59.65pt;height:31.7pt;z-index:251662336;visibility:visible;mso-wrap-style:square;mso-wrap-distance-left:9pt;mso-wrap-distance-top:0;mso-wrap-distance-right:9pt;mso-wrap-distance-bottom:0;mso-position-horizontal:absolute;mso-position-horizontal-relative:text;mso-position-vertical:absolute;mso-position-vertical-relative:text" o:gfxdata="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">
+                      <v:imagedata r:id="rId21" o:title=""/>
+                    </v:shape>
+                  </w:pict>
+                </mc:Fallback>
+              </mc:AlternateContent>
+            </w:r>
+            <w:r>
+              <w:rPr>
+                <w:rFonts w:asciiTheme="minorHAnsi" w:hAnsiTheme="minorHAnsi" w:cstheme="minorHAnsi"/>
+                <w:bCs/>
+                <w:noProof/>
+                <w:sz w:val="22"/>
+                <w:szCs w:val="22"/>
+              </w:rPr>
+              <mc:AlternateContent>
+                <mc:Choice Requires="wpi">
+                  <w:drawing>
+                    <wp:anchor distT="0" distB="0" distL="114300" distR="114300" simplePos="0" relativeHeight="251661312" behindDoc="0" locked="0" layoutInCell="1" allowOverlap="1" wp14:anchorId="06DCDD18" wp14:editId="4E132499">
+                      <wp:simplePos x="0" y="0"/>
+                      <wp:positionH relativeFrom="column">
+                        <wp:posOffset>354232</wp:posOffset>
+                      </wp:positionH>
+                      <wp:positionV relativeFrom="paragraph">
+                        <wp:posOffset>102378</wp:posOffset>
+                      </wp:positionV>
+                      <wp:extent cx="360" cy="360"/>
+                      <wp:effectExtent l="38100" t="38100" r="38100" b="38100"/>
+                      <wp:wrapNone/>
+                      <wp:docPr id="1703006771" name="Entrada de lápiz 7"/>
+                      <wp:cNvGraphicFramePr/>
+                      <a:graphic xmlns:a="http://schemas.openxmlformats.org/drawingml/2006/main">
+                        <a:graphicData uri="http://schemas.microsoft.com/office/word/2010/wordprocessingInk">
+                          <w14:contentPart bwMode="auto" r:id="rId22">
+                            <w14:nvContentPartPr>
+                              <w14:cNvContentPartPr/>
+                            </w14:nvContentPartPr>
+                            <w14:xfrm>
+                              <a:off x="0" y="0"/>
+                              <a:ext cx="360" cy="360"/>
+                            </w14:xfrm>
+                          </w14:contentPart>
+                        </a:graphicData>
+                      </a:graphic>
+                    </wp:anchor>
+                  </w:drawing>
+                </mc:Choice>
+                <mc:Fallback>
+                  <w:pict>
+                    <v:shape w14:anchorId="30F9081E" id="Entrada de lápiz 7" o:spid="_x0000_s1026" type="#_x0000_t75" style="position:absolute;margin-left:27.4pt;margin-top:7.55pt;width:1.05pt;height:1.05pt;z-index:251661312;visibility:visible;mso-wrap-style:square;mso-wrap-distance-left:9pt;mso-wrap-distance-top:0;mso-wrap-distance-right:9pt;mso-wrap-distance-bottom:0;mso-position-horizontal:absolute;mso-position-horizontal-relative:text;mso-position-vertical:absolute;mso-position-vertical-relative:text" o:gfxdata="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">
+                      <v:imagedata r:id="rId12" o:title=""/>
+                    </v:shape>
+                  </w:pict>
+                </mc:Fallback>
+              </mc:AlternateContent>
+            </w:r>
+            <w:r>
+              <w:rPr>
+                <w:rFonts w:asciiTheme="minorHAnsi" w:hAnsiTheme="minorHAnsi" w:cstheme="minorHAnsi"/>
+                <w:bCs/>
+                <w:noProof/>
+                <w:sz w:val="22"/>
+                <w:szCs w:val="22"/>
+              </w:rPr>
+              <mc:AlternateContent>
+                <mc:Choice Requires="wpi">
+                  <w:drawing>
+                    <wp:anchor distT="0" distB="0" distL="114300" distR="114300" simplePos="0" relativeHeight="251660288" behindDoc="0" locked="0" layoutInCell="1" allowOverlap="1" wp14:anchorId="5A38C746" wp14:editId="559301FD">
+                      <wp:simplePos x="0" y="0"/>
+                      <wp:positionH relativeFrom="column">
+                        <wp:posOffset>198352</wp:posOffset>
+                      </wp:positionH>
+                      <wp:positionV relativeFrom="paragraph">
+                        <wp:posOffset>281658</wp:posOffset>
+                      </wp:positionV>
+                      <wp:extent cx="360" cy="360"/>
+                      <wp:effectExtent l="38100" t="38100" r="38100" b="38100"/>
+                      <wp:wrapNone/>
+                      <wp:docPr id="1125282315" name="Entrada de lápiz 5"/>
+                      <wp:cNvGraphicFramePr/>
+                      <a:graphic xmlns:a="http://schemas.openxmlformats.org/drawingml/2006/main">
+                        <a:graphicData uri="http://schemas.microsoft.com/office/word/2010/wordprocessingInk">
+                          <w14:contentPart bwMode="auto" r:id="rId23">
+                            <w14:nvContentPartPr>
+                              <w14:cNvContentPartPr/>
+                            </w14:nvContentPartPr>
+                            <w14:xfrm>
+                              <a:off x="0" y="0"/>
+                              <a:ext cx="360" cy="360"/>
+                            </w14:xfrm>
+                          </w14:contentPart>
+                        </a:graphicData>
+                      </a:graphic>
+                    </wp:anchor>
+                  </w:drawing>
+                </mc:Choice>
+                <mc:Fallback>
+                  <w:pict>
+                    <v:shape w14:anchorId="19864312" id="Entrada de lápiz 5" o:spid="_x0000_s1026" type="#_x0000_t75" style="position:absolute;margin-left:15.1pt;margin-top:21.7pt;width:1.05pt;height:1.05pt;z-index:251660288;visibility:visible;mso-wrap-style:square;mso-wrap-distance-left:9pt;mso-wrap-distance-top:0;mso-wrap-distance-right:9pt;mso-wrap-distance-bottom:0;mso-position-horizontal:absolute;mso-position-horizontal-relative:text;mso-position-vertical:absolute;mso-position-vertical-relative:text" o:gfxdata="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">
+                      <v:imagedata r:id="rId12" o:title=""/>
+                    </v:shape>
+                  </w:pict>
+                </mc:Fallback>
+              </mc:AlternateContent>
+            </w:r>
           </w:p>
         </w:tc>
       </w:tr>
@@ -952,6 +1343,14 @@
                 <w:color w:val="000000"/>
               </w:rPr>
             </w:pPr>
+            <w:r>
+              <w:rPr>
+                <w:rFonts w:asciiTheme="minorHAnsi" w:hAnsiTheme="minorHAnsi" w:cstheme="minorHAnsi"/>
+                <w:bCs/>
+                <w:color w:val="000000"/>
+              </w:rPr>
+              <w:t>202270868</w:t>
+            </w:r>
           </w:p>
         </w:tc>
         <w:tc>
@@ -997,6 +1396,251 @@
                 <w:szCs w:val="22"/>
               </w:rPr>
             </w:pPr>
+            <w:r>
+              <w:rPr>
+                <w:rFonts w:asciiTheme="minorHAnsi" w:hAnsiTheme="minorHAnsi" w:cstheme="minorHAnsi"/>
+                <w:bCs/>
+                <w:noProof/>
+                <w:sz w:val="22"/>
+                <w:szCs w:val="22"/>
+              </w:rPr>
+              <mc:AlternateContent>
+                <mc:Choice Requires="wpi">
+                  <w:drawing>
+                    <wp:anchor distT="0" distB="0" distL="114300" distR="114300" simplePos="0" relativeHeight="251680768" behindDoc="0" locked="0" layoutInCell="1" allowOverlap="1" wp14:anchorId="67E294C5" wp14:editId="0C5A1D0A">
+                      <wp:simplePos x="0" y="0"/>
+                      <wp:positionH relativeFrom="column">
+                        <wp:posOffset>860389</wp:posOffset>
+                      </wp:positionH>
+                      <wp:positionV relativeFrom="paragraph">
+                        <wp:posOffset>64779</wp:posOffset>
+                      </wp:positionV>
+                      <wp:extent cx="360" cy="360"/>
+                      <wp:effectExtent l="38100" t="38100" r="38100" b="38100"/>
+                      <wp:wrapNone/>
+                      <wp:docPr id="175219949" name="Entrada de lápiz 37"/>
+                      <wp:cNvGraphicFramePr/>
+                      <a:graphic xmlns:a="http://schemas.openxmlformats.org/drawingml/2006/main">
+                        <a:graphicData uri="http://schemas.microsoft.com/office/word/2010/wordprocessingInk">
+                          <w14:contentPart bwMode="auto" r:id="rId24">
+                            <w14:nvContentPartPr>
+                              <w14:cNvContentPartPr/>
+                            </w14:nvContentPartPr>
+                            <w14:xfrm>
+                              <a:off x="0" y="0"/>
+                              <a:ext cx="360" cy="360"/>
+                            </w14:xfrm>
+                          </w14:contentPart>
+                        </a:graphicData>
+                      </a:graphic>
+                    </wp:anchor>
+                  </w:drawing>
+                </mc:Choice>
+                <mc:Fallback>
+                  <w:pict>
+                    <v:shape w14:anchorId="1CA85C63" id="Entrada de lápiz 37" o:spid="_x0000_s1026" type="#_x0000_t75" style="position:absolute;margin-left:67.25pt;margin-top:4.6pt;width:1.05pt;height:1.05pt;z-index:251680768;visibility:visible;mso-wrap-style:square;mso-wrap-distance-left:9pt;mso-wrap-distance-top:0;mso-wrap-distance-right:9pt;mso-wrap-distance-bottom:0;mso-position-horizontal:absolute;mso-position-horizontal-relative:text;mso-position-vertical:absolute;mso-position-vertical-relative:text" o:gfxdata="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">
+                      <v:imagedata r:id="rId12" o:title=""/>
+                    </v:shape>
+                  </w:pict>
+                </mc:Fallback>
+              </mc:AlternateContent>
+            </w:r>
+            <w:r>
+              <w:rPr>
+                <w:rFonts w:asciiTheme="minorHAnsi" w:hAnsiTheme="minorHAnsi" w:cstheme="minorHAnsi"/>
+                <w:bCs/>
+                <w:noProof/>
+                <w:sz w:val="22"/>
+                <w:szCs w:val="22"/>
+              </w:rPr>
+              <mc:AlternateContent>
+                <mc:Choice Requires="wpi">
+                  <w:drawing>
+                    <wp:anchor distT="0" distB="0" distL="114300" distR="114300" simplePos="0" relativeHeight="251679744" behindDoc="0" locked="0" layoutInCell="1" allowOverlap="1" wp14:anchorId="55C87FEC" wp14:editId="28874DF3">
+                      <wp:simplePos x="0" y="0"/>
+                      <wp:positionH relativeFrom="column">
+                        <wp:posOffset>860389</wp:posOffset>
+                      </wp:positionH>
+                      <wp:positionV relativeFrom="paragraph">
+                        <wp:posOffset>64779</wp:posOffset>
+                      </wp:positionV>
+                      <wp:extent cx="360" cy="360"/>
+                      <wp:effectExtent l="38100" t="38100" r="38100" b="38100"/>
+                      <wp:wrapNone/>
+                      <wp:docPr id="591902441" name="Entrada de lápiz 36"/>
+                      <wp:cNvGraphicFramePr/>
+                      <a:graphic xmlns:a="http://schemas.openxmlformats.org/drawingml/2006/main">
+                        <a:graphicData uri="http://schemas.microsoft.com/office/word/2010/wordprocessingInk">
+                          <w14:contentPart bwMode="auto" r:id="rId25">
+                            <w14:nvContentPartPr>
+                              <w14:cNvContentPartPr/>
+                            </w14:nvContentPartPr>
+                            <w14:xfrm>
+                              <a:off x="0" y="0"/>
+                              <a:ext cx="360" cy="360"/>
+                            </w14:xfrm>
+                          </w14:contentPart>
+                        </a:graphicData>
+                      </a:graphic>
+                    </wp:anchor>
+                  </w:drawing>
+                </mc:Choice>
+                <mc:Fallback>
+                  <w:pict>
+                    <v:shape w14:anchorId="5C4C8195" id="Entrada de lápiz 36" o:spid="_x0000_s1026" type="#_x0000_t75" style="position:absolute;margin-left:67.25pt;margin-top:4.6pt;width:1.05pt;height:1.05pt;z-index:251679744;visibility:visible;mso-wrap-style:square;mso-wrap-distance-left:9pt;mso-wrap-distance-top:0;mso-wrap-distance-right:9pt;mso-wrap-distance-bottom:0;mso-position-horizontal:absolute;mso-position-horizontal-relative:text;mso-position-vertical:absolute;mso-position-vertical-relative:text" o:gfxdata="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">
+                      <v:imagedata r:id="rId12" o:title=""/>
+                    </v:shape>
+                  </w:pict>
+                </mc:Fallback>
+              </mc:AlternateContent>
+            </w:r>
+            <w:r>
+              <w:rPr>
+                <w:rFonts w:asciiTheme="minorHAnsi" w:hAnsiTheme="minorHAnsi" w:cstheme="minorHAnsi"/>
+                <w:bCs/>
+                <w:noProof/>
+                <w:sz w:val="22"/>
+                <w:szCs w:val="22"/>
+              </w:rPr>
+              <mc:AlternateContent>
+                <mc:Choice Requires="wpi">
+                  <w:drawing>
+                    <wp:anchor distT="0" distB="0" distL="114300" distR="114300" simplePos="0" relativeHeight="251678720" behindDoc="0" locked="0" layoutInCell="1" allowOverlap="1" wp14:anchorId="1B09128A" wp14:editId="23741BCE">
+                      <wp:simplePos x="0" y="0"/>
+                      <wp:positionH relativeFrom="column">
+                        <wp:posOffset>285109</wp:posOffset>
+                      </wp:positionH>
+                      <wp:positionV relativeFrom="paragraph">
+                        <wp:posOffset>83139</wp:posOffset>
+                      </wp:positionV>
+                      <wp:extent cx="477360" cy="428400"/>
+                      <wp:effectExtent l="38100" t="38100" r="0" b="48260"/>
+                      <wp:wrapNone/>
+                      <wp:docPr id="168843810" name="Entrada de lápiz 35"/>
+                      <wp:cNvGraphicFramePr/>
+                      <a:graphic xmlns:a="http://schemas.openxmlformats.org/drawingml/2006/main">
+                        <a:graphicData uri="http://schemas.microsoft.com/office/word/2010/wordprocessingInk">
+                          <w14:contentPart bwMode="auto" r:id="rId26">
+                            <w14:nvContentPartPr>
+                              <w14:cNvContentPartPr/>
+                            </w14:nvContentPartPr>
+                            <w14:xfrm>
+                              <a:off x="0" y="0"/>
+                              <a:ext cx="477360" cy="428400"/>
+                            </w14:xfrm>
+                          </w14:contentPart>
+                        </a:graphicData>
+                      </a:graphic>
+                    </wp:anchor>
+                  </w:drawing>
+                </mc:Choice>
+                <mc:Fallback>
+                  <w:pict>
+                    <v:shape w14:anchorId="26249606" id="Entrada de lápiz 35" o:spid="_x0000_s1026" type="#_x0000_t75" style="position:absolute;margin-left:21.95pt;margin-top:6.05pt;width:38.6pt;height:34.75pt;z-index:251678720;visibility:visible;mso-wrap-style:square;mso-wrap-distance-left:9pt;mso-wrap-distance-top:0;mso-wrap-distance-right:9pt;mso-wrap-distance-bottom:0;mso-position-horizontal:absolute;mso-position-horizontal-relative:text;mso-position-vertical:absolute;mso-position-vertical-relative:text" o:gfxdata="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">
+                      <v:imagedata r:id="rId27" o:title=""/>
+                    </v:shape>
+                  </w:pict>
+                </mc:Fallback>
+              </mc:AlternateContent>
+            </w:r>
+            <w:r>
+              <w:rPr>
+                <w:rFonts w:asciiTheme="minorHAnsi" w:hAnsiTheme="minorHAnsi" w:cstheme="minorHAnsi"/>
+                <w:bCs/>
+                <w:noProof/>
+                <w:sz w:val="22"/>
+                <w:szCs w:val="22"/>
+              </w:rPr>
+              <mc:AlternateContent>
+                <mc:Choice Requires="wpi">
+                  <w:drawing>
+                    <wp:anchor distT="0" distB="0" distL="114300" distR="114300" simplePos="0" relativeHeight="251677696" behindDoc="0" locked="0" layoutInCell="1" allowOverlap="1" wp14:anchorId="502DE0A6" wp14:editId="1A01B1A5">
+                      <wp:simplePos x="0" y="0"/>
+                      <wp:positionH relativeFrom="column">
+                        <wp:posOffset>215629</wp:posOffset>
+                      </wp:positionH>
+                      <wp:positionV relativeFrom="paragraph">
+                        <wp:posOffset>202299</wp:posOffset>
+                      </wp:positionV>
+                      <wp:extent cx="396720" cy="156240"/>
+                      <wp:effectExtent l="38100" t="38100" r="22860" b="34290"/>
+                      <wp:wrapNone/>
+                      <wp:docPr id="1559000425" name="Entrada de lápiz 34"/>
+                      <wp:cNvGraphicFramePr/>
+                      <a:graphic xmlns:a="http://schemas.openxmlformats.org/drawingml/2006/main">
+                        <a:graphicData uri="http://schemas.microsoft.com/office/word/2010/wordprocessingInk">
+                          <w14:contentPart bwMode="auto" r:id="rId28">
+                            <w14:nvContentPartPr>
+                              <w14:cNvContentPartPr/>
+                            </w14:nvContentPartPr>
+                            <w14:xfrm>
+                              <a:off x="0" y="0"/>
+                              <a:ext cx="396720" cy="156240"/>
+                            </w14:xfrm>
+                          </w14:contentPart>
+                        </a:graphicData>
+                      </a:graphic>
+                    </wp:anchor>
+                  </w:drawing>
+                </mc:Choice>
+                <mc:Fallback>
+                  <w:pict>
+                    <v:shape w14:anchorId="4F9653CF" id="Entrada de lápiz 34" o:spid="_x0000_s1026" type="#_x0000_t75" style="position:absolute;margin-left:16.5pt;margin-top:15.45pt;width:32.25pt;height:13.25pt;z-index:251677696;visibility:visible;mso-wrap-style:square;mso-wrap-distance-left:9pt;mso-wrap-distance-top:0;mso-wrap-distance-right:9pt;mso-wrap-distance-bottom:0;mso-position-horizontal:absolute;mso-position-horizontal-relative:text;mso-position-vertical:absolute;mso-position-vertical-relative:text" o:gfxdata="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">
+                      <v:imagedata r:id="rId29" o:title=""/>
+                    </v:shape>
+                  </w:pict>
+                </mc:Fallback>
+              </mc:AlternateContent>
+            </w:r>
+            <w:r>
+              <w:rPr>
+                <w:rFonts w:asciiTheme="minorHAnsi" w:hAnsiTheme="minorHAnsi" w:cstheme="minorHAnsi"/>
+                <w:bCs/>
+                <w:noProof/>
+                <w:sz w:val="22"/>
+                <w:szCs w:val="22"/>
+              </w:rPr>
+              <mc:AlternateContent>
+                <mc:Choice Requires="wpi">
+                  <w:drawing>
+                    <wp:anchor distT="0" distB="0" distL="114300" distR="114300" simplePos="0" relativeHeight="251676672" behindDoc="0" locked="0" layoutInCell="1" allowOverlap="1" wp14:anchorId="68A28425" wp14:editId="709884CC">
+                      <wp:simplePos x="0" y="0"/>
+                      <wp:positionH relativeFrom="column">
+                        <wp:posOffset>219710</wp:posOffset>
+                      </wp:positionH>
+                      <wp:positionV relativeFrom="paragraph">
+                        <wp:posOffset>379730</wp:posOffset>
+                      </wp:positionV>
+                      <wp:extent cx="360" cy="360"/>
+                      <wp:effectExtent l="38100" t="38100" r="38100" b="38100"/>
+                      <wp:wrapNone/>
+                      <wp:docPr id="462698859" name="Entrada de lápiz 33"/>
+                      <wp:cNvGraphicFramePr/>
+                      <a:graphic xmlns:a="http://schemas.openxmlformats.org/drawingml/2006/main">
+                        <a:graphicData uri="http://schemas.microsoft.com/office/word/2010/wordprocessingInk">
+                          <w14:contentPart bwMode="auto" r:id="rId30">
+                            <w14:nvContentPartPr>
+                              <w14:cNvContentPartPr/>
+                            </w14:nvContentPartPr>
+                            <w14:xfrm>
+                              <a:off x="0" y="0"/>
+                              <a:ext cx="360" cy="360"/>
+                            </w14:xfrm>
+                          </w14:contentPart>
+                        </a:graphicData>
+                      </a:graphic>
+                    </wp:anchor>
+                  </w:drawing>
+                </mc:Choice>
+                <mc:Fallback>
+                  <w:pict>
+                    <v:shape w14:anchorId="10228A0C" id="Entrada de lápiz 33" o:spid="_x0000_s1026" type="#_x0000_t75" style="position:absolute;margin-left:16.8pt;margin-top:29.4pt;width:1.05pt;height:1.05pt;z-index:251676672;visibility:visible;mso-wrap-style:square;mso-wrap-distance-left:9pt;mso-wrap-distance-top:0;mso-wrap-distance-right:9pt;mso-wrap-distance-bottom:0;mso-position-horizontal:absolute;mso-position-horizontal-relative:text;mso-position-vertical:absolute;mso-position-vertical-relative:text" o:gfxdata="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">
+                      <v:imagedata r:id="rId12" o:title=""/>
+                    </v:shape>
+                  </w:pict>
+                </mc:Fallback>
+              </mc:AlternateContent>
+            </w:r>
           </w:p>
         </w:tc>
       </w:tr>
@@ -2079,13 +2723,7 @@
               <w:rPr>
                 <w:rFonts w:asciiTheme="minorHAnsi" w:hAnsiTheme="minorHAnsi" w:cstheme="minorHAnsi"/>
               </w:rPr>
-              <w:t xml:space="preserve">Criterios de </w:t>
-            </w:r>
-            <w:r>
-              <w:rPr>
-                <w:rFonts w:asciiTheme="minorHAnsi" w:hAnsiTheme="minorHAnsi" w:cstheme="minorHAnsi"/>
-              </w:rPr>
-              <w:t>éxito</w:t>
+              <w:t>Criterios de éxito</w:t>
             </w:r>
           </w:p>
         </w:tc>
@@ -2380,21 +3018,7 @@
                 <w:rFonts w:asciiTheme="minorHAnsi" w:hAnsiTheme="minorHAnsi" w:cstheme="minorHAnsi"/>
                 <w:bCs/>
               </w:rPr>
-              <w:t>2</w:t>
-            </w:r>
-            <w:r>
-              <w:rPr>
-                <w:rFonts w:asciiTheme="minorHAnsi" w:hAnsiTheme="minorHAnsi" w:cstheme="minorHAnsi"/>
-                <w:bCs/>
-              </w:rPr>
-              <w:t>3</w:t>
-            </w:r>
-            <w:r>
-              <w:rPr>
-                <w:rFonts w:asciiTheme="minorHAnsi" w:hAnsiTheme="minorHAnsi" w:cstheme="minorHAnsi"/>
-                <w:bCs/>
-              </w:rPr>
-              <w:t>/04/2024</w:t>
+              <w:t>23/04/2024</w:t>
             </w:r>
           </w:p>
         </w:tc>
@@ -3459,12 +4083,12 @@
       </w:pPr>
     </w:p>
     <w:sectPr>
-      <w:headerReference w:type="even" r:id="rId11"/>
-      <w:headerReference w:type="default" r:id="rId12"/>
-      <w:footerReference w:type="even" r:id="rId13"/>
-      <w:footerReference w:type="default" r:id="rId14"/>
-      <w:headerReference w:type="first" r:id="rId15"/>
-      <w:footerReference w:type="first" r:id="rId16"/>
+      <w:headerReference w:type="even" r:id="rId31"/>
+      <w:headerReference w:type="default" r:id="rId32"/>
+      <w:footerReference w:type="even" r:id="rId33"/>
+      <w:footerReference w:type="default" r:id="rId34"/>
+      <w:headerReference w:type="first" r:id="rId35"/>
+      <w:footerReference w:type="first" r:id="rId36"/>
       <w:pgSz w:w="12240" w:h="15840"/>
       <w:pgMar w:top="720" w:right="720" w:bottom="720" w:left="720" w:header="708" w:footer="708" w:gutter="0"/>
       <w:cols w:space="708"/>
@@ -4769,6 +5393,280 @@
           <inkml:channelProperty channel="F" name="resolution" value="0" units="1/dev"/>
         </inkml:channelProperties>
       </inkml:inkSource>
+      <inkml:timestamp xml:id="ts0" timeString="2024-04-24T19:08:26.982"/>
+    </inkml:context>
+    <inkml:brush xml:id="br0">
+      <inkml:brushProperty name="width" value="0.035" units="cm"/>
+      <inkml:brushProperty name="height" value="0.035" units="cm"/>
+    </inkml:brush>
+  </inkml:definitions>
+  <inkml:trace contextRef="#ctx0" brushRef="#br0">1505 744 24575,'100'-44'0,"-99"44"0,-1 0 0,1 0 0,-1 0 0,1-1 0,-1 1 0,0 0 0,1 0 0,-1 0 0,1 0 0,-1-1 0,0 1 0,1 0 0,-1 0 0,0-1 0,1 1 0,-1 0 0,0-1 0,1 1 0,-1 0 0,0-1 0,0 1 0,1 0 0,-1-1 0,0 1 0,0 0 0,0-1 0,0 1 0,0-1 0,1 1 0,-1 0 0,0-1 0,0 1 0,0-1 0,0 1 0,0 0 0,-1-1 0,-15-7 0,-24 3 0,26 4 0,0 2 0,1 0 0,-1 0 0,0 1 0,1 1 0,-26 8 0,38-11 0,0 1 0,-1 0 0,1 0 0,0 0 0,0 0 0,0 0 0,0 0 0,0 0 0,0 0 0,1 0 0,-1 0 0,0 1 0,0-1 0,1 0 0,-1 0 0,1 1 0,0-1 0,-1 0 0,1 1 0,0-1 0,0 0 0,0 3 0,0 33 0,1-32 0,-1-2 0,1 0 0,0 1 0,-1-1 0,2 0 0,-1 0 0,0-1 0,1 1 0,-1 0 0,1 0 0,0-1 0,0 1 0,0 0 0,1-1 0,-1 0 0,1 1 0,-1-1 0,1 0 0,0 0 0,0-1 0,0 1 0,5 2 0,-1-1 0,1 0 0,0 0 0,1 0 0,-1-1 0,0 0 0,1 0 0,-1-1 0,10 0 0,-11-2 0,1 0 0,-1 0 0,1-1 0,-1 0 0,0-1 0,0 0 0,0 0 0,11-6 0,1 0 0,-12 5 0,0-1 0,0 0 0,0-1 0,-1 1 0,0-1 0,0-1 0,0 1 0,-1-1 0,5-8 0,-10 15 0,0 0 0,0 0 0,1 0 0,-1-1 0,0 1 0,0 0 0,0 0 0,0 0 0,0-1 0,0 1 0,1 0 0,-1 0 0,0 0 0,0-1 0,0 1 0,0 0 0,0 0 0,0 0 0,0-1 0,0 1 0,0 0 0,0 0 0,0-1 0,0 1 0,0 0 0,0 0 0,0 0 0,-1-1 0,1 1 0,0 0 0,0 0 0,0 0 0,0-1 0,0 1 0,0 0 0,-1 0 0,1-1 0,-10 3 0,-12 11 0,19-10 0,0 0 0,0 0 0,1 1 0,0-1 0,0 1 0,0 0 0,0 0 0,1-1 0,-1 1 0,1 0 0,0 0 0,0 0 0,1 0 0,0 8 0,24-34 0,-15 12 0,0 0 0,0 1 0,1 0 0,0 1 0,1-1 0,0 2 0,1-1 0,14-6 0,-9 7 0,-1-2 0,0 1 0,-1-2 0,24-18 0,-34 23 0,1 0 0,-1 0 0,0-1 0,0 0 0,-1 1 0,0-2 0,0 1 0,-1 0 0,0-1 0,0 1 0,0-1 0,-1 0 0,2-11 0,-4 18 0,0-1 0,0 0 0,0 1 0,0-1 0,0 0 0,0 1 0,0-1 0,0 0 0,0 1 0,0-1 0,-1 0 0,1 1 0,0-1 0,0 0 0,-1 1 0,1-1 0,0 0 0,-1 1 0,1-1 0,-1 1 0,1-1 0,-1 1 0,1-1 0,-1 1 0,0-1 0,1 1 0,-2-1 0,0 0 0,0 0 0,0 1 0,0-1 0,0 1 0,0 0 0,-1-1 0,1 1 0,0 0 0,0 0 0,-3 1 0,0-1 0,0 1 0,0 0 0,0-1 0,0 2 0,0-1 0,1 1 0,-1-1 0,1 1 0,-5 2 0,2 2 0,1-1 0,0 1 0,0 0 0,0 1 0,1-1 0,0 1 0,0 0 0,1 0 0,0 0 0,1 0 0,0 1 0,0-1 0,-3 14 0,3-3 0,0 1 0,1 0 0,1 0 0,4 31 0,-3-48 0,0 0 0,1 0 0,0 0 0,-1 0 0,1 0 0,0 0 0,0 0 0,0 0 0,0 0 0,1 0 0,-1 0 0,0-1 0,1 1 0,0 0 0,-1-1 0,1 1 0,0-1 0,0 1 0,0-1 0,0 0 0,0 0 0,0 0 0,1 0 0,-1 0 0,0 0 0,0-1 0,1 1 0,-1-1 0,3 1 0,-1 0 0,-1-1 0,0 0 0,0 1 0,0-1 0,0 0 0,1-1 0,-1 1 0,0 0 0,0-1 0,0 0 0,0 1 0,0-1 0,0 0 0,0 0 0,0-1 0,-1 1 0,1 0 0,0-1 0,-1 0 0,1 1 0,-1-1 0,3-3 0,13-17 0,-1-2 0,18-34 0,-27 44 0,18-34 0,-2-1 0,-2-1 0,-3-1 0,-2 0 0,-3-1 0,-3 0 0,-2-1 0,2-72 0,-9-24 0,-4 397 0,3-33 0,-3-141 0,5 225 0,-3-295 0,2 13 0,0 1 0,-2 0 0,0-1 0,-1 1 0,-6 26 0,8-52 0,-1 1 0,-1 0 0,1 0 0,-1 0 0,-1 0 0,1 0 0,-2 0 0,-3-8 0,6 13 0,-7-14 0,0 0 0,-1 0 0,-1 1 0,-12-15 0,-47-55 0,55 70 0,-54-62 0,67 76 0,-1 0 0,1 0 0,0 0 0,0 0 0,0 1 0,0-1 0,0 0 0,0 0 0,0 0 0,0 0 0,0 0 0,0 1 0,1-1 0,-1 0 0,0 0 0,1 0 0,-1 0 0,1 1 0,-1-1 0,1 0 0,-1 0 0,1 1 0,0-1 0,-1 0 0,1 1 0,0-1 0,0 1 0,-1-1 0,1 1 0,0-1 0,0 1 0,2-1 0,30-15 0,-32 15 0,40-14 0,1 2 0,0 1 0,1 2 0,0 2 0,1 1 0,88-3 0,-132 10 0,-1 0 0,1 0 0,0 0 0,0 0 0,0 0 0,0 0 0,0 0 0,0 0 0,0 0 0,0 0 0,-1 0 0,1 0 0,0 0 0,0 0 0,0 0 0,0 0 0,0 1 0,0-1 0,0 0 0,0 0 0,0 0 0,0 0 0,0 0 0,0 0 0,0 0 0,0 0 0,0 0 0,0 1 0,0-1 0,0 0 0,0 0 0,0 0 0,0 0 0,0 0 0,0 0 0,0 0 0,0 0 0,0 1 0,0-1 0,0 0 0,0 0 0,0 0 0,0 0 0,0 0 0,0 0 0,0 0 0,0 0 0,0 0 0,0 0 0,0 1 0,0-1 0,0 0 0,1 0 0,-1 0 0,0 0 0,0 0 0,0 0 0,0 0 0,0 0 0,0 0 0,0 0 0,0 0 0,1 0 0,-1 0 0,0 0 0,0 0 0,0 0 0,0 0 0,0 0 0,-13 11 0,-23 12 0,34-22 0,-42 26 0,-165 91 0,208-118 0,1 1 0,-1-1 0,0 1 0,1-1 0,-1 1 0,0-1 0,1 1 0,-1-1 0,1 1 0,-1 0 0,1-1 0,-1 1 0,1 0 0,0-1 0,-1 1 0,1 0 0,0 0 0,0-1 0,0 1 0,-1 0 0,1 0 0,0-1 0,0 1 0,0 0 0,0 0 0,0-1 0,1 1 0,-1 0 0,0 0 0,0-1 0,0 1 0,1 0 0,-1 0 0,1-1 0,-1 1 0,0 0 0,1-1 0,-1 1 0,1-1 0,1 2 0,28 29 0,-23-25 0,2 1 0,-1-1 0,1 0 0,0 0 0,1-1 0,-1 0 0,1 0 0,0-1 0,1-1 0,-1 1 0,1-1 0,0-1 0,0 0 0,0 0 0,0-1 0,0 0 0,12-1 0,2 0 0,-1-1 0,1 0 0,-1-2 0,0-1 0,0-1 0,31-9 0,-41 9 0,1 0 0,-1-1 0,0 0 0,0-1 0,-1-1 0,0 0 0,-1 0 0,1-1 0,16-17 0,-23 20 0,-1 0 0,0 0 0,0-1 0,0 1 0,-1-1 0,0 0 0,0 0 0,-1-1 0,0 1 0,-1-1 0,0 1 0,0-1 0,-1 0 0,0 1 0,0-1 0,-1 0 0,-1 0 0,-1-11 0,1 15 0,0 1 0,0-1 0,-1 0 0,1 1 0,-1 0 0,0-1 0,0 1 0,0 0 0,-1 0 0,1 0 0,-1 0 0,0 0 0,0 0 0,0 1 0,-1-1 0,1 1 0,0 0 0,-1 0 0,0 0 0,0 0 0,1 0 0,-1 1 0,0 0 0,-1 0 0,1 0 0,-4-1 0,-13-2 0,1 2 0,-1 0 0,-41 1 0,37 1 0,0 2 0,0 0 0,0 1 0,1 1 0,-1 2 0,1 0 0,1 1 0,-27 11 0,34-11 0,0 1 0,1 0 0,0 1 0,0 0 0,1 1 0,0 1 0,1 0 0,1 1 0,0 0 0,0 0 0,-18 28 0,30-40 0,0 1 0,-1-1 0,1 0 0,0 1 0,0-1 0,-1 1 0,1-1 0,0 1 0,0-1 0,0 1 0,0-1 0,0 1 0,0-1 0,0 0 0,0 1 0,0-1 0,0 1 0,0-1 0,0 1 0,0-1 0,0 1 0,0-1 0,0 1 0,1-1 0,-1 1 0,0-1 0,0 0 0,1 1 0,-1 0 0,17 6 0,30-4 0,-39-3 0,87 2 0,187-17 0,-280 14 0,-6-1 0,-15-1 0,-32-3 0,-500-46-248,-440-36-356,836 77 677,-199-16 394,243 14-311,-129-30 0,240 43-156,0 0 0,-1 0 0,1 0 0,-1 0 0,1 0 0,-1 0 0,1 0 0,0 0 0,-1 0 0,1 0 0,0-1 0,-1 1 0,1 0 0,-1 0 0,1 0 0,0 0 0,-1-1 0,1 1 0,0 0 0,-1 0 0,1 0 0,0-1 0,0 1 0,-1 0 0,1 0 0,0-1 0,0 1 0,-1 0 0,1-1 0,0 1 0,0 0 0,0-1 0,0 1 0,-1 0 0,1-1 0,0 1 0,0 0 0,0-1 0,0 1 0,0-1 0,16-9 0,28-4 0,92-8 0,152-6 0,-214 21 0,1281-78-753,-1186 76 726,-101 4 417,131-23 0,-182 24-390,-1 1 0,1 0 0,0 2 0,0-1 0,-1 2 0,1 0 0,0 1 0,0 0 0,0 1 0,0 1 0,-1 0 0,0 1 0,1 1 0,-2 0 0,1 1 0,26 13 0,-110-19 0,-216 14 0,174-4 0,-732 44-598,-6-39 0,824-18 230,28 1-6259</inkml:trace>
+</inkml:ink>
+</file>
+
+<file path=word/ink/ink10.xml><?xml version="1.0" encoding="utf-8"?>
+<inkml:ink xmlns:inkml="http://www.w3.org/2003/InkML">
+  <inkml:definitions>
+    <inkml:context xml:id="ctx0">
+      <inkml:inkSource xml:id="inkSrc0">
+        <inkml:traceFormat>
+          <inkml:channel name="X" type="integer" min="-2.14748E9" max="2.14748E9" units="cm"/>
+          <inkml:channel name="Y" type="integer" min="-2.14748E9" max="2.14748E9" units="cm"/>
+          <inkml:channel name="F" type="integer" max="32767" units="dev"/>
+        </inkml:traceFormat>
+        <inkml:channelProperties>
+          <inkml:channelProperty channel="X" name="resolution" value="1000" units="1/cm"/>
+          <inkml:channelProperty channel="Y" name="resolution" value="1000" units="1/cm"/>
+          <inkml:channelProperty channel="F" name="resolution" value="0" units="1/dev"/>
+        </inkml:channelProperties>
+      </inkml:inkSource>
+      <inkml:timestamp xml:id="ts0" timeString="2024-04-24T19:22:27.918"/>
+    </inkml:context>
+    <inkml:brush xml:id="br0">
+      <inkml:brushProperty name="width" value="0.035" units="cm"/>
+      <inkml:brushProperty name="height" value="0.035" units="cm"/>
+    </inkml:brush>
+  </inkml:definitions>
+  <inkml:trace contextRef="#ctx0" brushRef="#br0">0 1 24575,'0'0'-8191</inkml:trace>
+</inkml:ink>
+</file>
+
+<file path=word/ink/ink11.xml><?xml version="1.0" encoding="utf-8"?>
+<inkml:ink xmlns:inkml="http://www.w3.org/2003/InkML">
+  <inkml:definitions>
+    <inkml:context xml:id="ctx0">
+      <inkml:inkSource xml:id="inkSrc0">
+        <inkml:traceFormat>
+          <inkml:channel name="X" type="integer" min="-2.14748E9" max="2.14748E9" units="cm"/>
+          <inkml:channel name="Y" type="integer" min="-2.14748E9" max="2.14748E9" units="cm"/>
+          <inkml:channel name="F" type="integer" max="32767" units="dev"/>
+        </inkml:traceFormat>
+        <inkml:channelProperties>
+          <inkml:channelProperty channel="X" name="resolution" value="1000" units="1/cm"/>
+          <inkml:channelProperty channel="Y" name="resolution" value="1000" units="1/cm"/>
+          <inkml:channelProperty channel="F" name="resolution" value="0" units="1/dev"/>
+        </inkml:channelProperties>
+      </inkml:inkSource>
+      <inkml:timestamp xml:id="ts0" timeString="2024-04-24T19:22:27.526"/>
+    </inkml:context>
+    <inkml:brush xml:id="br0">
+      <inkml:brushProperty name="width" value="0.035" units="cm"/>
+      <inkml:brushProperty name="height" value="0.035" units="cm"/>
+    </inkml:brush>
+  </inkml:definitions>
+  <inkml:trace contextRef="#ctx0" brushRef="#br0">0 1 24575,'0'0'-8191</inkml:trace>
+</inkml:ink>
+</file>
+
+<file path=word/ink/ink12.xml><?xml version="1.0" encoding="utf-8"?>
+<inkml:ink xmlns:inkml="http://www.w3.org/2003/InkML">
+  <inkml:definitions>
+    <inkml:context xml:id="ctx0">
+      <inkml:inkSource xml:id="inkSrc0">
+        <inkml:traceFormat>
+          <inkml:channel name="X" type="integer" min="-2.14748E9" max="2.14748E9" units="cm"/>
+          <inkml:channel name="Y" type="integer" min="-2.14748E9" max="2.14748E9" units="cm"/>
+          <inkml:channel name="F" type="integer" max="32767" units="dev"/>
+        </inkml:traceFormat>
+        <inkml:channelProperties>
+          <inkml:channelProperty channel="X" name="resolution" value="1000" units="1/cm"/>
+          <inkml:channelProperty channel="Y" name="resolution" value="1000" units="1/cm"/>
+          <inkml:channelProperty channel="F" name="resolution" value="0" units="1/dev"/>
+        </inkml:channelProperties>
+      </inkml:inkSource>
+      <inkml:timestamp xml:id="ts0" timeString="2024-04-24T19:22:27.026"/>
+    </inkml:context>
+    <inkml:brush xml:id="br0">
+      <inkml:brushProperty name="width" value="0.035" units="cm"/>
+      <inkml:brushProperty name="height" value="0.035" units="cm"/>
+    </inkml:brush>
+  </inkml:definitions>
+  <inkml:trace contextRef="#ctx0" brushRef="#br0">135 624 24575,'-7'0'0,"-1"0"0,0 0 0,1 1 0,0 0 0,-1 0 0,1 1 0,0 0 0,-1 0 0,1 1 0,0 0 0,1 0 0,-8 5 0,11-6 0,0 1 0,0-1 0,1 1 0,-1 0 0,1 0 0,0 0 0,0 0 0,0 1 0,0-1 0,0 0 0,1 1 0,0-1 0,-1 1 0,1 0 0,1-1 0,-1 1 0,0 0 0,1 0 0,0-1 0,0 1 0,0 0 0,0 0 0,1-1 0,-1 1 0,3 5 0,-3-6 0,1 0 0,0 0 0,0 0 0,0 0 0,0-1 0,0 1 0,0 0 0,1-1 0,0 1 0,-1 0 0,1-1 0,0 0 0,0 1 0,0-1 0,1 0 0,-1 0 0,1 0 0,-1-1 0,1 1 0,-1 0 0,1-1 0,0 0 0,0 0 0,-1 0 0,1 0 0,0 0 0,0 0 0,0-1 0,0 1 0,0-1 0,0 0 0,1 0 0,2 0 0,1-1 0,-1 1 0,1-1 0,0 0 0,-1-1 0,1 1 0,0-2 0,-1 1 0,0 0 0,0-1 0,1 0 0,-2-1 0,1 0 0,9-7 0,-11 7 0,0-1 0,0 1 0,-1-1 0,0 1 0,0-1 0,-1 0 0,1 0 0,-1-1 0,0 1 0,0 0 0,-1-1 0,1 1 0,-1-1 0,-1 1 0,1-1 0,-1 0 0,0-10 0,0 12 0,-1 0 0,1 1 0,-1-1 0,0 0 0,0 1 0,0-1 0,-1 1 0,1-1 0,-1 1 0,0-1 0,1 1 0,-2 0 0,1 0 0,0 0 0,-1 0 0,1 0 0,-1 1 0,0-1 0,0 1 0,0 0 0,0 0 0,0 0 0,0 0 0,-1 0 0,1 0 0,-1 1 0,-6-2 0,9 3 0,0-1 0,0 1 0,0 0 0,1 0 0,-1 0 0,0 0 0,0 0 0,0 0 0,0 0 0,0 0 0,0 0 0,0 1 0,1-1 0,-1 0 0,0 1 0,0-1 0,0 0 0,0 1 0,1-1 0,-1 1 0,0-1 0,0 1 0,1-1 0,-1 1 0,1 0 0,-1-1 0,0 2 0,-9 27 0,9-20 0,1 1 0,-1 0 0,2 0 0,1 11 0,-1-14 0,1 0 0,0 0 0,0 0 0,1 0 0,0-1 0,0 0 0,0 1 0,1-1 0,0 0 0,8 9 0,-10-12 0,0-1 0,0 0 0,1 0 0,-1 0 0,0 0 0,1-1 0,-1 1 0,1-1 0,0 1 0,0-1 0,-1 0 0,1 0 0,0 0 0,0-1 0,0 1 0,0-1 0,0 1 0,0-1 0,0 0 0,0 0 0,0 0 0,0-1 0,0 1 0,0-1 0,-1 1 0,1-1 0,0 0 0,3-2 0,-4 2 0,-1 0 0,0-1 0,0 1 0,0 0 0,0-1 0,0 1 0,0-1 0,0 1 0,-1-1 0,1 0 0,-1 1 0,1-1 0,-1 0 0,1 1 0,-1-1 0,0 0 0,0 0 0,0 1 0,0-1 0,0-2 0,-3-45 0,2 41 0,-38-219 0,21 137 0,17 82 0,4 8 0,10 18 0,13 31 0,-10-14 0,-2 1 0,-2 1 0,-1 0 0,-2 0 0,7 62 0,-15-123 0,2 1 0,0 0 0,2-1 0,0 2 0,2-1 0,0 1 0,1 0 0,18-32 0,-26 54 0,0 0 0,0 0 0,0 0 0,0-1 0,0 1 0,0 0 0,0 0 0,0 0 0,0 0 0,0-1 0,0 1 0,0 0 0,0 0 0,0 0 0,0 0 0,0 0 0,1-1 0,-1 1 0,0 0 0,0 0 0,0 0 0,0 0 0,0 0 0,0 0 0,1 0 0,-1-1 0,0 1 0,0 0 0,0 0 0,0 0 0,1 0 0,-1 0 0,0 0 0,0 0 0,0 0 0,0 0 0,1 0 0,-1 0 0,0 0 0,0 0 0,0 0 0,0 0 0,1 0 0,-1 0 0,0 0 0,0 0 0,0 0 0,0 0 0,0 1 0,1-1 0,-1 0 0,0 0 0,0 0 0,0 0 0,0 0 0,0 0 0,1 0 0,-1 1 0,0-1 0,0 0 0,0 0 0,0 0 0,3 18 0,-3 20 0,-1-32 0,-2 30 0,6-28 0,7-19 0,0-7 0,0-1 0,-2 0 0,0-1 0,-2 0 0,0 0 0,-1 0 0,4-36 0,-10 38 0,-6 16 0,6 3 0,0 0 0,0 0 0,0 0 0,-1 1 0,1-1 0,1 0 0,-1 1 0,0-1 0,0 1 0,0-1 0,1 1 0,-1-1 0,1 1 0,-1 0 0,1 2 0,-1-1 0,0 1 0,1-1 0,0 0 0,0 1 0,0-1 0,0 1 0,0-1 0,1 0 0,-1 1 0,1-1 0,0 0 0,0 1 0,0-1 0,0 0 0,1 0 0,-1 0 0,1 0 0,0 0 0,0 0 0,0-1 0,0 1 0,1-1 0,-1 1 0,5 3 0,-5-5 0,1 0 0,0 1 0,0-1 0,-1 0 0,1 0 0,0-1 0,0 1 0,0-1 0,0 1 0,0-1 0,0 0 0,0 0 0,0 0 0,0-1 0,0 1 0,0-1 0,0 1 0,-1-1 0,1 0 0,0 0 0,0 0 0,-1-1 0,1 1 0,0 0 0,-1-1 0,0 0 0,1 0 0,3-4 0,-1 1 0,-1 0 0,1 0 0,-1-1 0,-1 0 0,1 0 0,3-7 0,-7 11 0,1 1 0,0-1 0,-1 1 0,1-1 0,-1 0 0,1 0 0,-1 1 0,0-1 0,0 0 0,0 1 0,0-1 0,0 0 0,0-1 0,-1 2 0,1 0 0,0 0 0,-1 1 0,1-1 0,-1 1 0,1-1 0,-1 0 0,1 1 0,-1-1 0,1 1 0,-1-1 0,0 1 0,1 0 0,-1-1 0,0 1 0,1-1 0,-1 1 0,0 0 0,1 0 0,-1-1 0,0 1 0,0 0 0,1 0 0,-1 0 0,0 0 0,0 0 0,0 0 0,1 0 0,-1 0 0,-1 1 0,-1-1 0,0 1 0,0 0 0,0 0 0,0 0 0,0 1 0,0-1 0,0 1 0,1-1 0,-1 1 0,0 0 0,1 0 0,0 0 0,-1 0 0,1 1 0,0-1 0,0 0 0,0 1 0,1 0 0,-1-1 0,1 1 0,-1 0 0,1 0 0,0 0 0,0 0 0,0 0 0,-1 6 0,0-1 0,0 0 0,1 1 0,0-1 0,0 0 0,1 1 0,0-1 0,1 1 0,-1-1 0,3 9 0,-2-14 0,0 0 0,-1 0 0,1-1 0,0 1 0,0-1 0,1 1 0,-1-1 0,0 0 0,1 1 0,0-1 0,-1 0 0,1 0 0,0 0 0,0 0 0,0 0 0,4 2 0,-4-3 0,0 0 0,0-1 0,0 1 0,0 0 0,0-1 0,0 0 0,0 1 0,0-1 0,0 0 0,0 0 0,1 0 0,-1-1 0,0 1 0,0 0 0,0-1 0,0 1 0,2-2 0,3-1 0,-1 0 0,0-1 0,0 0 0,0 0 0,0 0 0,0-1 0,-1 1 0,0-1 0,0-1 0,-1 1 0,6-8 0,6-12 0,22-44 0,-33 58 0,-1 1 0,0-1 0,0 0 0,-1 0 0,-1 0 0,1 0 0,0-17 0,-3 28 0,0-1 0,0 0 0,0 0 0,0 1 0,0-1 0,0 0 0,0 1 0,0-1 0,0 0 0,0 0 0,0 1 0,0-1 0,0 0 0,0 1 0,-1-1 0,1 0 0,0 1 0,-1-1 0,1 0 0,0 1 0,-1-1 0,1 1 0,-1-1 0,1 1 0,-1-1 0,1 1 0,-1-1 0,1 1 0,-1-1 0,0 1 0,1 0 0,-1-1 0,0 1 0,-1 0 0,1 0 0,-1 0 0,1 1 0,-1-1 0,1 1 0,-1-1 0,1 1 0,-1 0 0,1-1 0,0 1 0,-1 0 0,1 0 0,-2 2 0,-35 38 0,29-28 0,1 0 0,1 1 0,-6 14 0,12-24 0,-1 0 0,0 0 0,1 0 0,0 0 0,0 0 0,0 0 0,1 0 0,-1 0 0,1 1 0,0-1 0,0 0 0,1 0 0,-1 0 0,1 0 0,0 0 0,2 6 0,-3-9 0,1 0 0,-1-1 0,1 1 0,0 0 0,-1 0 0,1 0 0,0-1 0,0 1 0,-1 0 0,1-1 0,0 1 0,0-1 0,0 1 0,0-1 0,0 1 0,0-1 0,0 0 0,0 1 0,0-1 0,0 0 0,0 0 0,0 0 0,0 0 0,0 0 0,0 0 0,0 0 0,0 0 0,0 0 0,0 0 0,0 0 0,0-1 0,0 1 0,0 0 0,0-1 0,0 1 0,0-1 0,0 1 0,0-1 0,0 0 0,0 1 0,-1-1 0,1 0 0,0 0 0,1-1 0,32-37 0,-24 21 0,0-1 0,-2 0 0,0 0 0,-2 0 0,0-1 0,-1 0 0,0-1 0,1-27 0,-3-2 0,-1-1 0,-7-63 0,1 105 0,0 20 0,-4 22 0,-4 150 0,20 326 0,-8-514 0,0 1 0,0 0 0,1-1 0,0 1 0,0 0 0,0 0 0,1 0 0,-1 0 0,1 0 0,0 0 0,0 0 0,0 0 0,1 1 0,-1-1 0,6-4 0,6-7 0,1 0 0,20-14 0,20-20 0,-48 41 0,-2 4 0,-1-1 0,0 0 0,0 0 0,0-1 0,4-8 0,-7 14 0,-1-1 0,0 1 0,0 0 0,0-1 0,0 1 0,1-1 0,-1 1 0,0-1 0,0 1 0,0 0 0,0-1 0,0 1 0,0-1 0,0 1 0,0-1 0,-1 1 0,1 0 0,0-1 0,0 1 0,0-1 0,0 1 0,0 0 0,-1-1 0,1 1 0,0-1 0,0 1 0,-1 0 0,1-1 0,0 1 0,-1 0 0,1 0 0,-1-1 0,-27-1 0,15 4 0,-1 1 0,1 0 0,0 1 0,0 0 0,1 1 0,-1 1 0,1 0 0,0 0 0,1 1 0,-1 1 0,1 0 0,-11 11 0,58-29 0,239-131 0,-226 113 0,-136 115 0,82-83 0,-15 14 0,24-16 0,14-7 0,-16 4 0,0 1 0,0-1 0,0 0 0,0 1 0,0-1 0,0 0 0,0 0 0,0 0 0,0-1 0,0 1 0,0 0 0,-1-1 0,1 1 0,-1-1 0,1 1 0,-1-1 0,1 0 0,-1 0 0,0 1 0,0-1 0,0 0 0,0 0 0,0 0 0,-1 0 0,1 0 0,0-1 0,-1 1 0,0 0 0,1 0 0,-1 0 0,0 0 0,0-1 0,0 1 0,-1 0 0,1 0 0,0 0 0,-1 0 0,1-1 0,-1 1 0,0 0 0,0 0 0,-2-3 0,-1-3 0,-1 0 0,0 0 0,0 1 0,-1 0 0,0 0 0,-1 0 0,1 1 0,-1 0 0,-10-7 0,-1 2 0,-1 1 0,-1 1 0,1 1 0,-2 0 0,1 1 0,-1 2 0,0 0 0,0 1 0,0 1 0,0 1 0,-1 1 0,1 0 0,-1 2 0,-23 4 0,9-1 0,1 3 0,-1 1 0,1 2 0,0 1 0,1 1 0,1 2 0,-50 29 0,67-33 0,2 0 0,-1 2 0,1-1 0,1 2 0,0 0 0,1 0 0,1 1 0,0 1 0,1-1 0,0 2 0,1 0 0,1 0 0,0 0 0,1 1 0,1 0 0,-7 34 0,8-23 0,0 0 0,3 1 0,0-1 0,2 1 0,0-1 0,2 1 0,2-1 0,0 1 0,2-1 0,10 27 0,-14-45 0,1-1 0,0 0 0,1 1 0,0-2 0,1 1 0,0 0 0,0-1 0,0 0 0,1 0 0,1-1 0,-1 1 0,1-1 0,0-1 0,1 0 0,0 0 0,0 0 0,0-1 0,0 0 0,1 0 0,0-1 0,0 0 0,0-1 0,0 0 0,1 0 0,0-1 0,-1 0 0,1-1 0,0 0 0,-1-1 0,1 0 0,0 0 0,0-1 0,14-3 0,9-3 0,0-2 0,-1-1 0,0-1 0,0-2 0,-1-2 0,47-28 0,-3-7 0,89-75 0,-110 79 0,-2-1 0,-2-3 0,65-84 0,-94 106 0,-1-1 0,-2-1 0,0-1 0,-2 0 0,-2-2 0,-1 1 0,-1-2 0,14-66 0,-24 88 0,-1 0 0,0-1 0,0 1 0,-1 0 0,-1-1 0,0 1 0,0 0 0,-2-1 0,1 1 0,-7-15 0,6 20 0,0 0 0,0 0 0,-1 0 0,0 1 0,-1 0 0,0 0 0,0 0 0,0 0 0,0 1 0,-1-1 0,0 2 0,0-1 0,0 1 0,-1-1 0,0 2 0,1-1 0,-12-3 0,1 1 0,0 1 0,-1 1 0,1 0 0,-1 1 0,0 1 0,0 1 0,0 1 0,0 0 0,1 1 0,-1 1 0,0 1 0,0 1 0,-27 9 0,33-10 0,0 2 0,1 0 0,0 0 0,0 1 0,0 0 0,0 1 0,1 0 0,0 1 0,1 0 0,0 0 0,0 1 0,1 0 0,0 1 0,0 0 0,1 0 0,0 1 0,1-1 0,1 2 0,-1-1 0,-4 17 0,5-7 0,1 0 0,0 0 0,2 0 0,1 0 0,1 38 0,1-47 0,0 1 0,1 0 0,1-1 0,0 1 0,0-1 0,1 0 0,1 0 0,0 0 0,0-1 0,14 21 0,-16-28 0,-1-1 0,1 0 0,0 0 0,0 0 0,0 0 0,1 0 0,-1-1 0,0 0 0,1 0 0,0 0 0,0 0 0,-1 0 0,1-1 0,0 1 0,0-1 0,0 0 0,1 0 0,5 0 0,-3-1 0,1 0 0,0-1 0,-1 0 0,1-1 0,-1 1 0,1-1 0,-1-1 0,0 1 0,10-6 0,7-5 0,-2-1 0,1-1 0,-2-1 0,35-33 0,8-17-682,71-93-1,-102 115-6143</inkml:trace>
+</inkml:ink>
+</file>
+
+<file path=word/ink/ink13.xml><?xml version="1.0" encoding="utf-8"?>
+<inkml:ink xmlns:inkml="http://www.w3.org/2003/InkML">
+  <inkml:definitions>
+    <inkml:context xml:id="ctx0">
+      <inkml:inkSource xml:id="inkSrc0">
+        <inkml:traceFormat>
+          <inkml:channel name="X" type="integer" min="-2.14748E9" max="2.14748E9" units="cm"/>
+          <inkml:channel name="Y" type="integer" min="-2.14748E9" max="2.14748E9" units="cm"/>
+          <inkml:channel name="F" type="integer" max="32767" units="dev"/>
+        </inkml:traceFormat>
+        <inkml:channelProperties>
+          <inkml:channelProperty channel="X" name="resolution" value="1000" units="1/cm"/>
+          <inkml:channelProperty channel="Y" name="resolution" value="1000" units="1/cm"/>
+          <inkml:channelProperty channel="F" name="resolution" value="0" units="1/dev"/>
+        </inkml:channelProperties>
+      </inkml:inkSource>
+      <inkml:timestamp xml:id="ts0" timeString="2024-04-24T19:22:19.714"/>
+    </inkml:context>
+    <inkml:brush xml:id="br0">
+      <inkml:brushProperty name="width" value="0.035" units="cm"/>
+      <inkml:brushProperty name="height" value="0.035" units="cm"/>
+    </inkml:brush>
+  </inkml:definitions>
+  <inkml:trace contextRef="#ctx0" brushRef="#br0">1 367 24575,'0'-364'0,"-1"364"0,1 0 0,0 0 0,1 0 0,-1 0 0,0 0 0,0 0 0,0-1 0,0 1 0,0 0 0,0 0 0,0 0 0,0 0 0,0 0 0,0 0 0,0 0 0,0-1 0,0 1 0,0 0 0,0 0 0,0 0 0,1 0 0,-1 0 0,0 0 0,0 0 0,0 0 0,0 0 0,0 0 0,0 0 0,0 0 0,0 0 0,1 0 0,-1-1 0,0 1 0,0 0 0,0 0 0,0 0 0,0 0 0,0 0 0,1 0 0,-1 0 0,0 0 0,0 1 0,0-1 0,0 0 0,0 0 0,0 0 0,0 0 0,1 0 0,-1 0 0,0 0 0,0 0 0,0 0 0,0 0 0,0 0 0,0 0 0,0 0 0,0 0 0,0 1 0,1-1 0,-1 0 0,0 0 0,0 0 0,0 0 0,0 0 0,0 0 0,0 1 0,12 11 0,10 16 0,55 114 0,-77-142 0,0 0 0,1 1 0,-1-1 0,0 1 0,0-1 0,0 1 0,1-1 0,-1 1 0,0-1 0,0 1 0,1-1 0,-1 0 0,0 1 0,1-1 0,-1 0 0,0 1 0,1-1 0,-1 0 0,1 0 0,-1 1 0,1-1 0,-1 0 0,0 0 0,1 1 0,-1-1 0,1 0 0,-1 0 0,1 0 0,-1 0 0,1 0 0,-1 0 0,1 0 0,-1 0 0,1 0 0,-1 0 0,1 0 0,-1 0 0,2-1 0,11-19 0,4-42 0,-16 56 0,-1 5 0,0 1 0,0-1 0,0 1 0,0-1 0,0 1 0,0 0 0,0-1 0,0 1 0,0-1 0,0 1 0,0-1 0,0 1 0,0-1 0,0 1 0,0-1 0,1 1 0,-1-1 0,0 1 0,0 0 0,1-1 0,-1 1 0,0-1 0,0 1 0,1 0 0,-1-1 0,0 1 0,1 0 0,-1-1 0,1 1 0,-1 0 0,0 0 0,1 0 0,-1-1 0,1 1 0,-1 0 0,1 0 0,-1 0 0,1 0 0,-1 0 0,1-1 0,0 1 0,11 21 0,4 35 0,-6 3 0,-6-32 0,1 0 0,13 37 0,-17-63 0,-1 0 0,1 0 0,0 0 0,0 0 0,0 0 0,0-1 0,0 1 0,0 0 0,0 0 0,0-1 0,0 1 0,0-1 0,1 1 0,-1-1 0,0 1 0,0-1 0,1 0 0,-1 1 0,0-1 0,0 0 0,1 0 0,1 0 0,37-1 0,-29 0 0,137-11 0,262-56 0,-204 28 0,-186 38 0,-21 5 0,-31 10 0,8-3 0,-4 4 0,-82 47 0,97-53 0,1 1 0,0 0 0,1 0 0,0 1 0,0 1 0,-10 13 0,20-24 0,1 1 0,0-1 0,0 0 0,0 0 0,0 0 0,0 1 0,0-1 0,-1 0 0,1 0 0,0 1 0,0-1 0,0 0 0,0 0 0,0 0 0,0 1 0,0-1 0,0 0 0,0 0 0,0 1 0,0-1 0,0 0 0,0 0 0,0 1 0,1-1 0,-1 0 0,0 0 0,0 0 0,0 1 0,0-1 0,0 0 0,0 0 0,0 0 0,1 1 0,-1-1 0,0 0 0,0 0 0,0 0 0,1 0 0,-1 0 0,0 1 0,0-1 0,0 0 0,1 0 0,16 5 0,23-1 0,-35-4 0,72 2-1365</inkml:trace>
+</inkml:ink>
+</file>
+
+<file path=word/ink/ink14.xml><?xml version="1.0" encoding="utf-8"?>
+<inkml:ink xmlns:inkml="http://www.w3.org/2003/InkML">
+  <inkml:definitions>
+    <inkml:context xml:id="ctx0">
+      <inkml:inkSource xml:id="inkSrc0">
+        <inkml:traceFormat>
+          <inkml:channel name="X" type="integer" min="-2.14748E9" max="2.14748E9" units="cm"/>
+          <inkml:channel name="Y" type="integer" min="-2.14748E9" max="2.14748E9" units="cm"/>
+          <inkml:channel name="F" type="integer" max="32767" units="dev"/>
+        </inkml:traceFormat>
+        <inkml:channelProperties>
+          <inkml:channelProperty channel="X" name="resolution" value="1000" units="1/cm"/>
+          <inkml:channelProperty channel="Y" name="resolution" value="1000" units="1/cm"/>
+          <inkml:channelProperty channel="F" name="resolution" value="0" units="1/dev"/>
+        </inkml:channelProperties>
+      </inkml:inkSource>
+      <inkml:timestamp xml:id="ts0" timeString="2024-04-24T19:22:12.730"/>
+    </inkml:context>
+    <inkml:brush xml:id="br0">
+      <inkml:brushProperty name="width" value="0.035" units="cm"/>
+      <inkml:brushProperty name="height" value="0.035" units="cm"/>
+    </inkml:brush>
+  </inkml:definitions>
+  <inkml:trace contextRef="#ctx0" brushRef="#br0">1 0 24575,'0'0'-8191</inkml:trace>
+  <inkml:trace contextRef="#ctx0" brushRef="#br0" timeOffset="422.92">1 0 24575,'0'0'-8191</inkml:trace>
+</inkml:ink>
+</file>
+
+<file path=word/ink/ink2.xml><?xml version="1.0" encoding="utf-8"?>
+<inkml:ink xmlns:inkml="http://www.w3.org/2003/InkML">
+  <inkml:definitions>
+    <inkml:context xml:id="ctx0">
+      <inkml:inkSource xml:id="inkSrc0">
+        <inkml:traceFormat>
+          <inkml:channel name="X" type="integer" min="-2.14748E9" max="2.14748E9" units="cm"/>
+          <inkml:channel name="Y" type="integer" min="-2.14748E9" max="2.14748E9" units="cm"/>
+          <inkml:channel name="F" type="integer" max="32767" units="dev"/>
+        </inkml:traceFormat>
+        <inkml:channelProperties>
+          <inkml:channelProperty channel="X" name="resolution" value="1000" units="1/cm"/>
+          <inkml:channelProperty channel="Y" name="resolution" value="1000" units="1/cm"/>
+          <inkml:channelProperty channel="F" name="resolution" value="0" units="1/dev"/>
+        </inkml:channelProperties>
+      </inkml:inkSource>
+      <inkml:timestamp xml:id="ts0" timeString="2024-04-24T19:08:19.440"/>
+    </inkml:context>
+    <inkml:brush xml:id="br0">
+      <inkml:brushProperty name="width" value="0.035" units="cm"/>
+      <inkml:brushProperty name="height" value="0.035" units="cm"/>
+    </inkml:brush>
+  </inkml:definitions>
+  <inkml:trace contextRef="#ctx0" brushRef="#br0">1 1 24575,'0'0'-8191</inkml:trace>
+</inkml:ink>
+</file>
+
+<file path=word/ink/ink3.xml><?xml version="1.0" encoding="utf-8"?>
+<inkml:ink xmlns:inkml="http://www.w3.org/2003/InkML">
+  <inkml:definitions>
+    <inkml:context xml:id="ctx0">
+      <inkml:inkSource xml:id="inkSrc0">
+        <inkml:traceFormat>
+          <inkml:channel name="X" type="integer" min="-2.14748E9" max="2.14748E9" units="cm"/>
+          <inkml:channel name="Y" type="integer" min="-2.14748E9" max="2.14748E9" units="cm"/>
+          <inkml:channel name="F" type="integer" max="32767" units="dev"/>
+        </inkml:traceFormat>
+        <inkml:channelProperties>
+          <inkml:channelProperty channel="X" name="resolution" value="1000" units="1/cm"/>
+          <inkml:channelProperty channel="Y" name="resolution" value="1000" units="1/cm"/>
+          <inkml:channelProperty channel="F" name="resolution" value="0" units="1/dev"/>
+        </inkml:channelProperties>
+      </inkml:inkSource>
+      <inkml:timestamp xml:id="ts0" timeString="2024-04-24T19:08:04.056"/>
+    </inkml:context>
+    <inkml:brush xml:id="br0">
+      <inkml:brushProperty name="width" value="0.035" units="cm"/>
+      <inkml:brushProperty name="height" value="0.035" units="cm"/>
+    </inkml:brush>
+  </inkml:definitions>
+  <inkml:trace contextRef="#ctx0" brushRef="#br0">0 272 24575,'6'-1'0,"-1"0"0,0 0 0,0 0 0,0-1 0,0 0 0,0 0 0,0 0 0,5-4 0,15-6 0,152-48 0,268-53 0,-372 98 0,126-29 0,-192 41 0,0 1 0,1 1 0,-1-1 0,1 1 0,-1 0 0,0 1 0,1 0 0,-1 0 0,1 1 0,-1 0 0,9 2 0,-12-2 0,0 1 0,0 0 0,0 0 0,0 1 0,0-1 0,-1 1 0,1 0 0,-1 0 0,0 0 0,0 0 0,0 0 0,0 1 0,0 0 0,-1-1 0,1 1 0,-1 0 0,0 0 0,-1 0 0,1 0 0,1 5 0,0 1 0,1-1 0,-2 1 0,1 0 0,-1 0 0,-1 0 0,0 0 0,0 1 0,-1-1 0,0 0 0,-4 20 0,2-22 0,0 0 0,-1-1 0,0 0 0,0 0 0,-1 0 0,0 0 0,0 0 0,-1-1 0,0 0 0,0 0 0,0 0 0,-1 0 0,0-1 0,-11 8 0,-25 19 0,-1-3 0,-1-1 0,-2-2 0,-1-2 0,0-2 0,-2-3 0,-70 19 0,86-33 25,0-1 0,0-2 0,0-2 0,-37-3 0,-14 0-1515,78 3-5336</inkml:trace>
+  <inkml:trace contextRef="#ctx0" brushRef="#br0" timeOffset="687.29">335 533 24575,'0'0'-8191</inkml:trace>
+</inkml:ink>
+</file>
+
+<file path=word/ink/ink4.xml><?xml version="1.0" encoding="utf-8"?>
+<inkml:ink xmlns:inkml="http://www.w3.org/2003/InkML">
+  <inkml:definitions>
+    <inkml:context xml:id="ctx0">
+      <inkml:inkSource xml:id="inkSrc0">
+        <inkml:traceFormat>
+          <inkml:channel name="X" type="integer" min="-2.14748E9" max="2.14748E9" units="cm"/>
+          <inkml:channel name="Y" type="integer" min="-2.14748E9" max="2.14748E9" units="cm"/>
+          <inkml:channel name="F" type="integer" max="32767" units="dev"/>
+        </inkml:traceFormat>
+        <inkml:channelProperties>
+          <inkml:channelProperty channel="X" name="resolution" value="1000" units="1/cm"/>
+          <inkml:channelProperty channel="Y" name="resolution" value="1000" units="1/cm"/>
+          <inkml:channelProperty channel="F" name="resolution" value="0" units="1/dev"/>
+        </inkml:channelProperties>
+      </inkml:inkSource>
+      <inkml:timestamp xml:id="ts0" timeString="2024-04-24T19:07:58.562"/>
+    </inkml:context>
+    <inkml:brush xml:id="br0">
+      <inkml:brushProperty name="width" value="0.035" units="cm"/>
+      <inkml:brushProperty name="height" value="0.035" units="cm"/>
+    </inkml:brush>
+  </inkml:definitions>
+  <inkml:trace contextRef="#ctx0" brushRef="#br0">1 602 24575,'1'-23'0,"2"0"0,0 1 0,2-1 0,9-28 0,3-14 0,-3-1 0,1 7 0,-4-1 0,6-81 0,-24 83-1365,6 52-5461</inkml:trace>
+  <inkml:trace contextRef="#ctx0" brushRef="#br0" timeOffset="934.6">93 1 24575</inkml:trace>
+</inkml:ink>
+</file>
+
+<file path=word/ink/ink5.xml><?xml version="1.0" encoding="utf-8"?>
+<inkml:ink xmlns:inkml="http://www.w3.org/2003/InkML">
+  <inkml:definitions>
+    <inkml:context xml:id="ctx0">
+      <inkml:inkSource xml:id="inkSrc0">
+        <inkml:traceFormat>
+          <inkml:channel name="X" type="integer" min="-2.14748E9" max="2.14748E9" units="cm"/>
+          <inkml:channel name="Y" type="integer" min="-2.14748E9" max="2.14748E9" units="cm"/>
+          <inkml:channel name="F" type="integer" max="32767" units="dev"/>
+        </inkml:traceFormat>
+        <inkml:channelProperties>
+          <inkml:channelProperty channel="X" name="resolution" value="1000" units="1/cm"/>
+          <inkml:channelProperty channel="Y" name="resolution" value="1000" units="1/cm"/>
+          <inkml:channelProperty channel="F" name="resolution" value="0" units="1/dev"/>
+        </inkml:channelProperties>
+      </inkml:inkSource>
+      <inkml:timestamp xml:id="ts0" timeString="2024-04-24T19:07:52.514"/>
+    </inkml:context>
+    <inkml:brush xml:id="br0">
+      <inkml:brushProperty name="width" value="0.035" units="cm"/>
+      <inkml:brushProperty name="height" value="0.035" units="cm"/>
+    </inkml:brush>
+  </inkml:definitions>
+  <inkml:trace contextRef="#ctx0" brushRef="#br0">1 1 24575,'0'0'-8191</inkml:trace>
+  <inkml:trace contextRef="#ctx0" brushRef="#br0" timeOffset="344.79">1 1 24575,'0'0'-8191</inkml:trace>
+</inkml:ink>
+</file>
+
+<file path=word/ink/ink6.xml><?xml version="1.0" encoding="utf-8"?>
+<inkml:ink xmlns:inkml="http://www.w3.org/2003/InkML">
+  <inkml:definitions>
+    <inkml:context xml:id="ctx0">
+      <inkml:inkSource xml:id="inkSrc0">
+        <inkml:traceFormat>
+          <inkml:channel name="X" type="integer" min="-2.14748E9" max="2.14748E9" units="cm"/>
+          <inkml:channel name="Y" type="integer" min="-2.14748E9" max="2.14748E9" units="cm"/>
+          <inkml:channel name="F" type="integer" max="32767" units="dev"/>
+        </inkml:traceFormat>
+        <inkml:channelProperties>
+          <inkml:channelProperty channel="X" name="resolution" value="1000" units="1/cm"/>
+          <inkml:channelProperty channel="Y" name="resolution" value="1000" units="1/cm"/>
+          <inkml:channelProperty channel="F" name="resolution" value="0" units="1/dev"/>
+        </inkml:channelProperties>
+      </inkml:inkSource>
       <inkml:timestamp xml:id="ts0" timeString="2024-04-24T07:29:20.462"/>
     </inkml:context>
     <inkml:brush xml:id="br0">
@@ -4777,6 +5675,87 @@
     </inkml:brush>
   </inkml:definitions>
   <inkml:trace contextRef="#ctx0" brushRef="#br0">161 493 24575,'2'0'0,"22"1"0,0-2 0,0 0 0,29-7 0,-44 6 0,-1 0 0,1-1 0,-1-1 0,0 1 0,0-1 0,0-1 0,0 1 0,-1-1 0,0-1 0,0 1 0,0-1 0,6-8 0,4-4 0,14-14 0,-1-2 0,-1-1 0,29-47 0,-56 78 0,0 0 0,0-1 0,-1 1 0,1-1 0,-1 0 0,0 1 0,0-1 0,-1 0 0,0 0 0,1 1 0,-2-1 0,1 0 0,0 0 0,-3-8 0,0-33 0,6 42 0,3 16 0,1 15 0,-6-12 0,0-1 0,-1 0 0,-1 1 0,-1-1 0,0 0 0,0 0 0,-2 0 0,1 0 0,-2 0 0,0-1 0,-1 0 0,0 0 0,0 0 0,-2-1 0,-14 20 0,1 3 0,-18 24 0,37-56 0,1-1 0,-1 0 0,-1 1 0,1-1 0,0 0 0,-1-1 0,1 1 0,-1 0 0,1-1 0,-1 1 0,0-1 0,1 0 0,-1 0 0,0 0 0,0 0 0,0 0 0,0-1 0,-5 1 0,8-1 0,-1 0 0,1 0 0,0 0 0,-1 0 0,1 0 0,0 0 0,-1 0 0,1 0 0,0 0 0,-1-1 0,1 1 0,0 0 0,-1 0 0,1 0 0,0 0 0,0-1 0,-1 1 0,1 0 0,0 0 0,0 0 0,-1-1 0,1 1 0,0 0 0,0 0 0,0-1 0,-1 1 0,1 0 0,0-1 0,0 1 0,0 0 0,0-1 0,0 1 0,0 0 0,0-1 0,0 1 0,0 0 0,0-1 0,0 1 0,0 0 0,0-1 0,0 1 0,0 0 0,0-1 0,0 1 0,0 0 0,0-1 0,0 1 0,0 0 0,1 0 0,-1-1 0,0 1 0,0 0 0,0-1 0,0 1 0,1 0 0,-1 0 0,0 0 0,0-1 0,1 1 0,-1 0 0,0 0 0,1 0 0,-1-1 0,0 1 0,1 0 0,24-25 0,-17 17 0,-2 1 0,1 1 0,0-1 0,0 1 0,0 1 0,1-1 0,0 1 0,0 1 0,17-8 0,-15 8 0,1-2 0,-1 0 0,1 0 0,11-10 0,-21 14 0,1 0 0,0 1 0,-1-1 0,1 1 0,0-1 0,0 1 0,0 0 0,0 0 0,0 0 0,0 0 0,1 0 0,-1 0 0,4 0 0,-5 1 0,-1 1 0,1 0 0,0 0 0,0 0 0,0 0 0,0 0 0,-1-1 0,1 1 0,0 1 0,-1-1 0,1 0 0,-1 0 0,1 0 0,-1 0 0,0 0 0,1 0 0,-1 1 0,0-1 0,0 0 0,0 0 0,0 0 0,0 1 0,0-1 0,0 0 0,0 0 0,0 0 0,-1 0 0,0 2 0,0 8 0,-1-1 0,0 0 0,-1 0 0,0 1 0,0-2 0,-1 1 0,-1 0 0,0-1 0,-8 14 0,-6 11 0,53-97 0,29-61 0,-7-30 0,-46 131 0,-6 38 0,-7 42 0,-4-25 0,-1 0 0,-1-1 0,-25 57 0,25-64 0,12-34 0,2-4 0,0 1 0,1 0 0,0 0 0,16-23 0,-22 35 0,1 0 0,0-1 0,0 1 0,0 0 0,0 0 0,0 0 0,0 0 0,0 0 0,0 0 0,0 0 0,1 1 0,-1-1 0,0 0 0,1 1 0,-1-1 0,0 1 0,1-1 0,-1 1 0,2-1 0,-2 1 0,0 1 0,0-1 0,0 0 0,0 1 0,-1-1 0,1 1 0,0-1 0,0 1 0,0-1 0,-1 1 0,1-1 0,0 1 0,-1 0 0,1 0 0,-1-1 0,1 1 0,-1 0 0,1 0 0,-1-1 0,1 1 0,-1 0 0,1 1 0,2 9 0,0 1 0,0-1 0,1 24 0,0-10 0,-3-23 0,1 0 0,-1 0 0,1 0 0,-1 0 0,1 0 0,0 0 0,-1 0 0,1 0 0,0-1 0,0 1 0,1-1 0,-1 1 0,0-1 0,0 0 0,1 0 0,-1 0 0,0 0 0,1 0 0,-1-1 0,1 1 0,-1-1 0,1 1 0,0-1 0,-1 0 0,1 0 0,-1 0 0,1 0 0,4-2 0,-1 2 0,0-1 0,0 1 0,0-2 0,0 1 0,-1-1 0,1 0 0,0 0 0,-1 0 0,1-1 0,-1 1 0,8-7 0,-3 0 0,1-1 0,-1 0 0,-1-1 0,0 0 0,-1 0 0,0-1 0,0 0 0,8-20 0,-16 31 0,1 0 0,0-1 0,-1 1 0,0-1 0,1 1 0,-1-1 0,0 1 0,0 0 0,0-1 0,0 1 0,0-1 0,0 1 0,0-1 0,0 1 0,-1-1 0,1 1 0,0-1 0,-1 1 0,1 0 0,-1-1 0,0 1 0,0 0 0,1-1 0,-1 1 0,0 0 0,0 0 0,0 0 0,0 0 0,0 0 0,0 0 0,0 0 0,-2-1 0,1 2 0,0-1 0,0 1 0,0 0 0,0 0 0,1 0 0,-1 0 0,0 0 0,0 1 0,0-1 0,0 0 0,0 1 0,0 0 0,1-1 0,-1 1 0,0 0 0,1 0 0,-1 0 0,0 0 0,1 0 0,-1 0 0,1 0 0,-1 1 0,1-1 0,-2 3 0,-3 2 0,0 0 0,0 0 0,1 1 0,0 0 0,0 0 0,0 0 0,1 0 0,0 1 0,1 0 0,-1 0 0,2 0 0,-1 0 0,1 0 0,0 1 0,1-1 0,0 1 0,0-1 0,1 10 0,0-17 0,0 0 0,0 0 0,0 0 0,0-1 0,1 1 0,-1 0 0,0 0 0,0-1 0,1 1 0,-1 0 0,0-1 0,1 1 0,-1 0 0,0-1 0,1 1 0,-1 0 0,1-1 0,0 1 0,-1-1 0,1 1 0,-1-1 0,1 1 0,0-1 0,-1 1 0,1-1 0,0 0 0,-1 1 0,1-1 0,1 0 0,24-5 0,-21 2 0,0 0 0,0 0 0,0 0 0,0-1 0,-1 1 0,1-1 0,4-5 0,31-58 0,-37 62 0,-1-1 0,0 1 0,1-1 0,-2 1 0,1-1 0,-1 0 0,0 0 0,0 0 0,0 1 0,-1-12 0,-9 69 0,8-34 0,0-11 0,1 1 0,0-1 0,1 0 0,-1 1 0,1-1 0,3 11 0,-3-16 0,0-1 0,0 1 0,0 0 0,0 0 0,0-1 0,0 1 0,0-1 0,0 1 0,1-1 0,-1 0 0,1 1 0,-1-1 0,1 0 0,0 0 0,-1 0 0,1 0 0,0 0 0,0 0 0,0-1 0,-1 1 0,1-1 0,0 1 0,0-1 0,0 0 0,0 1 0,0-1 0,0 0 0,0 0 0,2-1 0,0 1 0,1 0 0,-1 0 0,1 0 0,-1-1 0,1 0 0,-1 0 0,0 0 0,0 0 0,1-1 0,-1 1 0,0-1 0,0 0 0,0-1 0,-1 1 0,5-4 0,-2 0 0,-1 0 0,0 0 0,-1 0 0,1-1 0,-1 0 0,0 0 0,5-13 0,4-12 0,-1 1 0,13-52 0,-25 83 0,1 0 0,-1-1 0,0 1 0,0-1 0,0 1 0,0 0 0,0-1 0,0 1 0,0 0 0,0-1 0,0 1 0,0 0 0,0-1 0,0 1 0,0 0 0,0-1 0,0 1 0,0 0 0,0-1 0,-1 1 0,1 0 0,0-1 0,0 1 0,0 0 0,0-1 0,-1 1 0,1 0 0,0 0 0,0-1 0,-1 1 0,1 0 0,0 0 0,-1-1 0,1 1 0,0 0 0,0 0 0,-1 0 0,1 0 0,0 0 0,-1-1 0,1 1 0,-1 0 0,1 0 0,-22 5 0,-17 16 0,22-8 0,0 0 0,-20 22 0,33-33 0,1 1 0,0 0 0,1 1 0,-1-1 0,0 0 0,1 1 0,0-1 0,0 1 0,0 0 0,0 0 0,1 0 0,-1 0 0,1 0 0,0 0 0,0 0 0,1 0 0,-1 0 0,1 1 0,0 6 0,0-10 0,1 1 0,-1 0 0,1-1 0,-1 1 0,1 0 0,-1-1 0,1 1 0,0-1 0,0 1 0,0-1 0,0 1 0,0-1 0,0 0 0,0 0 0,0 1 0,1-1 0,-1 0 0,0 0 0,1 0 0,-1 0 0,1 0 0,-1-1 0,1 1 0,-1 0 0,1-1 0,0 1 0,-1-1 0,1 1 0,0-1 0,-1 0 0,1 0 0,0 0 0,-1 0 0,1 0 0,0 0 0,0 0 0,1-1 0,1 0 0,-1 0 0,1 0 0,-1 0 0,0-1 0,1 1 0,-1-1 0,0 0 0,0 0 0,0 0 0,0 0 0,0-1 0,-1 1 0,1-1 0,-1 1 0,1-1 0,2-4 0,11-31 0,-5 16 0,-6 56 0,-3-15 0,-2-1 0,0 1 0,-1-1 0,-1 1 0,0-1 0,-2 1 0,0-1 0,-1 0 0,-1 0 0,0-1 0,-1 0 0,-1 0 0,-13 19 0,17-29 0,-1 0 0,0 0 0,0 0 0,0-1 0,-1 0 0,0 0 0,0 0 0,0-1 0,-1 0 0,0 0 0,-8 4 0,14-9 0,1 0 0,-1 0 0,1 1 0,-1-1 0,0 0 0,1 0 0,-1 0 0,1 0 0,-1 0 0,1 0 0,-1 0 0,1 0 0,-1 0 0,0 0 0,1 0 0,-1 0 0,1 0 0,-1-1 0,1 1 0,-1 0 0,1 0 0,-1-1 0,1 1 0,-1 0 0,1-1 0,-1 1 0,1 0 0,0-1 0,-1 1 0,1 0 0,0-1 0,-1 1 0,1-1 0,-1 0 0,-1-23 0,15-22 0,-11 43 0,1-1 0,-1 1 0,1 0 0,0 1 0,-1-1 0,1 0 0,0 1 0,1 0 0,-1 0 0,0 0 0,1 0 0,-1 0 0,5-1 0,55-16 0,-27 9 0,-30 8 0,1 0 0,1 0 0,-1-1 0,1 1 0,-1-2 0,0 1 0,0-1 0,0 0 0,-1 0 0,1-1 0,-1 0 0,0 0 0,9-10 0,2-7 0,0 0 0,16-30 0,-28 45 0,-2 0 0,1-1 0,-1 1 0,0-1 0,0 0 0,-1 0 0,0 0 0,-1 0 0,0 0 0,0-1 0,-1 1 0,0-9 0,-20 74 0,16-42 0,0 1 0,1 0 0,-1 16 0,4-28 0,-1 0 0,1 0 0,0 0 0,1 0 0,-1 0 0,1 0 0,-1 0 0,1-1 0,0 1 0,0 0 0,1-1 0,-1 1 0,1 0 0,0-1 0,0 0 0,0 1 0,0-1 0,5 4 0,-5-5 0,0-1 0,0 0 0,0 1 0,0-1 0,0 0 0,1 0 0,-1-1 0,0 1 0,0 0 0,1-1 0,-1 0 0,1 1 0,-1-1 0,0 0 0,1 0 0,-1 0 0,0 0 0,1-1 0,-1 1 0,1-1 0,-1 1 0,3-2 0,0 0 0,-1 0 0,1 0 0,-1 0 0,0 0 0,1-1 0,-1 0 0,0 0 0,0 0 0,4-5 0,3-3 0,-1-1 0,-1 0 0,0-1 0,-1 0 0,0 0 0,-1 0 0,0-1 0,-1 0 0,-1-1 0,5-16 0,-4 10 0,-5 32 0,-7 36 0,-2-16 0,6-25 0,0 0 0,1 0 0,-1 0 0,1 1 0,0-1 0,1 0 0,0 12 0,1-16 0,-1 1 0,1 0 0,0-1 0,0 1 0,1-1 0,-1 0 0,0 1 0,1-1 0,-1 0 0,1 0 0,0 0 0,0 0 0,0 0 0,0 0 0,0 0 0,0-1 0,1 1 0,-1-1 0,0 1 0,1-1 0,-1 0 0,6 1 0,-6-1 0,1 0 0,0 0 0,0 0 0,0-1 0,0 1 0,-1-1 0,1 0 0,0 0 0,0 0 0,0 0 0,0 0 0,0-1 0,0 1 0,-1-1 0,1 0 0,0 0 0,4-2 0,-1 0 0,-1 0 0,1-1 0,0 0 0,-1 0 0,0 0 0,0-1 0,6-7 0,-1-1 0,1 0 0,-2-1 0,0 0 0,-1-1 0,9-21 0,-1 1 0,-14 31 0,-11 22 0,-6 11 0,7-14 0,0 1 0,-11 33 0,17-44 0,1 1 0,0-1 0,0 0 0,1 1 0,-1-1 0,1 1 0,0-1 0,1 1 0,-1-1 0,1 1 0,0-1 0,1 0 0,3 11 0,-5-16 0,0 0 0,0 0 0,0 0 0,0 1 0,0-1 0,1 0 0,-1 0 0,0 1 0,0-1 0,0 0 0,0 0 0,1 0 0,-1 0 0,0 1 0,0-1 0,0 0 0,1 0 0,-1 0 0,0 0 0,0 0 0,1 0 0,-1 0 0,0 0 0,0 0 0,1 0 0,-1 0 0,0 0 0,0 0 0,1 0 0,-1 0 0,0 0 0,0 0 0,1 0 0,-1 0 0,0 0 0,0 0 0,1 0 0,-1 0 0,0 0 0,0 0 0,0 0 0,1-1 0,13-11 0,13-25 0,-24 33 0,7-10 0,-1 1 0,2 1 0,0 0 0,0 0 0,1 1 0,1 1 0,0 0 0,0 1 0,19-10 0,68-36 0,-150 80 0,-35 22 0,-13 26 0,87-64 0,1 1 0,0 0 0,1 0 0,0 1 0,0 1 0,-11 19 0,19-30 0,1 0 0,-1 0 0,1-1 0,0 1 0,-1 0 0,1 0 0,0 0 0,0-1 0,-1 1 0,1 0 0,0 0 0,0 0 0,0 0 0,0 0 0,0-1 0,0 1 0,0 0 0,0 0 0,1 0 0,-1 0 0,0-1 0,0 1 0,1 0 0,-1 0 0,0 0 0,1-1 0,-1 1 0,1 0 0,1 1 0,-1-1 0,1 0 0,-1 0 0,1 0 0,-1 0 0,1-1 0,0 1 0,0 0 0,-1-1 0,1 1 0,0-1 0,3 1 0,0 0 0,0-1 0,1 0 0,-1 0 0,0 0 0,0 0 0,1-1 0,-1 0 0,8-2 0,5-7 0,-1 0 0,0-1 0,-1-1 0,0 0 0,-1-1 0,-1-1 0,0 0 0,0-1 0,12-19 0,14-23 0,38-75 0,-76 130 0,19-39 0,-15 27 0,1 0 0,1 0 0,0 0 0,20-22 0,-77 113 0,-31 46 0,-68 94 0,229-276 0,-67 48 0,0 0 0,0 0 0,1 1 0,0 0 0,1 1 0,0 1 0,25-9 0,-40 16 0,-1 1 0,1 0 0,0-1 0,0 1 0,-1 0 0,1-1 0,0 1 0,0 0 0,0 0 0,0 0 0,-1 0 0,1 0 0,0 0 0,0 0 0,0 0 0,0 0 0,-1 0 0,1 0 0,0 0 0,0 1 0,0-1 0,0 0 0,-1 1 0,1-1 0,0 0 0,0 1 0,-1-1 0,1 1 0,0-1 0,-1 1 0,1 0 0,-1-1 0,1 1 0,-1-1 0,1 1 0,-1 0 0,1 0 0,-1-1 0,1 1 0,-1 0 0,0 0 0,0 0 0,1-1 0,-1 1 0,0 0 0,0 0 0,0 0 0,0 0 0,0-1 0,0 1 0,0 0 0,0 0 0,0 0 0,0 0 0,-1-1 0,1 1 0,-1 1 0,0 4 0,-1-1 0,0 1 0,0-1 0,0 1 0,-1-1 0,0 0 0,-3 5 0,-8 7 0,0 0 0,-1-1 0,0-1 0,-1-1 0,-1 0 0,-23 14 0,40-28 0,0 1 0,0-1 0,0 0 0,0 0 0,0 0 0,0 0 0,0 1 0,-1-1 0,1 0 0,0 0 0,0 0 0,0 0 0,0 0 0,-1 0 0,1 1 0,0-1 0,0 0 0,0 0 0,0 0 0,-1 0 0,1 0 0,0 0 0,0 0 0,0 0 0,-1 0 0,1 0 0,0 0 0,0 0 0,0 0 0,0 0 0,-1 0 0,1 0 0,0 0 0,0 0 0,0 0 0,-1 0 0,1 0 0,0-1 0,0 1 0,0 0 0,0 0 0,-1 0 0,1 0 0,0 0 0,0 0 0,0 0 0,0-1 0,0 1 0,0 0 0,-1 0 0,1 0 0,0-1 0,4-12 0,12-16 0,1 11 0,1 1 0,0 0 0,1 2 0,0 0 0,1 1 0,1 1 0,0 0 0,43-16 0,-64 29 0,0-1 0,0 1 0,1 0 0,-1-1 0,0 1 0,1 0 0,-1-1 0,0 1 0,1 0 0,-1 0 0,1-1 0,-1 1 0,0 0 0,1 0 0,-1 0 0,1 0 0,-1 0 0,1 0 0,-1 0 0,0-1 0,1 1 0,-1 0 0,1 0 0,-1 1 0,1-1 0,-1 0 0,1 0 0,-1 0 0,0 0 0,1 0 0,-1 0 0,1 1 0,-1-1 0,0 0 0,1 0 0,-1 1 0,1-1 0,-1 0 0,0 0 0,1 1 0,-8 17 0,-1 1 0,13-15 0,10-7 0,36-26 0,-43 23 0,-1 1 0,1 0 0,1 1 0,-1 0 0,11-4 0,-18 7 0,-1 1 0,0 0 0,1 0 0,-1 0 0,1 0 0,-1 0 0,0-1 0,1 1 0,-1 0 0,1 0 0,-1 0 0,0 0 0,1 0 0,-1 0 0,1 0 0,-1 0 0,0 1 0,1-1 0,-1 0 0,1 0 0,-1 0 0,0 0 0,1 0 0,-1 1 0,0-1 0,1 0 0,-1 0 0,0 1 0,1-1 0,-1 0 0,0 1 0,1-1 0,-1 0 0,0 0 0,0 1 0,1 0 0,-2 17 0,-14 18 0,3-16 0,2 0 0,35-33 0,-22 11 0,32-20 0,-36 23 0,1-1 0,0 1 0,0-1 0,-1 0 0,1 1 0,0-1 0,0 1 0,0-1 0,0 1 0,-1-1 0,1 1 0,0-1 0,0 1 0,0-1 0,0 1 0,0-1 0,0 1 0,0-1 0,1 1 0,-1-1 0,0 0 0,0 1 0,0-1 0,0 1 0,0-1 0,1 1 0,-1-1 0,0 0 0,1 1 0,-1-1 0,0 1 0,0-1 0,1 0 0,-1 1 0,1-1 0,-1 0 0,0 1 0,1-1 0,-1 0 0,1 0 0,-1 0 0,0 1 0,1-1 0,-1 0 0,1 0 0,-1 0 0,1 0 0,-1 0 0,1 0 0,-1 0 0,1 0 0,-1 0 0,1 0 0,-1 0 0,1 0 0,-1 0 0,1 0 0,-1 0 0,0 0 0,1-1 0,-1 1 0,1 0 0,-1 0 0,1-1 0,-1 1 0,0 0 0,1-1 0,0 1 0,-2 0 0,0 0 0,0 0 0,0 0 0,1 1 0,-1-1 0,0 0 0,0 0 0,0 0 0,0 0 0,1-1 0,-1 1 0,0 0 0,0 0 0,0 0 0,1-1 0,-1 1 0,0 0 0,0-1 0,1 1 0,-1 0 0,0-1 0,1 1 0,-1-1 0,0 1 0,1-1 0,-1 0 0,1 1 0,-1-1 0,1 0 0,-1 1 0,0-2 0,-23-21 0,-4-8 0,-1 2 0,-1 2 0,-1 0 0,-2 2 0,-1 2 0,0 1 0,-72-33 0,56 33 0,0 3 0,-1 2 0,-1 3 0,0 1 0,-106-10 0,93 19 0,0 2 0,1 4 0,-1 2 0,-105 21 0,122-13 0,0 2 0,-69 30 0,-87 53 0,170-80 0,-73 42 0,-141 105 0,50-31 0,185-124 0,-1 0 0,2 1 0,-1 0 0,1 1 0,1 0 0,0 1 0,1 1 0,-17 24 0,22-28 0,1-1 0,0 1 0,0 0 0,1 0 0,0 0 0,0 0 0,1 1 0,1-1 0,-1 1 0,1-1 0,1 1 0,0-1 0,0 1 0,1 0 0,0-1 0,4 12 0,-4-17 0,1 0 0,0 0 0,0-1 0,1 1 0,-1 0 0,1-1 0,-1 0 0,1 0 0,0 0 0,0 0 0,1 0 0,-1 0 0,0-1 0,1 0 0,0 0 0,-1 0 0,1 0 0,5 2 0,5 1 0,0 0 0,1-1 0,27 5 0,10-3 0,0-3 0,0-2 0,1-2 0,-1-2 0,0-3 0,100-25 0,293-120 0,-105 29 0,-255 96 0,58-15 0,253-112 0,-373 143 0,-1-1 0,-1-1 0,0-2 0,-1 0 0,27-23 0,-46 36 0,-1 0 0,1 0 0,0 0 0,-1 0 0,1 0 0,0 0 0,-1 0 0,1 0 0,-1 0 0,0-1 0,1 1 0,-1 0 0,0 0 0,0 0 0,1 0 0,-1-1 0,0 1 0,0 0 0,0 0 0,-1 0 0,1-1 0,0 1 0,0 0 0,-1 0 0,1 0 0,0 0 0,-1 0 0,1 0 0,-1 0 0,0 0 0,1 0 0,-1 0 0,0 0 0,1 0 0,-1 0 0,0 0 0,0 0 0,0 1 0,0-1 0,0 0 0,-1 0 0,-48-29 0,46 28 0,-32-13 0,-1 1 0,0 1 0,-1 2 0,-1 2 0,0 2 0,-46-4 0,9 6 0,-1 4 0,-96 10 0,90 2 0,0 4 0,1 3 0,-154 56 0,-219 134 0,453-207 0,1-1 0,-1 1 0,1 0 0,-1-1 0,1 1 0,0 0 0,-1 0 0,1 0 0,0 0 0,0 0 0,0 1 0,0-1 0,0 0 0,0 0 0,-1 3 0,2-4 0,0 1 0,0-1 0,0 1 0,0-1 0,0 0 0,1 1 0,-1-1 0,0 1 0,0-1 0,0 1 0,1-1 0,-1 0 0,0 1 0,1-1 0,-1 0 0,0 1 0,1-1 0,-1 0 0,0 1 0,1-1 0,-1 0 0,1 1 0,-1-1 0,0 0 0,1 0 0,-1 0 0,1 0 0,-1 1 0,1-1 0,-1 0 0,1 0 0,5 1 0,0 0 0,1 0 0,-1 0 0,0-1 0,0 0 0,9-1 0,116-22 0,145-45 0,-98 22 0,132-23-682,482-43-1,-629 100-6143</inkml:trace>
+</inkml:ink>
+</file>
+
+<file path=word/ink/ink7.xml><?xml version="1.0" encoding="utf-8"?>
+<inkml:ink xmlns:inkml="http://www.w3.org/2003/InkML">
+  <inkml:definitions>
+    <inkml:context xml:id="ctx0">
+      <inkml:inkSource xml:id="inkSrc0">
+        <inkml:traceFormat>
+          <inkml:channel name="X" type="integer" min="-2.14748E9" max="2.14748E9" units="cm"/>
+          <inkml:channel name="Y" type="integer" min="-2.14748E9" max="2.14748E9" units="cm"/>
+          <inkml:channel name="F" type="integer" max="32767" units="dev"/>
+        </inkml:traceFormat>
+        <inkml:channelProperties>
+          <inkml:channelProperty channel="X" name="resolution" value="1000" units="1/cm"/>
+          <inkml:channelProperty channel="Y" name="resolution" value="1000" units="1/cm"/>
+          <inkml:channelProperty channel="F" name="resolution" value="0" units="1/dev"/>
+        </inkml:channelProperties>
+      </inkml:inkSource>
+      <inkml:timestamp xml:id="ts0" timeString="2024-04-24T15:53:18.815"/>
+    </inkml:context>
+    <inkml:brush xml:id="br0">
+      <inkml:brushProperty name="width" value="0.035" units="cm"/>
+      <inkml:brushProperty name="height" value="0.035" units="cm"/>
+    </inkml:brush>
+  </inkml:definitions>
+  <inkml:trace contextRef="#ctx0" brushRef="#br0">504 83 24575,'-6'-2'0,"-1"0"0,1-1 0,0 1 0,1-1 0,-1 0 0,0-1 0,-4-4 0,-1 2 0,1 1 0,1 1 0,-1 1 0,0 0 0,0 0 0,0 1 0,0 0 0,0 0 0,0 2 0,-1-1 0,1 1 0,0 1 0,-1-1 0,1 2 0,0 0 0,0 0 0,0 0 0,0 1 0,0 1 0,1 0 0,-1 0 0,-10 7 0,6 1 0,1 0 0,0 0 0,1 1 0,0 1 0,1 0 0,0 0 0,1 1 0,1 1 0,0-1 0,2 1 0,-7 18 0,-7 26 0,-22 106 0,42-161 0,-4 32 0,1 0 0,3-1 0,1 1 0,4 38 0,-3-63 0,3 11 0,0 0 0,2 0 0,1 0 0,0-1 0,15 30 0,6 17 0,-27-64 0,0-1 0,0 1 0,1-1 0,0 1 0,0-1 0,0 1 0,0-1 0,1 0 0,0 0 0,-1 0 0,1-1 0,1 1 0,-1 0 0,1-1 0,-1 0 0,1 0 0,0 0 0,0-1 0,0 1 0,0-1 0,1 0 0,-1 0 0,8 2 0,3 2 0,1 0 0,1-1 0,-1 0 0,1-2 0,31 3 0,-39-5 0,0-2 0,0 1 0,1-1 0,-1 0 0,0-1 0,0 0 0,0-1 0,0 0 0,-1 0 0,1-1 0,-1 0 0,11-7 0,-11 6 0,0-1 0,0-1 0,0 0 0,-1 0 0,0 0 0,-1-1 0,0 0 0,0 0 0,-1-1 0,0 0 0,0 0 0,-1 0 0,0 0 0,0 0 0,-1-1 0,-1 0 0,1 0 0,-2 0 0,1 0 0,-1 0 0,-1 0 0,-1-14 0,1 23 0,0-1 0,0 1 0,0-1 0,0 1 0,-1-1 0,1 1 0,-1-1 0,1 1 0,-1 0 0,1-1 0,-1 1 0,0 0 0,0 0 0,0-1 0,0 1 0,0 0 0,0 0 0,0 0 0,0 0 0,0 0 0,0 0 0,0 0 0,-1 0 0,1 1 0,0-1 0,-1 0 0,1 1 0,0-1 0,-1 1 0,1 0 0,-1-1 0,1 1 0,-1 0 0,1 0 0,-1 0 0,1 0 0,-1 0 0,1 0 0,-1 0 0,1 1 0,-1-1 0,1 0 0,0 1 0,-3 0 0,-1 1 0,0-1 0,0 1 0,0 0 0,0 0 0,0 1 0,1 0 0,-1-1 0,1 1 0,-1 1 0,1-1 0,-5 6 0,4-3 0,1 1 0,0-1 0,0 1 0,1 0 0,0 0 0,0 0 0,1 1 0,-1-1 0,-1 13 0,4-18 0,-1 1 0,1-1 0,0 1 0,0 0 0,0-1 0,0 1 0,1-1 0,-1 1 0,1 0 0,0-1 0,-1 1 0,1-1 0,0 1 0,0-1 0,1 0 0,-1 1 0,0-1 0,1 0 0,-1 0 0,1 0 0,0 0 0,0 0 0,0 0 0,0-1 0,0 1 0,0-1 0,0 1 0,0-1 0,1 0 0,4 2 0,2 1 0,2 0 0,-1-1 0,0 0 0,1 0 0,-1-1 0,13 0 0,-16-2 0,0 0 0,0-1 0,0 0 0,0-1 0,0 1 0,-1-1 0,1-1 0,-1 1 0,1-1 0,9-6 0,-5 1 0,-1 0 0,0 0 0,0-1 0,-1 0 0,0-1 0,0 0 0,-1 0 0,-1-1 0,11-19 0,15-19 0,-29 45 0,1-1 0,1 1 0,-1 0 0,0 1 0,1-1 0,0 1 0,0 0 0,0 1 0,0-1 0,0 1 0,0 0 0,1 1 0,-1 0 0,1 0 0,-1 0 0,1 1 0,0-1 0,-1 2 0,1-1 0,-1 1 0,13 2 0,-18-1 0,0-1 0,0 0 0,0 0 0,0 0 0,0 0 0,0 1 0,0-1 0,0 0 0,-1 1 0,1-1 0,0 1 0,-1-1 0,1 1 0,-1-1 0,0 1 0,1-1 0,-1 1 0,0-1 0,0 1 0,0-1 0,0 3 0,-3 42 0,2-36 0,1-3 0,0 0 0,-1-1 0,0 1 0,0 0 0,0-1 0,-1 1 0,0-1 0,0 0 0,-1 0 0,0 0 0,0 0 0,0 0 0,-1 0 0,0-1 0,0 0 0,0 0 0,-1 0 0,0 0 0,0 0 0,0-1 0,0 0 0,0 0 0,-1-1 0,0 0 0,0 0 0,0 0 0,0 0 0,0-1 0,-1 0 0,1 0 0,-1-1 0,1 0 0,-1 0 0,0 0 0,-12-2 0,17 2 0,0-1 0,-1 0 0,1 0 0,0 0 0,0 0 0,0 0 0,0-1 0,0 1 0,0-1 0,0 1 0,0-1 0,0 0 0,0 1 0,0-1 0,1 0 0,-1 0 0,0-1 0,1 1 0,-1 0 0,0 0 0,-2-4 0,3 1 0,-1 0 0,1-1 0,0 1 0,1-1 0,-1 1 0,1-1 0,-1 1 0,2-1 0,-1-6 0,0-3 0,1-1 0,0 1 0,1 0 0,0-1 0,6-16 0,-7 27 0,0 1 0,1-1 0,0 0 0,0 1 0,0 0 0,0-1 0,0 1 0,1 0 0,-1 0 0,1 0 0,0 0 0,0 0 0,0 1 0,0 0 0,1-1 0,-1 1 0,1 0 0,-1 1 0,1-1 0,0 0 0,-1 1 0,1 0 0,6-1 0,7-1 0,1 0 0,0 1 0,1 1 0,-1 1 0,0 1 0,0 0 0,25 5 0,-41-5 0,1 1 0,-1-1 0,0 0 0,0 1 0,0-1 0,0 1 0,0 0 0,0 0 0,0 0 0,0 0 0,0 0 0,-1 0 0,1 0 0,-1 0 0,0 1 0,0-1 0,0 0 0,0 1 0,0-1 0,0 1 0,0 3 0,9 66 0,-7-35 0,-2-33 0,-1 0 0,1-1 0,0 1 0,0-1 0,0 1 0,1-1 0,-1 0 0,1 1 0,0-1 0,0 0 0,0 0 0,0 0 0,0 0 0,1 0 0,-1-1 0,1 1 0,0-1 0,0 0 0,0 0 0,4 3 0,-2-3 0,0 0 0,0-1 0,0 0 0,0 0 0,0 0 0,1 0 0,-1-1 0,0 0 0,0 0 0,0 0 0,1-1 0,9-2 0,-3 0 0,1-1 0,-1 0 0,0-1 0,0 0 0,0-1 0,-1 0 0,0-1 0,0 0 0,-1-1 0,18-17 0,-13 8 0,-1-2 0,0 0 0,-1-1 0,13-28 0,-20 35 0,0 0 0,-1 0 0,0-1 0,-1 0 0,-1 0 0,0 0 0,-1 0 0,0-19 0,-1 32 0,-1 0 0,0 0 0,0 0 0,0 0 0,0 1 0,0-1 0,0 0 0,0 0 0,0 0 0,0 0 0,0 0 0,0 0 0,-1 0 0,1 0 0,0 0 0,-1 0 0,1 0 0,-1 0 0,1 1 0,-1-1 0,1 0 0,-1 0 0,0 1 0,1-1 0,-1 0 0,0 1 0,0-1 0,1 0 0,-1 1 0,0-1 0,0 1 0,0-1 0,0 1 0,1 0 0,-1-1 0,0 1 0,0 0 0,0 0 0,0 0 0,0 0 0,0-1 0,0 1 0,0 1 0,0-1 0,0 0 0,0 0 0,0 0 0,0 0 0,0 1 0,-1-1 0,-2 2 0,0-1 0,1 1 0,-1 0 0,0 0 0,1 1 0,-1-1 0,1 1 0,0-1 0,0 1 0,-4 5 0,-1 3 0,0 0 0,1 1 0,1 0 0,0 0 0,1 0 0,0 1 0,1-1 0,0 1 0,1 1 0,1-1 0,0 0 0,0 0 0,2 1 0,-1-1 0,2 1 0,0-1 0,3 16 0,-3-25 0,1 0 0,-1-1 0,1 1 0,0-1 0,0 1 0,0-1 0,1 1 0,-1-1 0,1 0 0,0 0 0,0 0 0,0-1 0,0 1 0,0-1 0,1 0 0,-1 1 0,1-1 0,-1-1 0,1 1 0,0-1 0,0 1 0,0-1 0,0 0 0,0 0 0,5 0 0,12 2 0,1 0 0,-1-1 0,28-2 0,-43-1 0,0 0 0,0 0 0,0 0 0,0-1 0,-1 0 0,1-1 0,-1 1 0,1-1 0,-1 0 0,0 0 0,0-1 0,0 1 0,0-1 0,-1 0 0,1 0 0,-1-1 0,0 0 0,-1 1 0,1-1 0,-1 0 0,0-1 0,5-9 0,5-13 0,-1-1 0,-1 0 0,7-33 0,-16 54 0,8-43 0,-2-1 0,-2 0 0,-2 0 0,-3 0 0,-9-88 0,4 93 0,-1 1 0,-3 0 0,-2 1 0,-23-66 0,33 110 0,0 0 0,0 0 0,0 0 0,0 1 0,0-1 0,-1 0 0,1 0 0,0 0 0,0 1 0,-1-1 0,1 0 0,0 1 0,-1-1 0,1 0 0,-1 1 0,1-1 0,-1 0 0,1 1 0,-1-1 0,1 1 0,-1-1 0,0 1 0,1-1 0,-1 1 0,0 0 0,1-1 0,-1 1 0,0 0 0,0-1 0,1 1 0,-1 0 0,0 0 0,0 0 0,0-1 0,1 1 0,-1 0 0,0 0 0,0 0 0,0 1 0,1-1 0,-1 0 0,0 0 0,0 0 0,1 0 0,-1 1 0,0-1 0,0 0 0,1 1 0,-1-1 0,0 1 0,1-1 0,-1 1 0,0-1 0,1 1 0,-1-1 0,1 1 0,-1 0 0,1-1 0,-1 1 0,0 0 0,-2 4 0,-1 1 0,1-1 0,-1 1 0,2-1 0,-1 1 0,-2 6 0,-5 24 0,2 0 0,2 0 0,1 1 0,1-1 0,3 1 0,1 0 0,1 0 0,2 0 0,2-1 0,15 59 0,-3-31 0,-12-37 0,2 0 0,1-1 0,2 0 0,0 0 0,2-1 0,28 47 0,-16-42 0,-16-21 0,0 1 0,-1 0 0,0 0 0,0 1 0,-1-1 0,5 15 0,-10-23 0,0 1 0,0 0 0,-1 0 0,1 0 0,-1 0 0,0 0 0,0 0 0,0 0 0,-1 0 0,1 0 0,-1 0 0,1-1 0,-1 1 0,0 0 0,0 0 0,0 0 0,0-1 0,-1 1 0,1-1 0,-1 1 0,1-1 0,-1 1 0,0-1 0,0 0 0,0 0 0,0 0 0,-1 0 0,1 0 0,-1-1 0,1 1 0,-3 1 0,-6 4 0,-1 0 0,1-1 0,-1 0 0,0-1 0,0 0 0,-1-1 0,0 0 0,1-1 0,-22 2 0,6-3 0,0-2 0,1-2 0,-43-6 0,-79-4 0,-49-10 0,145 14 0,0 2 0,-62 1 0,6-12 0,-149 34 0,208-16 0,25 1 0,0-2 0,-29-4 0,37 0 0,0-1 0,1-1 0,0-1 0,0 0 0,0-1 0,-23-17 0,31 19 0,0 0 0,1-1 0,0 0 0,0 0 0,1-1 0,-1 0 0,2 0 0,-1-1 0,1 0 0,-8-18 0,7 13 0,1 0 0,1-1 0,0 1 0,1-1 0,1 0 0,-2-25 0,4 34 0,0-1 0,1 1 0,-1-1 0,1 1 0,1 0 0,-1 0 0,1 0 0,0 0 0,1 0 0,3-8 0,7-16 0,7-23 0,14-41 0,86-167 0,-114 252 0,1 0 0,0 0 0,0 1 0,0 0 0,1 0 0,0 0 0,1 1 0,0 1 0,0-1 0,0 1 0,1 1 0,12-5 0,13-4 0,0 1 0,46-9 0,-29 8 0,-3 0 0,-21 4 0,0 2 0,1 2 0,1 0 0,45-2 0,-46 7 0,-1 2 0,1 2 0,-1 0 0,1 2 0,-1 0 0,0 3 0,-1 0 0,0 1 0,27 14 0,-26-10 0,0 0 0,-1 2 0,37 27 0,-56-36 0,0 0 0,-1 1 0,0 0 0,-1 0 0,1 0 0,-2 1 0,1 0 0,-1 0 0,0 0 0,0 1 0,-1 0 0,-1 0 0,1 0 0,-1 0 0,2 13 0,1 9 0,-2 0 0,0 50 0,-4-66 0,-2 0 0,0 0 0,0 0 0,-2-1 0,0 1 0,0-1 0,-11 22 0,2-9 0,-2 0 0,-1-2 0,-1 0 0,-1 0 0,-2-2 0,0 0 0,-1-2 0,-31 26 0,-176 132 0,214-171 0,-1 0 0,0-1 0,0 0 0,-1-2 0,0 0 0,0 0 0,0-1 0,0-1 0,-18 0 0,27-1 0,-15 5 0,20-6 0,0 0 0,0 0 0,0 0 0,0-1 0,0 1 0,-1 0 0,1-1 0,0 0 0,0 1 0,0-1 0,-1 0 0,1 0 0,0 0 0,0 0 0,-1-1 0,-3 0 0,3-13 0,11-58 0,2 1 0,4 0 0,35-108 0,-46 171 0,-1 0 0,1 1 0,1-1 0,-1 1 0,1 0 0,1 0 0,-1 0 0,1 0 0,8-8 0,-9 12 0,0 0 0,0 1 0,0-1 0,0 1 0,1-1 0,-1 1 0,1 1 0,-1-1 0,1 1 0,0-1 0,0 2 0,0-1 0,-1 0 0,1 1 0,0 0 0,8 0 0,-11 1 0,0-1 0,1 1 0,-1-1 0,0 1 0,0 0 0,0 0 0,0 0 0,0 0 0,0 0 0,0 1 0,0-1 0,-1 0 0,1 1 0,0 0 0,-1-1 0,1 1 0,-1 0 0,0 0 0,1 0 0,-1-1 0,0 1 0,0 1 0,0-1 0,-1 0 0,1 0 0,0 0 0,-1 0 0,1 0 0,-1 1 0,0-1 0,0 0 0,0 3 0,2 14 0,-1 1 0,-4 37 0,1-28 0,2-28 0,0 0 0,-1 1 0,1-1 0,0 1 0,0-1 0,0 1 0,0-1 0,0 1 0,1-1 0,-1 1 0,0-1 0,1 1 0,-1-1 0,1 1 0,-1-1 0,1 0 0,0 1 0,-1-1 0,1 0 0,1 2 0,0-3 0,-1 0 0,1 0 0,0 0 0,-1 0 0,1 0 0,-1 0 0,1-1 0,0 1 0,-1 0 0,1-1 0,-1 0 0,1 1 0,-1-1 0,3-1 0,5-2 0,-8 4 0,-1 0 0,1 0 0,-1 0 0,1 0 0,-1 0 0,1 0 0,-1 0 0,1 0 0,-1 0 0,0 1 0,1-1 0,-1 0 0,1 0 0,-1 0 0,1 1 0,-1-1 0,1 0 0,-1 1 0,0-1 0,1 0 0,-1 1 0,0-1 0,1 0 0,-1 1 0,0-1 0,0 1 0,1-1 0,-1 1 0,0-1 0,0 0 0,0 1 0,1-1 0,-1 1 0,0-1 0,0 1 0,0-1 0,0 2 0,6 28 0,-2-10 0,-2-18 0,0 0 0,0-1 0,-1 1 0,1-1 0,0 0 0,0 1 0,0-1 0,0 0 0,1 0 0,-1 0 0,0 0 0,0-1 0,1 1 0,-1-1 0,0 1 0,1-1 0,-1 0 0,0 0 0,1 0 0,-1 0 0,0 0 0,1-1 0,2 0 0,-1 1 0,0-1 0,0 1 0,0 0 0,-1 1 0,1-1 0,0 1 0,0-1 0,0 1 0,-1 0 0,8 3 0,-7-1 0,1-1 0,0 0 0,0 0 0,-1 0 0,1 0 0,0-1 0,0 0 0,1 0 0,-1 0 0,0-1 0,0 0 0,10 0 0,66-14 0,-47 6 0,-1 0 0,-1-1 0,0-1 0,0-2 0,37-20 0,117-75 0,17-9 0,-187 108 0,1 0 0,0 1 0,1 1 0,-1 1 0,1 0 0,0 1 0,0 1 0,1 1 0,22 0 0,-3 2-1365,-29 0-5461</inkml:trace>
+</inkml:ink>
+</file>
+
+<file path=word/ink/ink8.xml><?xml version="1.0" encoding="utf-8"?>
+<inkml:ink xmlns:inkml="http://www.w3.org/2003/InkML">
+  <inkml:definitions>
+    <inkml:context xml:id="ctx0">
+      <inkml:inkSource xml:id="inkSrc0">
+        <inkml:traceFormat>
+          <inkml:channel name="X" type="integer" min="-2.14748E9" max="2.14748E9" units="cm"/>
+          <inkml:channel name="Y" type="integer" min="-2.14748E9" max="2.14748E9" units="cm"/>
+          <inkml:channel name="F" type="integer" max="32767" units="dev"/>
+        </inkml:traceFormat>
+        <inkml:channelProperties>
+          <inkml:channelProperty channel="X" name="resolution" value="1000" units="1/cm"/>
+          <inkml:channelProperty channel="Y" name="resolution" value="1000" units="1/cm"/>
+          <inkml:channelProperty channel="F" name="resolution" value="0" units="1/dev"/>
+        </inkml:channelProperties>
+      </inkml:inkSource>
+      <inkml:timestamp xml:id="ts0" timeString="2024-04-24T15:51:32.633"/>
+    </inkml:context>
+    <inkml:brush xml:id="br0">
+      <inkml:brushProperty name="width" value="0.035" units="cm"/>
+      <inkml:brushProperty name="height" value="0.035" units="cm"/>
+    </inkml:brush>
+  </inkml:definitions>
+  <inkml:trace contextRef="#ctx0" brushRef="#br0">0 0 24575,'0'0'-8191</inkml:trace>
+</inkml:ink>
+</file>
+
+<file path=word/ink/ink9.xml><?xml version="1.0" encoding="utf-8"?>
+<inkml:ink xmlns:inkml="http://www.w3.org/2003/InkML">
+  <inkml:definitions>
+    <inkml:context xml:id="ctx0">
+      <inkml:inkSource xml:id="inkSrc0">
+        <inkml:traceFormat>
+          <inkml:channel name="X" type="integer" min="-2.14748E9" max="2.14748E9" units="cm"/>
+          <inkml:channel name="Y" type="integer" min="-2.14748E9" max="2.14748E9" units="cm"/>
+          <inkml:channel name="F" type="integer" max="32767" units="dev"/>
+        </inkml:traceFormat>
+        <inkml:channelProperties>
+          <inkml:channelProperty channel="X" name="resolution" value="1000" units="1/cm"/>
+          <inkml:channelProperty channel="Y" name="resolution" value="1000" units="1/cm"/>
+          <inkml:channelProperty channel="F" name="resolution" value="0" units="1/dev"/>
+        </inkml:channelProperties>
+      </inkml:inkSource>
+      <inkml:timestamp xml:id="ts0" timeString="2024-04-24T15:51:07.932"/>
+    </inkml:context>
+    <inkml:brush xml:id="br0">
+      <inkml:brushProperty name="width" value="0.035" units="cm"/>
+      <inkml:brushProperty name="height" value="0.035" units="cm"/>
+    </inkml:brush>
+  </inkml:definitions>
+  <inkml:trace contextRef="#ctx0" brushRef="#br0">1 0 24575,'0'0'-8191</inkml:trace>
 </inkml:ink>
 </file>
 

</xml_diff>